<commit_message>
Taller 1, parte 1 y 2 sin la consulta SQL Excequiet Script
</commit_message>
<xml_diff>
--- a/Taller 1 - LopezCristhian.docx
+++ b/Taller 1 - LopezCristhian.docx
@@ -1,34 +1,39 @@
 
 <file path=word/document.xml><?xml version="1.0" encoding="utf-8"?>
-<w:document xmlns:wpc="http://schemas.microsoft.com/office/word/2010/wordprocessingCanvas" xmlns:cx="http://schemas.microsoft.com/office/drawing/2014/chartex" xmlns:cx1="http://schemas.microsoft.com/office/drawing/2015/9/8/chartex" xmlns:cx2="http://schemas.microsoft.com/office/drawing/2015/10/21/chartex" xmlns:cx3="http://schemas.microsoft.com/office/drawing/2016/5/9/chartex" xmlns:cx4="http://schemas.microsoft.com/office/drawing/2016/5/10/chartex" xmlns:cx5="http://schemas.microsoft.com/office/drawing/2016/5/11/chartex" xmlns:cx6="http://schemas.microsoft.com/office/drawing/2016/5/12/chartex" xmlns:cx7="http://schemas.microsoft.com/office/drawing/2016/5/13/chartex" xmlns:cx8="http://schemas.microsoft.com/office/drawing/2016/5/14/chartex" xmlns:mc="http://schemas.openxmlformats.org/markup-compatibility/2006" xmlns:aink="http://schemas.microsoft.com/office/drawing/2016/ink" xmlns:am3d="http://schemas.microsoft.com/office/drawing/2017/model3d" xmlns:o="urn:schemas-microsoft-com:office:office" xmlns:r="http://schemas.openxmlformats.org/officeDocument/2006/relationships" xmlns:m="http://schemas.openxmlformats.org/officeDocument/2006/math" xmlns:v="urn:schemas-microsoft-com:vml" xmlns:wp14="http://schemas.microsoft.com/office/word/2010/wordprocessingDrawing" xmlns:wp="http://schemas.openxmlformats.org/drawingml/2006/wordprocessingDrawing" xmlns:w10="urn:schemas-microsoft-com:office:word" xmlns:w="http://schemas.openxmlformats.org/wordprocessingml/2006/main" xmlns:w14="http://schemas.microsoft.com/office/word/2010/wordml" xmlns:w15="http://schemas.microsoft.com/office/word/2012/wordml" xmlns:w16cid="http://schemas.microsoft.com/office/word/2016/wordml/cid" xmlns:w16se="http://schemas.microsoft.com/office/word/2015/wordml/symex" xmlns:wpg="http://schemas.microsoft.com/office/word/2010/wordprocessingGroup" xmlns:wpi="http://schemas.microsoft.com/office/word/2010/wordprocessingInk" xmlns:wne="http://schemas.microsoft.com/office/word/2006/wordml" xmlns:wps="http://schemas.microsoft.com/office/word/2010/wordprocessingShape" mc:Ignorable="w14 w15 w16se w16cid wp14">
+<w:document xmlns:wpc="http://schemas.microsoft.com/office/word/2010/wordprocessingCanvas" xmlns:cx="http://schemas.microsoft.com/office/drawing/2014/chartex" xmlns:cx1="http://schemas.microsoft.com/office/drawing/2015/9/8/chartex" xmlns:cx2="http://schemas.microsoft.com/office/drawing/2015/10/21/chartex" xmlns:cx3="http://schemas.microsoft.com/office/drawing/2016/5/9/chartex" xmlns:cx4="http://schemas.microsoft.com/office/drawing/2016/5/10/chartex" xmlns:cx5="http://schemas.microsoft.com/office/drawing/2016/5/11/chartex" xmlns:cx6="http://schemas.microsoft.com/office/drawing/2016/5/12/chartex" xmlns:cx7="http://schemas.microsoft.com/office/drawing/2016/5/13/chartex" xmlns:cx8="http://schemas.microsoft.com/office/drawing/2016/5/14/chartex" xmlns:mc="http://schemas.openxmlformats.org/markup-compatibility/2006" xmlns:aink="http://schemas.microsoft.com/office/drawing/2016/ink" xmlns:am3d="http://schemas.microsoft.com/office/drawing/2017/model3d" xmlns:o="urn:schemas-microsoft-com:office:office" xmlns:oel="http://schemas.microsoft.com/office/2019/extlst" xmlns:r="http://schemas.openxmlformats.org/officeDocument/2006/relationships" xmlns:m="http://schemas.openxmlformats.org/officeDocument/2006/math" xmlns:v="urn:schemas-microsoft-com:vml" xmlns:wp14="http://schemas.microsoft.com/office/word/2010/wordprocessingDrawing" xmlns:wp="http://schemas.openxmlformats.org/drawingml/2006/wordprocessingDrawing" xmlns:w10="urn:schemas-microsoft-com:office:word" xmlns:w="http://schemas.openxmlformats.org/wordprocessingml/2006/main" xmlns:w14="http://schemas.microsoft.com/office/word/2010/wordml" xmlns:w15="http://schemas.microsoft.com/office/word/2012/wordml" xmlns:w16cex="http://schemas.microsoft.com/office/word/2018/wordml/cex" xmlns:w16cid="http://schemas.microsoft.com/office/word/2016/wordml/cid" xmlns:w16="http://schemas.microsoft.com/office/word/2018/wordml" xmlns:w16du="http://schemas.microsoft.com/office/word/2023/wordml/word16du" xmlns:w16sdtdh="http://schemas.microsoft.com/office/word/2020/wordml/sdtdatahash" xmlns:w16se="http://schemas.microsoft.com/office/word/2015/wordml/symex" xmlns:wpg="http://schemas.microsoft.com/office/word/2010/wordprocessingGroup" xmlns:wpi="http://schemas.microsoft.com/office/word/2010/wordprocessingInk" xmlns:wne="http://schemas.microsoft.com/office/word/2006/wordml" xmlns:wps="http://schemas.microsoft.com/office/word/2010/wordprocessingShape" mc:Ignorable="w14 w15 w16se w16cid w16 w16cex w16sdtdh w16du wp14">
   <w:body>
     <w:p>
       <w:pPr>
         <w:jc w:val="center"/>
         <w:rPr>
+          <w:rFonts w:ascii="Times New Roman" w:hAnsi="Times New Roman" w:cs="Times New Roman"/>
           <w:sz w:val="24"/>
         </w:rPr>
       </w:pPr>
       <w:r>
         <w:rPr>
+          <w:rFonts w:ascii="Times New Roman" w:hAnsi="Times New Roman" w:cs="Times New Roman"/>
           <w:sz w:val="24"/>
         </w:rPr>
         <w:t>Cristhian David López Toro</w:t>
       </w:r>
       <w:r>
         <w:rPr>
+          <w:rFonts w:ascii="Times New Roman" w:hAnsi="Times New Roman" w:cs="Times New Roman"/>
           <w:sz w:val="24"/>
         </w:rPr>
         <w:t xml:space="preserve"> </w:t>
       </w:r>
       <w:r>
         <w:rPr>
+          <w:rFonts w:ascii="Times New Roman" w:hAnsi="Times New Roman" w:cs="Times New Roman"/>
           <w:sz w:val="24"/>
         </w:rPr>
         <w:t>–</w:t>
       </w:r>
       <w:r>
         <w:rPr>
+          <w:rFonts w:ascii="Times New Roman" w:hAnsi="Times New Roman" w:cs="Times New Roman"/>
           <w:sz w:val="24"/>
         </w:rPr>
         <w:t xml:space="preserve"> 220034175</w:t>
@@ -37,11 +42,13 @@
     <w:p>
       <w:pPr>
         <w:rPr>
+          <w:rFonts w:ascii="Times New Roman" w:hAnsi="Times New Roman" w:cs="Times New Roman"/>
           <w:sz w:val="24"/>
         </w:rPr>
       </w:pPr>
       <w:r>
         <w:rPr>
+          <w:rFonts w:ascii="Times New Roman" w:hAnsi="Times New Roman" w:cs="Times New Roman"/>
           <w:sz w:val="24"/>
         </w:rPr>
         <w:t>Parte 1:</w:t>
@@ -54,169 +61,161 @@
         <w:adjustRightInd w:val="0"/>
         <w:spacing w:after="0" w:line="240" w:lineRule="auto"/>
         <w:rPr>
-          <w:rFonts w:ascii="Consolas" w:hAnsi="Consolas" w:cs="Consolas"/>
-          <w:color w:val="000000"/>
-          <w:sz w:val="19"/>
-          <w:szCs w:val="19"/>
-        </w:rPr>
-      </w:pPr>
-      <w:r>
-        <w:rPr>
+          <w:rFonts w:ascii="Times New Roman" w:hAnsi="Times New Roman" w:cs="Times New Roman"/>
+          <w:color w:val="000000"/>
+          <w:sz w:val="19"/>
+          <w:szCs w:val="19"/>
+          <w:lang w:val="en-US"/>
+        </w:rPr>
+      </w:pPr>
+      <w:r>
+        <w:rPr>
+          <w:rFonts w:ascii="Times New Roman" w:hAnsi="Times New Roman" w:cs="Times New Roman"/>
           <w:sz w:val="24"/>
+          <w:lang w:val="en-US"/>
         </w:rPr>
         <w:t>Consulta</w:t>
       </w:r>
       <w:r>
         <w:rPr>
+          <w:rFonts w:ascii="Times New Roman" w:hAnsi="Times New Roman" w:cs="Times New Roman"/>
           <w:sz w:val="24"/>
+          <w:lang w:val="en-US"/>
         </w:rPr>
         <w:t xml:space="preserve">: </w:t>
       </w:r>
-      <w:proofErr w:type="spellStart"/>
-      <w:r>
-        <w:rPr>
-          <w:rFonts w:ascii="Consolas" w:hAnsi="Consolas" w:cs="Consolas"/>
+      <w:r>
+        <w:rPr>
+          <w:rFonts w:ascii="Times New Roman" w:hAnsi="Times New Roman" w:cs="Times New Roman"/>
           <w:color w:val="0000FF"/>
           <w:sz w:val="19"/>
           <w:szCs w:val="19"/>
+          <w:lang w:val="en-US"/>
         </w:rPr>
         <w:t>select</w:t>
       </w:r>
-      <w:proofErr w:type="spellEnd"/>
-      <w:r>
-        <w:rPr>
-          <w:rFonts w:ascii="Consolas" w:hAnsi="Consolas" w:cs="Consolas"/>
-          <w:color w:val="000000"/>
-          <w:sz w:val="19"/>
-          <w:szCs w:val="19"/>
+      <w:r>
+        <w:rPr>
+          <w:rFonts w:ascii="Times New Roman" w:hAnsi="Times New Roman" w:cs="Times New Roman"/>
+          <w:color w:val="000000"/>
+          <w:sz w:val="19"/>
+          <w:szCs w:val="19"/>
+          <w:lang w:val="en-US"/>
         </w:rPr>
         <w:t xml:space="preserve"> </w:t>
       </w:r>
-      <w:proofErr w:type="spellStart"/>
       <w:proofErr w:type="gramStart"/>
       <w:r>
         <w:rPr>
-          <w:rFonts w:ascii="Consolas" w:hAnsi="Consolas" w:cs="Consolas"/>
-          <w:color w:val="000000"/>
-          <w:sz w:val="19"/>
-          <w:szCs w:val="19"/>
+          <w:rFonts w:ascii="Times New Roman" w:hAnsi="Times New Roman" w:cs="Times New Roman"/>
+          <w:color w:val="000000"/>
+          <w:sz w:val="19"/>
+          <w:szCs w:val="19"/>
+          <w:lang w:val="en-US"/>
         </w:rPr>
         <w:t>t</w:t>
       </w:r>
       <w:r>
         <w:rPr>
-          <w:rFonts w:ascii="Consolas" w:hAnsi="Consolas" w:cs="Consolas"/>
-          <w:color w:val="808080"/>
-          <w:sz w:val="19"/>
-          <w:szCs w:val="19"/>
+          <w:rFonts w:ascii="Times New Roman" w:hAnsi="Times New Roman" w:cs="Times New Roman"/>
+          <w:color w:val="808080"/>
+          <w:sz w:val="19"/>
+          <w:szCs w:val="19"/>
+          <w:lang w:val="en-US"/>
         </w:rPr>
         <w:t>.</w:t>
       </w:r>
       <w:r>
         <w:rPr>
-          <w:rFonts w:ascii="Consolas" w:hAnsi="Consolas" w:cs="Consolas"/>
-          <w:color w:val="000000"/>
-          <w:sz w:val="19"/>
-          <w:szCs w:val="19"/>
+          <w:rFonts w:ascii="Times New Roman" w:hAnsi="Times New Roman" w:cs="Times New Roman"/>
+          <w:color w:val="000000"/>
+          <w:sz w:val="19"/>
+          <w:szCs w:val="19"/>
+          <w:lang w:val="en-US"/>
         </w:rPr>
         <w:t>TerritoryID</w:t>
       </w:r>
-      <w:proofErr w:type="spellEnd"/>
       <w:proofErr w:type="gramEnd"/>
       <w:r>
         <w:rPr>
-          <w:rFonts w:ascii="Consolas" w:hAnsi="Consolas" w:cs="Consolas"/>
-          <w:color w:val="808080"/>
-          <w:sz w:val="19"/>
-          <w:szCs w:val="19"/>
+          <w:rFonts w:ascii="Times New Roman" w:hAnsi="Times New Roman" w:cs="Times New Roman"/>
+          <w:color w:val="808080"/>
+          <w:sz w:val="19"/>
+          <w:szCs w:val="19"/>
+          <w:lang w:val="en-US"/>
         </w:rPr>
         <w:t>,</w:t>
       </w:r>
       <w:r>
         <w:rPr>
-          <w:rFonts w:ascii="Consolas" w:hAnsi="Consolas" w:cs="Consolas"/>
-          <w:color w:val="000000"/>
-          <w:sz w:val="19"/>
-          <w:szCs w:val="19"/>
-        </w:rPr>
-        <w:t xml:space="preserve"> </w:t>
-      </w:r>
-      <w:proofErr w:type="spellStart"/>
-      <w:r>
-        <w:rPr>
-          <w:rFonts w:ascii="Consolas" w:hAnsi="Consolas" w:cs="Consolas"/>
-          <w:color w:val="000000"/>
-          <w:sz w:val="19"/>
-          <w:szCs w:val="19"/>
-        </w:rPr>
-        <w:t>t</w:t>
-      </w:r>
-      <w:r>
-        <w:rPr>
-          <w:rFonts w:ascii="Consolas" w:hAnsi="Consolas" w:cs="Consolas"/>
-          <w:color w:val="808080"/>
-          <w:sz w:val="19"/>
-          <w:szCs w:val="19"/>
+          <w:rFonts w:ascii="Times New Roman" w:hAnsi="Times New Roman" w:cs="Times New Roman"/>
+          <w:color w:val="000000"/>
+          <w:sz w:val="19"/>
+          <w:szCs w:val="19"/>
+          <w:lang w:val="en-US"/>
+        </w:rPr>
+        <w:t xml:space="preserve"> t</w:t>
+      </w:r>
+      <w:r>
+        <w:rPr>
+          <w:rFonts w:ascii="Times New Roman" w:hAnsi="Times New Roman" w:cs="Times New Roman"/>
+          <w:color w:val="808080"/>
+          <w:sz w:val="19"/>
+          <w:szCs w:val="19"/>
+          <w:lang w:val="en-US"/>
         </w:rPr>
         <w:t>.</w:t>
       </w:r>
       <w:r>
         <w:rPr>
-          <w:rFonts w:ascii="Consolas" w:hAnsi="Consolas" w:cs="Consolas"/>
-          <w:color w:val="000000"/>
-          <w:sz w:val="19"/>
-          <w:szCs w:val="19"/>
+          <w:rFonts w:ascii="Times New Roman" w:hAnsi="Times New Roman" w:cs="Times New Roman"/>
+          <w:color w:val="000000"/>
+          <w:sz w:val="19"/>
+          <w:szCs w:val="19"/>
+          <w:lang w:val="en-US"/>
         </w:rPr>
         <w:t>TerritoryDescription</w:t>
       </w:r>
-      <w:proofErr w:type="spellEnd"/>
-      <w:r>
-        <w:rPr>
-          <w:rFonts w:ascii="Consolas" w:hAnsi="Consolas" w:cs="Consolas"/>
-          <w:color w:val="808080"/>
-          <w:sz w:val="19"/>
-          <w:szCs w:val="19"/>
+      <w:r>
+        <w:rPr>
+          <w:rFonts w:ascii="Times New Roman" w:hAnsi="Times New Roman" w:cs="Times New Roman"/>
+          <w:color w:val="808080"/>
+          <w:sz w:val="19"/>
+          <w:szCs w:val="19"/>
+          <w:lang w:val="en-US"/>
         </w:rPr>
         <w:t>,</w:t>
       </w:r>
       <w:r>
         <w:rPr>
-          <w:rFonts w:ascii="Consolas" w:hAnsi="Consolas" w:cs="Consolas"/>
-          <w:color w:val="000000"/>
-          <w:sz w:val="19"/>
-          <w:szCs w:val="19"/>
-        </w:rPr>
-        <w:t xml:space="preserve"> </w:t>
-      </w:r>
-      <w:proofErr w:type="spellStart"/>
-      <w:r>
-        <w:rPr>
-          <w:rFonts w:ascii="Consolas" w:hAnsi="Consolas" w:cs="Consolas"/>
-          <w:color w:val="000000"/>
-          <w:sz w:val="19"/>
-          <w:szCs w:val="19"/>
-        </w:rPr>
-        <w:t>r</w:t>
-      </w:r>
-      <w:r>
-        <w:rPr>
-          <w:rFonts w:ascii="Consolas" w:hAnsi="Consolas" w:cs="Consolas"/>
-          <w:color w:val="808080"/>
-          <w:sz w:val="19"/>
-          <w:szCs w:val="19"/>
+          <w:rFonts w:ascii="Times New Roman" w:hAnsi="Times New Roman" w:cs="Times New Roman"/>
+          <w:color w:val="000000"/>
+          <w:sz w:val="19"/>
+          <w:szCs w:val="19"/>
+          <w:lang w:val="en-US"/>
+        </w:rPr>
+        <w:t xml:space="preserve"> r</w:t>
+      </w:r>
+      <w:r>
+        <w:rPr>
+          <w:rFonts w:ascii="Times New Roman" w:hAnsi="Times New Roman" w:cs="Times New Roman"/>
+          <w:color w:val="808080"/>
+          <w:sz w:val="19"/>
+          <w:szCs w:val="19"/>
+          <w:lang w:val="en-US"/>
         </w:rPr>
         <w:t>.</w:t>
       </w:r>
       <w:r>
         <w:rPr>
-          <w:rFonts w:ascii="Consolas" w:hAnsi="Consolas" w:cs="Consolas"/>
-          <w:color w:val="000000"/>
-          <w:sz w:val="19"/>
-          <w:szCs w:val="19"/>
+          <w:rFonts w:ascii="Times New Roman" w:hAnsi="Times New Roman" w:cs="Times New Roman"/>
+          <w:color w:val="000000"/>
+          <w:sz w:val="19"/>
+          <w:szCs w:val="19"/>
+          <w:lang w:val="en-US"/>
         </w:rPr>
         <w:t>RegionDescription</w:t>
       </w:r>
-      <w:proofErr w:type="spellEnd"/>
     </w:p>
     <w:p>
       <w:pPr>
@@ -225,60 +224,32 @@
         <w:adjustRightInd w:val="0"/>
         <w:spacing w:after="0" w:line="240" w:lineRule="auto"/>
         <w:rPr>
-          <w:rFonts w:ascii="Consolas" w:hAnsi="Consolas" w:cs="Consolas"/>
-          <w:color w:val="000000"/>
-          <w:sz w:val="19"/>
-          <w:szCs w:val="19"/>
-        </w:rPr>
-      </w:pPr>
-      <w:r>
-        <w:rPr>
-          <w:rFonts w:ascii="Consolas" w:hAnsi="Consolas" w:cs="Consolas"/>
+          <w:rFonts w:ascii="Times New Roman" w:hAnsi="Times New Roman" w:cs="Times New Roman"/>
+          <w:color w:val="000000"/>
+          <w:sz w:val="19"/>
+          <w:szCs w:val="19"/>
+          <w:lang w:val="en-US"/>
+        </w:rPr>
+      </w:pPr>
+      <w:r>
+        <w:rPr>
+          <w:rFonts w:ascii="Times New Roman" w:hAnsi="Times New Roman" w:cs="Times New Roman"/>
           <w:color w:val="0000FF"/>
           <w:sz w:val="19"/>
           <w:szCs w:val="19"/>
-        </w:rPr>
-        <w:t xml:space="preserve">         </w:t>
-      </w:r>
-      <w:proofErr w:type="spellStart"/>
-      <w:r>
-        <w:rPr>
-          <w:rFonts w:ascii="Consolas" w:hAnsi="Consolas" w:cs="Consolas"/>
-          <w:color w:val="0000FF"/>
-          <w:sz w:val="19"/>
-          <w:szCs w:val="19"/>
-        </w:rPr>
-        <w:t>from</w:t>
-      </w:r>
-      <w:proofErr w:type="spellEnd"/>
-      <w:r>
-        <w:rPr>
-          <w:rFonts w:ascii="Consolas" w:hAnsi="Consolas" w:cs="Consolas"/>
-          <w:color w:val="000000"/>
-          <w:sz w:val="19"/>
-          <w:szCs w:val="19"/>
-        </w:rPr>
-        <w:t xml:space="preserve"> </w:t>
-      </w:r>
-      <w:proofErr w:type="spellStart"/>
-      <w:r>
-        <w:rPr>
-          <w:rFonts w:ascii="Consolas" w:hAnsi="Consolas" w:cs="Consolas"/>
-          <w:color w:val="000000"/>
-          <w:sz w:val="19"/>
-          <w:szCs w:val="19"/>
-        </w:rPr>
-        <w:t>Territories</w:t>
-      </w:r>
-      <w:proofErr w:type="spellEnd"/>
-      <w:r>
-        <w:rPr>
-          <w:rFonts w:ascii="Consolas" w:hAnsi="Consolas" w:cs="Consolas"/>
-          <w:color w:val="000000"/>
-          <w:sz w:val="19"/>
-          <w:szCs w:val="19"/>
-        </w:rPr>
-        <w:t xml:space="preserve"> t</w:t>
+          <w:lang w:val="en-US"/>
+        </w:rPr>
+        <w:t xml:space="preserve">         from</w:t>
+      </w:r>
+      <w:r>
+        <w:rPr>
+          <w:rFonts w:ascii="Times New Roman" w:hAnsi="Times New Roman" w:cs="Times New Roman"/>
+          <w:color w:val="000000"/>
+          <w:sz w:val="19"/>
+          <w:szCs w:val="19"/>
+          <w:lang w:val="en-US"/>
+        </w:rPr>
+        <w:t xml:space="preserve"> Territories t</w:t>
       </w:r>
     </w:p>
     <w:p>
@@ -288,98 +259,70 @@
         <w:adjustRightInd w:val="0"/>
         <w:spacing w:after="0" w:line="240" w:lineRule="auto"/>
         <w:rPr>
-          <w:rFonts w:ascii="Consolas" w:hAnsi="Consolas" w:cs="Consolas"/>
-          <w:color w:val="808080"/>
-          <w:sz w:val="19"/>
-          <w:szCs w:val="19"/>
-        </w:rPr>
-      </w:pPr>
-      <w:r>
-        <w:rPr>
-          <w:rFonts w:ascii="Consolas" w:hAnsi="Consolas" w:cs="Consolas"/>
-          <w:color w:val="808080"/>
-          <w:sz w:val="19"/>
-          <w:szCs w:val="19"/>
-        </w:rPr>
-        <w:t xml:space="preserve">         </w:t>
-      </w:r>
-      <w:proofErr w:type="spellStart"/>
-      <w:r>
-        <w:rPr>
-          <w:rFonts w:ascii="Consolas" w:hAnsi="Consolas" w:cs="Consolas"/>
-          <w:color w:val="808080"/>
-          <w:sz w:val="19"/>
-          <w:szCs w:val="19"/>
-        </w:rPr>
-        <w:t>inner</w:t>
-      </w:r>
-      <w:proofErr w:type="spellEnd"/>
-      <w:r>
-        <w:rPr>
-          <w:rFonts w:ascii="Consolas" w:hAnsi="Consolas" w:cs="Consolas"/>
-          <w:color w:val="000000"/>
-          <w:sz w:val="19"/>
-          <w:szCs w:val="19"/>
+          <w:rFonts w:ascii="Times New Roman" w:hAnsi="Times New Roman" w:cs="Times New Roman"/>
+          <w:color w:val="808080"/>
+          <w:sz w:val="19"/>
+          <w:szCs w:val="19"/>
+          <w:lang w:val="en-US"/>
+        </w:rPr>
+      </w:pPr>
+      <w:r>
+        <w:rPr>
+          <w:rFonts w:ascii="Times New Roman" w:hAnsi="Times New Roman" w:cs="Times New Roman"/>
+          <w:color w:val="808080"/>
+          <w:sz w:val="19"/>
+          <w:szCs w:val="19"/>
+          <w:lang w:val="en-US"/>
+        </w:rPr>
+        <w:t xml:space="preserve">         inner</w:t>
+      </w:r>
+      <w:r>
+        <w:rPr>
+          <w:rFonts w:ascii="Times New Roman" w:hAnsi="Times New Roman" w:cs="Times New Roman"/>
+          <w:color w:val="000000"/>
+          <w:sz w:val="19"/>
+          <w:szCs w:val="19"/>
+          <w:lang w:val="en-US"/>
         </w:rPr>
         <w:t xml:space="preserve"> </w:t>
       </w:r>
-      <w:proofErr w:type="spellStart"/>
-      <w:r>
-        <w:rPr>
-          <w:rFonts w:ascii="Consolas" w:hAnsi="Consolas" w:cs="Consolas"/>
-          <w:color w:val="808080"/>
-          <w:sz w:val="19"/>
-          <w:szCs w:val="19"/>
+      <w:r>
+        <w:rPr>
+          <w:rFonts w:ascii="Times New Roman" w:hAnsi="Times New Roman" w:cs="Times New Roman"/>
+          <w:color w:val="808080"/>
+          <w:sz w:val="19"/>
+          <w:szCs w:val="19"/>
+          <w:lang w:val="en-US"/>
         </w:rPr>
         <w:t>join</w:t>
       </w:r>
-      <w:proofErr w:type="spellEnd"/>
-      <w:r>
-        <w:rPr>
-          <w:rFonts w:ascii="Consolas" w:hAnsi="Consolas" w:cs="Consolas"/>
-          <w:color w:val="000000"/>
-          <w:sz w:val="19"/>
-          <w:szCs w:val="19"/>
-        </w:rPr>
-        <w:t xml:space="preserve"> </w:t>
-      </w:r>
-      <w:proofErr w:type="spellStart"/>
-      <w:r>
-        <w:rPr>
-          <w:rFonts w:ascii="Consolas" w:hAnsi="Consolas" w:cs="Consolas"/>
-          <w:color w:val="000000"/>
-          <w:sz w:val="19"/>
-          <w:szCs w:val="19"/>
-        </w:rPr>
-        <w:t>Region</w:t>
-      </w:r>
-      <w:proofErr w:type="spellEnd"/>
-      <w:r>
-        <w:rPr>
-          <w:rFonts w:ascii="Consolas" w:hAnsi="Consolas" w:cs="Consolas"/>
-          <w:color w:val="000000"/>
-          <w:sz w:val="19"/>
-          <w:szCs w:val="19"/>
-        </w:rPr>
-        <w:t xml:space="preserve"> r </w:t>
-      </w:r>
-      <w:proofErr w:type="spellStart"/>
-      <w:r>
-        <w:rPr>
-          <w:rFonts w:ascii="Consolas" w:hAnsi="Consolas" w:cs="Consolas"/>
+      <w:r>
+        <w:rPr>
+          <w:rFonts w:ascii="Times New Roman" w:hAnsi="Times New Roman" w:cs="Times New Roman"/>
+          <w:color w:val="000000"/>
+          <w:sz w:val="19"/>
+          <w:szCs w:val="19"/>
+          <w:lang w:val="en-US"/>
+        </w:rPr>
+        <w:t xml:space="preserve"> Region r </w:t>
+      </w:r>
+      <w:r>
+        <w:rPr>
+          <w:rFonts w:ascii="Times New Roman" w:hAnsi="Times New Roman" w:cs="Times New Roman"/>
           <w:color w:val="0000FF"/>
           <w:sz w:val="19"/>
           <w:szCs w:val="19"/>
+          <w:lang w:val="en-US"/>
         </w:rPr>
         <w:t>on</w:t>
       </w:r>
-      <w:proofErr w:type="spellEnd"/>
-      <w:r>
-        <w:rPr>
-          <w:rFonts w:ascii="Consolas" w:hAnsi="Consolas" w:cs="Consolas"/>
-          <w:color w:val="000000"/>
-          <w:sz w:val="19"/>
-          <w:szCs w:val="19"/>
+      <w:r>
+        <w:rPr>
+          <w:rFonts w:ascii="Times New Roman" w:hAnsi="Times New Roman" w:cs="Times New Roman"/>
+          <w:color w:val="000000"/>
+          <w:sz w:val="19"/>
+          <w:szCs w:val="19"/>
+          <w:lang w:val="en-US"/>
         </w:rPr>
         <w:t xml:space="preserve"> </w:t>
       </w:r>
@@ -387,28 +330,31 @@
       <w:proofErr w:type="gramStart"/>
       <w:r>
         <w:rPr>
-          <w:rFonts w:ascii="Consolas" w:hAnsi="Consolas" w:cs="Consolas"/>
-          <w:color w:val="000000"/>
-          <w:sz w:val="19"/>
-          <w:szCs w:val="19"/>
+          <w:rFonts w:ascii="Times New Roman" w:hAnsi="Times New Roman" w:cs="Times New Roman"/>
+          <w:color w:val="000000"/>
+          <w:sz w:val="19"/>
+          <w:szCs w:val="19"/>
+          <w:lang w:val="en-US"/>
         </w:rPr>
         <w:t>t</w:t>
       </w:r>
       <w:r>
         <w:rPr>
-          <w:rFonts w:ascii="Consolas" w:hAnsi="Consolas" w:cs="Consolas"/>
-          <w:color w:val="808080"/>
-          <w:sz w:val="19"/>
-          <w:szCs w:val="19"/>
+          <w:rFonts w:ascii="Times New Roman" w:hAnsi="Times New Roman" w:cs="Times New Roman"/>
+          <w:color w:val="808080"/>
+          <w:sz w:val="19"/>
+          <w:szCs w:val="19"/>
+          <w:lang w:val="en-US"/>
         </w:rPr>
         <w:t>.</w:t>
       </w:r>
       <w:r>
         <w:rPr>
-          <w:rFonts w:ascii="Consolas" w:hAnsi="Consolas" w:cs="Consolas"/>
-          <w:color w:val="000000"/>
-          <w:sz w:val="19"/>
-          <w:szCs w:val="19"/>
+          <w:rFonts w:ascii="Times New Roman" w:hAnsi="Times New Roman" w:cs="Times New Roman"/>
+          <w:color w:val="000000"/>
+          <w:sz w:val="19"/>
+          <w:szCs w:val="19"/>
+          <w:lang w:val="en-US"/>
         </w:rPr>
         <w:t>RegionID</w:t>
       </w:r>
@@ -416,66 +362,73 @@
       <w:proofErr w:type="gramEnd"/>
       <w:r>
         <w:rPr>
-          <w:rFonts w:ascii="Consolas" w:hAnsi="Consolas" w:cs="Consolas"/>
-          <w:color w:val="000000"/>
-          <w:sz w:val="19"/>
-          <w:szCs w:val="19"/>
+          <w:rFonts w:ascii="Times New Roman" w:hAnsi="Times New Roman" w:cs="Times New Roman"/>
+          <w:color w:val="000000"/>
+          <w:sz w:val="19"/>
+          <w:szCs w:val="19"/>
+          <w:lang w:val="en-US"/>
         </w:rPr>
         <w:t xml:space="preserve"> </w:t>
       </w:r>
       <w:r>
         <w:rPr>
-          <w:rFonts w:ascii="Consolas" w:hAnsi="Consolas" w:cs="Consolas"/>
-          <w:color w:val="808080"/>
-          <w:sz w:val="19"/>
-          <w:szCs w:val="19"/>
+          <w:rFonts w:ascii="Times New Roman" w:hAnsi="Times New Roman" w:cs="Times New Roman"/>
+          <w:color w:val="808080"/>
+          <w:sz w:val="19"/>
+          <w:szCs w:val="19"/>
+          <w:lang w:val="en-US"/>
         </w:rPr>
         <w:t>=</w:t>
       </w:r>
       <w:r>
         <w:rPr>
-          <w:rFonts w:ascii="Consolas" w:hAnsi="Consolas" w:cs="Consolas"/>
-          <w:color w:val="000000"/>
-          <w:sz w:val="19"/>
-          <w:szCs w:val="19"/>
+          <w:rFonts w:ascii="Times New Roman" w:hAnsi="Times New Roman" w:cs="Times New Roman"/>
+          <w:color w:val="000000"/>
+          <w:sz w:val="19"/>
+          <w:szCs w:val="19"/>
+          <w:lang w:val="en-US"/>
         </w:rPr>
         <w:t xml:space="preserve"> </w:t>
       </w:r>
       <w:proofErr w:type="spellStart"/>
       <w:r>
         <w:rPr>
-          <w:rFonts w:ascii="Consolas" w:hAnsi="Consolas" w:cs="Consolas"/>
-          <w:color w:val="000000"/>
-          <w:sz w:val="19"/>
-          <w:szCs w:val="19"/>
+          <w:rFonts w:ascii="Times New Roman" w:hAnsi="Times New Roman" w:cs="Times New Roman"/>
+          <w:color w:val="000000"/>
+          <w:sz w:val="19"/>
+          <w:szCs w:val="19"/>
+          <w:lang w:val="en-US"/>
         </w:rPr>
         <w:t>r</w:t>
       </w:r>
       <w:r>
         <w:rPr>
-          <w:rFonts w:ascii="Consolas" w:hAnsi="Consolas" w:cs="Consolas"/>
-          <w:color w:val="808080"/>
-          <w:sz w:val="19"/>
-          <w:szCs w:val="19"/>
+          <w:rFonts w:ascii="Times New Roman" w:hAnsi="Times New Roman" w:cs="Times New Roman"/>
+          <w:color w:val="808080"/>
+          <w:sz w:val="19"/>
+          <w:szCs w:val="19"/>
+          <w:lang w:val="en-US"/>
         </w:rPr>
         <w:t>.</w:t>
       </w:r>
       <w:r>
         <w:rPr>
-          <w:rFonts w:ascii="Consolas" w:hAnsi="Consolas" w:cs="Consolas"/>
-          <w:color w:val="000000"/>
-          <w:sz w:val="19"/>
-          <w:szCs w:val="19"/>
+          <w:rFonts w:ascii="Times New Roman" w:hAnsi="Times New Roman" w:cs="Times New Roman"/>
+          <w:color w:val="000000"/>
+          <w:sz w:val="19"/>
+          <w:szCs w:val="19"/>
+          <w:lang w:val="en-US"/>
         </w:rPr>
         <w:t>RegionID</w:t>
       </w:r>
       <w:proofErr w:type="spellEnd"/>
       <w:r>
         <w:rPr>
-          <w:rFonts w:ascii="Consolas" w:hAnsi="Consolas" w:cs="Consolas"/>
-          <w:color w:val="808080"/>
-          <w:sz w:val="19"/>
-          <w:szCs w:val="19"/>
+          <w:rFonts w:ascii="Times New Roman" w:hAnsi="Times New Roman" w:cs="Times New Roman"/>
+          <w:color w:val="808080"/>
+          <w:sz w:val="19"/>
+          <w:szCs w:val="19"/>
+          <w:lang w:val="en-US"/>
         </w:rPr>
         <w:t>;</w:t>
       </w:r>
@@ -487,17 +440,27 @@
         <w:adjustRightInd w:val="0"/>
         <w:spacing w:after="0" w:line="240" w:lineRule="auto"/>
         <w:rPr>
-          <w:rFonts w:ascii="Consolas" w:hAnsi="Consolas" w:cs="Consolas"/>
-          <w:color w:val="808080"/>
-          <w:sz w:val="19"/>
-          <w:szCs w:val="19"/>
-        </w:rPr>
-      </w:pPr>
-    </w:p>
-    <w:p>
-      <w:r>
+          <w:rFonts w:ascii="Times New Roman" w:hAnsi="Times New Roman" w:cs="Times New Roman"/>
+          <w:color w:val="808080"/>
+          <w:sz w:val="19"/>
+          <w:szCs w:val="19"/>
+          <w:lang w:val="en-US"/>
+        </w:rPr>
+      </w:pPr>
+    </w:p>
+    <w:p>
+      <w:pPr>
+        <w:rPr>
+          <w:rFonts w:ascii="Times New Roman" w:hAnsi="Times New Roman" w:cs="Times New Roman"/>
+        </w:rPr>
+      </w:pPr>
+      <w:r>
+        <w:rPr>
+          <w:rFonts w:ascii="Times New Roman" w:hAnsi="Times New Roman" w:cs="Times New Roman"/>
+          <w:noProof/>
+        </w:rPr>
         <w:drawing>
-          <wp:inline distT="0" distB="0" distL="0" distR="0" wp14:anchorId="224388A5" wp14:editId="595643A6">
+          <wp:inline distT="0" distB="0" distL="0" distR="0" wp14:anchorId="6A6EF2A1" wp14:editId="3D5EE860">
             <wp:extent cx="5612130" cy="3012440"/>
             <wp:effectExtent l="0" t="0" r="7620" b="0"/>
             <wp:docPr id="1" name="Imagen 1"/>
@@ -534,164 +497,158 @@
       </w:r>
     </w:p>
     <w:p>
-      <w:r>
+      <w:pPr>
+        <w:rPr>
+          <w:rFonts w:ascii="Times New Roman" w:hAnsi="Times New Roman" w:cs="Times New Roman"/>
+          <w:lang w:val="en-US"/>
+        </w:rPr>
+      </w:pPr>
+      <w:r>
+        <w:rPr>
+          <w:rFonts w:ascii="Times New Roman" w:hAnsi="Times New Roman" w:cs="Times New Roman"/>
+          <w:lang w:val="en-US"/>
+        </w:rPr>
         <w:t xml:space="preserve">Consulta: </w:t>
       </w:r>
+      <w:r>
+        <w:rPr>
+          <w:rFonts w:ascii="Times New Roman" w:hAnsi="Times New Roman" w:cs="Times New Roman"/>
+          <w:color w:val="0000FF"/>
+          <w:sz w:val="19"/>
+          <w:szCs w:val="19"/>
+          <w:lang w:val="en-US"/>
+        </w:rPr>
+        <w:t>select</w:t>
+      </w:r>
+      <w:r>
+        <w:rPr>
+          <w:rFonts w:ascii="Times New Roman" w:hAnsi="Times New Roman" w:cs="Times New Roman"/>
+          <w:color w:val="000000"/>
+          <w:sz w:val="19"/>
+          <w:szCs w:val="19"/>
+          <w:lang w:val="en-US"/>
+        </w:rPr>
+        <w:t xml:space="preserve"> </w:t>
+      </w:r>
+      <w:r>
+        <w:rPr>
+          <w:rFonts w:ascii="Times New Roman" w:hAnsi="Times New Roman" w:cs="Times New Roman"/>
+          <w:color w:val="808080"/>
+          <w:sz w:val="19"/>
+          <w:szCs w:val="19"/>
+          <w:lang w:val="en-US"/>
+        </w:rPr>
+        <w:t>*</w:t>
+      </w:r>
+      <w:r>
+        <w:rPr>
+          <w:rFonts w:ascii="Times New Roman" w:hAnsi="Times New Roman" w:cs="Times New Roman"/>
+          <w:color w:val="000000"/>
+          <w:sz w:val="19"/>
+          <w:szCs w:val="19"/>
+          <w:lang w:val="en-US"/>
+        </w:rPr>
+        <w:t xml:space="preserve"> </w:t>
+      </w:r>
+      <w:r>
+        <w:rPr>
+          <w:rFonts w:ascii="Times New Roman" w:hAnsi="Times New Roman" w:cs="Times New Roman"/>
+          <w:color w:val="0000FF"/>
+          <w:sz w:val="19"/>
+          <w:szCs w:val="19"/>
+          <w:lang w:val="en-US"/>
+        </w:rPr>
+        <w:t>from</w:t>
+      </w:r>
+      <w:r>
+        <w:rPr>
+          <w:rFonts w:ascii="Times New Roman" w:hAnsi="Times New Roman" w:cs="Times New Roman"/>
+          <w:color w:val="000000"/>
+          <w:sz w:val="19"/>
+          <w:szCs w:val="19"/>
+          <w:lang w:val="en-US"/>
+        </w:rPr>
+        <w:t xml:space="preserve"> Employees E </w:t>
+      </w:r>
+      <w:r>
+        <w:rPr>
+          <w:rFonts w:ascii="Times New Roman" w:hAnsi="Times New Roman" w:cs="Times New Roman"/>
+          <w:color w:val="808080"/>
+          <w:sz w:val="19"/>
+          <w:szCs w:val="19"/>
+          <w:lang w:val="en-US"/>
+        </w:rPr>
+        <w:t>inner</w:t>
+      </w:r>
+      <w:r>
+        <w:rPr>
+          <w:rFonts w:ascii="Times New Roman" w:hAnsi="Times New Roman" w:cs="Times New Roman"/>
+          <w:color w:val="000000"/>
+          <w:sz w:val="19"/>
+          <w:szCs w:val="19"/>
+          <w:lang w:val="en-US"/>
+        </w:rPr>
+        <w:t xml:space="preserve"> </w:t>
+      </w:r>
+      <w:r>
+        <w:rPr>
+          <w:rFonts w:ascii="Times New Roman" w:hAnsi="Times New Roman" w:cs="Times New Roman"/>
+          <w:color w:val="808080"/>
+          <w:sz w:val="19"/>
+          <w:szCs w:val="19"/>
+          <w:lang w:val="en-US"/>
+        </w:rPr>
+        <w:t>join</w:t>
+      </w:r>
+      <w:r>
+        <w:rPr>
+          <w:rFonts w:ascii="Times New Roman" w:hAnsi="Times New Roman" w:cs="Times New Roman"/>
+          <w:color w:val="000000"/>
+          <w:sz w:val="19"/>
+          <w:szCs w:val="19"/>
+          <w:lang w:val="en-US"/>
+        </w:rPr>
+        <w:t xml:space="preserve"> </w:t>
+      </w:r>
       <w:proofErr w:type="spellStart"/>
       <w:r>
         <w:rPr>
-          <w:rFonts w:ascii="Consolas" w:hAnsi="Consolas" w:cs="Consolas"/>
+          <w:rFonts w:ascii="Times New Roman" w:hAnsi="Times New Roman" w:cs="Times New Roman"/>
+          <w:color w:val="000000"/>
+          <w:sz w:val="19"/>
+          <w:szCs w:val="19"/>
+          <w:lang w:val="en-US"/>
+        </w:rPr>
+        <w:t>EmployeeTerritories</w:t>
+      </w:r>
+      <w:proofErr w:type="spellEnd"/>
+      <w:r>
+        <w:rPr>
+          <w:rFonts w:ascii="Times New Roman" w:hAnsi="Times New Roman" w:cs="Times New Roman"/>
+          <w:color w:val="000000"/>
+          <w:sz w:val="19"/>
+          <w:szCs w:val="19"/>
+          <w:lang w:val="en-US"/>
+        </w:rPr>
+        <w:t xml:space="preserve"> T </w:t>
+      </w:r>
+      <w:r>
+        <w:rPr>
+          <w:rFonts w:ascii="Times New Roman" w:hAnsi="Times New Roman" w:cs="Times New Roman"/>
           <w:color w:val="0000FF"/>
           <w:sz w:val="19"/>
           <w:szCs w:val="19"/>
-        </w:rPr>
-        <w:t>select</w:t>
-      </w:r>
-      <w:proofErr w:type="spellEnd"/>
-      <w:r>
-        <w:rPr>
-          <w:rFonts w:ascii="Consolas" w:hAnsi="Consolas" w:cs="Consolas"/>
-          <w:color w:val="000000"/>
-          <w:sz w:val="19"/>
-          <w:szCs w:val="19"/>
-        </w:rPr>
-        <w:t xml:space="preserve"> </w:t>
-      </w:r>
-      <w:r>
-        <w:rPr>
-          <w:rFonts w:ascii="Consolas" w:hAnsi="Consolas" w:cs="Consolas"/>
-          <w:color w:val="808080"/>
-          <w:sz w:val="19"/>
-          <w:szCs w:val="19"/>
-        </w:rPr>
-        <w:t>*</w:t>
-      </w:r>
-      <w:r>
-        <w:rPr>
-          <w:rFonts w:ascii="Consolas" w:hAnsi="Consolas" w:cs="Consolas"/>
-          <w:color w:val="000000"/>
-          <w:sz w:val="19"/>
-          <w:szCs w:val="19"/>
-        </w:rPr>
-        <w:t xml:space="preserve"> </w:t>
-      </w:r>
-      <w:proofErr w:type="spellStart"/>
-      <w:r>
-        <w:rPr>
-          <w:rFonts w:ascii="Consolas" w:hAnsi="Consolas" w:cs="Consolas"/>
-          <w:color w:val="0000FF"/>
-          <w:sz w:val="19"/>
-          <w:szCs w:val="19"/>
-        </w:rPr>
-        <w:t>from</w:t>
-      </w:r>
-      <w:proofErr w:type="spellEnd"/>
-      <w:r>
-        <w:rPr>
-          <w:rFonts w:ascii="Consolas" w:hAnsi="Consolas" w:cs="Consolas"/>
-          <w:color w:val="000000"/>
-          <w:sz w:val="19"/>
-          <w:szCs w:val="19"/>
-        </w:rPr>
-        <w:t xml:space="preserve"> </w:t>
-      </w:r>
-      <w:proofErr w:type="spellStart"/>
-      <w:r>
-        <w:rPr>
-          <w:rFonts w:ascii="Consolas" w:hAnsi="Consolas" w:cs="Consolas"/>
-          <w:color w:val="000000"/>
-          <w:sz w:val="19"/>
-          <w:szCs w:val="19"/>
-        </w:rPr>
-        <w:t>Employees</w:t>
-      </w:r>
-      <w:proofErr w:type="spellEnd"/>
-      <w:r>
-        <w:rPr>
-          <w:rFonts w:ascii="Consolas" w:hAnsi="Consolas" w:cs="Consolas"/>
-          <w:color w:val="000000"/>
-          <w:sz w:val="19"/>
-          <w:szCs w:val="19"/>
-        </w:rPr>
-        <w:t xml:space="preserve"> E </w:t>
-      </w:r>
-      <w:proofErr w:type="spellStart"/>
-      <w:r>
-        <w:rPr>
-          <w:rFonts w:ascii="Consolas" w:hAnsi="Consolas" w:cs="Consolas"/>
-          <w:color w:val="808080"/>
-          <w:sz w:val="19"/>
-          <w:szCs w:val="19"/>
-        </w:rPr>
-        <w:t>inner</w:t>
-      </w:r>
-      <w:proofErr w:type="spellEnd"/>
-      <w:r>
-        <w:rPr>
-          <w:rFonts w:ascii="Consolas" w:hAnsi="Consolas" w:cs="Consolas"/>
-          <w:color w:val="000000"/>
-          <w:sz w:val="19"/>
-          <w:szCs w:val="19"/>
-        </w:rPr>
-        <w:t xml:space="preserve"> </w:t>
-      </w:r>
-      <w:proofErr w:type="spellStart"/>
-      <w:r>
-        <w:rPr>
-          <w:rFonts w:ascii="Consolas" w:hAnsi="Consolas" w:cs="Consolas"/>
-          <w:color w:val="808080"/>
-          <w:sz w:val="19"/>
-          <w:szCs w:val="19"/>
-        </w:rPr>
-        <w:t>join</w:t>
-      </w:r>
-      <w:proofErr w:type="spellEnd"/>
-      <w:r>
-        <w:rPr>
-          <w:rFonts w:ascii="Consolas" w:hAnsi="Consolas" w:cs="Consolas"/>
-          <w:color w:val="000000"/>
-          <w:sz w:val="19"/>
-          <w:szCs w:val="19"/>
-        </w:rPr>
-        <w:t xml:space="preserve"> </w:t>
-      </w:r>
-      <w:proofErr w:type="spellStart"/>
-      <w:r>
-        <w:rPr>
-          <w:rFonts w:ascii="Consolas" w:hAnsi="Consolas" w:cs="Consolas"/>
-          <w:color w:val="000000"/>
-          <w:sz w:val="19"/>
-          <w:szCs w:val="19"/>
-        </w:rPr>
-        <w:t>EmployeeTerritories</w:t>
-      </w:r>
-      <w:proofErr w:type="spellEnd"/>
-      <w:r>
-        <w:rPr>
-          <w:rFonts w:ascii="Consolas" w:hAnsi="Consolas" w:cs="Consolas"/>
-          <w:color w:val="000000"/>
-          <w:sz w:val="19"/>
-          <w:szCs w:val="19"/>
-        </w:rPr>
-        <w:t xml:space="preserve"> T </w:t>
-      </w:r>
-      <w:proofErr w:type="spellStart"/>
-      <w:r>
-        <w:rPr>
-          <w:rFonts w:ascii="Consolas" w:hAnsi="Consolas" w:cs="Consolas"/>
-          <w:color w:val="0000FF"/>
-          <w:sz w:val="19"/>
-          <w:szCs w:val="19"/>
+          <w:lang w:val="en-US"/>
         </w:rPr>
         <w:t>on</w:t>
       </w:r>
-      <w:proofErr w:type="spellEnd"/>
-      <w:r>
-        <w:rPr>
-          <w:rFonts w:ascii="Consolas" w:hAnsi="Consolas" w:cs="Consolas"/>
-          <w:color w:val="000000"/>
-          <w:sz w:val="19"/>
-          <w:szCs w:val="19"/>
+      <w:r>
+        <w:rPr>
+          <w:rFonts w:ascii="Times New Roman" w:hAnsi="Times New Roman" w:cs="Times New Roman"/>
+          <w:color w:val="000000"/>
+          <w:sz w:val="19"/>
+          <w:szCs w:val="19"/>
+          <w:lang w:val="en-US"/>
         </w:rPr>
         <w:t xml:space="preserve"> </w:t>
       </w:r>
@@ -699,28 +656,31 @@
       <w:proofErr w:type="gramStart"/>
       <w:r>
         <w:rPr>
-          <w:rFonts w:ascii="Consolas" w:hAnsi="Consolas" w:cs="Consolas"/>
-          <w:color w:val="000000"/>
-          <w:sz w:val="19"/>
-          <w:szCs w:val="19"/>
+          <w:rFonts w:ascii="Times New Roman" w:hAnsi="Times New Roman" w:cs="Times New Roman"/>
+          <w:color w:val="000000"/>
+          <w:sz w:val="19"/>
+          <w:szCs w:val="19"/>
+          <w:lang w:val="en-US"/>
         </w:rPr>
         <w:t>E</w:t>
       </w:r>
       <w:r>
         <w:rPr>
-          <w:rFonts w:ascii="Consolas" w:hAnsi="Consolas" w:cs="Consolas"/>
-          <w:color w:val="808080"/>
-          <w:sz w:val="19"/>
-          <w:szCs w:val="19"/>
+          <w:rFonts w:ascii="Times New Roman" w:hAnsi="Times New Roman" w:cs="Times New Roman"/>
+          <w:color w:val="808080"/>
+          <w:sz w:val="19"/>
+          <w:szCs w:val="19"/>
+          <w:lang w:val="en-US"/>
         </w:rPr>
         <w:t>.</w:t>
       </w:r>
       <w:r>
         <w:rPr>
-          <w:rFonts w:ascii="Consolas" w:hAnsi="Consolas" w:cs="Consolas"/>
-          <w:color w:val="000000"/>
-          <w:sz w:val="19"/>
-          <w:szCs w:val="19"/>
+          <w:rFonts w:ascii="Times New Roman" w:hAnsi="Times New Roman" w:cs="Times New Roman"/>
+          <w:color w:val="000000"/>
+          <w:sz w:val="19"/>
+          <w:szCs w:val="19"/>
+          <w:lang w:val="en-US"/>
         </w:rPr>
         <w:t>EmployeeID</w:t>
       </w:r>
@@ -728,74 +688,80 @@
       <w:proofErr w:type="gramEnd"/>
       <w:r>
         <w:rPr>
-          <w:rFonts w:ascii="Consolas" w:hAnsi="Consolas" w:cs="Consolas"/>
-          <w:color w:val="000000"/>
-          <w:sz w:val="19"/>
-          <w:szCs w:val="19"/>
+          <w:rFonts w:ascii="Times New Roman" w:hAnsi="Times New Roman" w:cs="Times New Roman"/>
+          <w:color w:val="000000"/>
+          <w:sz w:val="19"/>
+          <w:szCs w:val="19"/>
+          <w:lang w:val="en-US"/>
         </w:rPr>
         <w:t xml:space="preserve"> </w:t>
       </w:r>
       <w:r>
         <w:rPr>
-          <w:rFonts w:ascii="Consolas" w:hAnsi="Consolas" w:cs="Consolas"/>
-          <w:color w:val="808080"/>
-          <w:sz w:val="19"/>
-          <w:szCs w:val="19"/>
+          <w:rFonts w:ascii="Times New Roman" w:hAnsi="Times New Roman" w:cs="Times New Roman"/>
+          <w:color w:val="808080"/>
+          <w:sz w:val="19"/>
+          <w:szCs w:val="19"/>
+          <w:lang w:val="en-US"/>
         </w:rPr>
         <w:t>=</w:t>
       </w:r>
       <w:r>
         <w:rPr>
-          <w:rFonts w:ascii="Consolas" w:hAnsi="Consolas" w:cs="Consolas"/>
-          <w:color w:val="000000"/>
-          <w:sz w:val="19"/>
-          <w:szCs w:val="19"/>
-        </w:rPr>
-        <w:t xml:space="preserve"> </w:t>
-      </w:r>
-      <w:r>
-        <w:rPr>
-          <w:rFonts w:ascii="Consolas" w:hAnsi="Consolas" w:cs="Consolas"/>
-          <w:color w:val="000000"/>
-          <w:sz w:val="19"/>
-          <w:szCs w:val="19"/>
-        </w:rPr>
-        <w:t xml:space="preserve">      </w:t>
+          <w:rFonts w:ascii="Times New Roman" w:hAnsi="Times New Roman" w:cs="Times New Roman"/>
+          <w:color w:val="000000"/>
+          <w:sz w:val="19"/>
+          <w:szCs w:val="19"/>
+          <w:lang w:val="en-US"/>
+        </w:rPr>
+        <w:t xml:space="preserve">       </w:t>
       </w:r>
       <w:proofErr w:type="spellStart"/>
       <w:r>
         <w:rPr>
-          <w:rFonts w:ascii="Consolas" w:hAnsi="Consolas" w:cs="Consolas"/>
-          <w:color w:val="000000"/>
-          <w:sz w:val="19"/>
-          <w:szCs w:val="19"/>
+          <w:rFonts w:ascii="Times New Roman" w:hAnsi="Times New Roman" w:cs="Times New Roman"/>
+          <w:color w:val="000000"/>
+          <w:sz w:val="19"/>
+          <w:szCs w:val="19"/>
+          <w:lang w:val="en-US"/>
         </w:rPr>
         <w:t>T</w:t>
       </w:r>
       <w:r>
         <w:rPr>
-          <w:rFonts w:ascii="Consolas" w:hAnsi="Consolas" w:cs="Consolas"/>
-          <w:color w:val="808080"/>
-          <w:sz w:val="19"/>
-          <w:szCs w:val="19"/>
+          <w:rFonts w:ascii="Times New Roman" w:hAnsi="Times New Roman" w:cs="Times New Roman"/>
+          <w:color w:val="808080"/>
+          <w:sz w:val="19"/>
+          <w:szCs w:val="19"/>
+          <w:lang w:val="en-US"/>
         </w:rPr>
         <w:t>.</w:t>
       </w:r>
       <w:r>
         <w:rPr>
-          <w:rFonts w:ascii="Consolas" w:hAnsi="Consolas" w:cs="Consolas"/>
-          <w:color w:val="000000"/>
-          <w:sz w:val="19"/>
-          <w:szCs w:val="19"/>
+          <w:rFonts w:ascii="Times New Roman" w:hAnsi="Times New Roman" w:cs="Times New Roman"/>
+          <w:color w:val="000000"/>
+          <w:sz w:val="19"/>
+          <w:szCs w:val="19"/>
+          <w:lang w:val="en-US"/>
         </w:rPr>
         <w:t>EmployeeID</w:t>
       </w:r>
       <w:proofErr w:type="spellEnd"/>
     </w:p>
     <w:p>
-      <w:r>
+      <w:pPr>
+        <w:rPr>
+          <w:rFonts w:ascii="Times New Roman" w:hAnsi="Times New Roman" w:cs="Times New Roman"/>
+        </w:rPr>
+      </w:pPr>
+      <w:r>
+        <w:rPr>
+          <w:rFonts w:ascii="Times New Roman" w:hAnsi="Times New Roman" w:cs="Times New Roman"/>
+          <w:noProof/>
+        </w:rPr>
         <w:drawing>
-          <wp:inline distT="0" distB="0" distL="0" distR="0" wp14:anchorId="600D7C30" wp14:editId="178E8017">
+          <wp:inline distT="0" distB="0" distL="0" distR="0" wp14:anchorId="7D057533" wp14:editId="556E2CEC">
             <wp:extent cx="5612130" cy="3014980"/>
             <wp:effectExtent l="0" t="0" r="7620" b="0"/>
             <wp:docPr id="2" name="Imagen 2"/>
@@ -832,45 +798,56 @@
       </w:r>
     </w:p>
     <w:p>
-      <w:r>
-        <w:lastRenderedPageBreak/>
+      <w:pPr>
+        <w:rPr>
+          <w:rFonts w:ascii="Times New Roman" w:hAnsi="Times New Roman" w:cs="Times New Roman"/>
+          <w:lang w:val="en-US"/>
+        </w:rPr>
+      </w:pPr>
+      <w:r>
+        <w:rPr>
+          <w:rFonts w:ascii="Times New Roman" w:hAnsi="Times New Roman" w:cs="Times New Roman"/>
+          <w:lang w:val="en-US"/>
+        </w:rPr>
         <w:t xml:space="preserve">Consulta: </w:t>
       </w:r>
-      <w:proofErr w:type="spellStart"/>
-      <w:r>
-        <w:rPr>
-          <w:rFonts w:ascii="Consolas" w:hAnsi="Consolas" w:cs="Consolas"/>
+      <w:r>
+        <w:rPr>
+          <w:rFonts w:ascii="Times New Roman" w:hAnsi="Times New Roman" w:cs="Times New Roman"/>
           <w:color w:val="0000FF"/>
           <w:sz w:val="19"/>
           <w:szCs w:val="19"/>
+          <w:lang w:val="en-US"/>
         </w:rPr>
         <w:t>select</w:t>
       </w:r>
-      <w:proofErr w:type="spellEnd"/>
-      <w:r>
-        <w:rPr>
-          <w:rFonts w:ascii="Consolas" w:hAnsi="Consolas" w:cs="Consolas"/>
-          <w:color w:val="000000"/>
-          <w:sz w:val="19"/>
-          <w:szCs w:val="19"/>
+      <w:r>
+        <w:rPr>
+          <w:rFonts w:ascii="Times New Roman" w:hAnsi="Times New Roman" w:cs="Times New Roman"/>
+          <w:color w:val="000000"/>
+          <w:sz w:val="19"/>
+          <w:szCs w:val="19"/>
+          <w:lang w:val="en-US"/>
         </w:rPr>
         <w:t xml:space="preserve"> </w:t>
       </w:r>
       <w:r>
         <w:rPr>
-          <w:rFonts w:ascii="Consolas" w:hAnsi="Consolas" w:cs="Consolas"/>
-          <w:color w:val="808080"/>
-          <w:sz w:val="19"/>
-          <w:szCs w:val="19"/>
+          <w:rFonts w:ascii="Times New Roman" w:hAnsi="Times New Roman" w:cs="Times New Roman"/>
+          <w:color w:val="808080"/>
+          <w:sz w:val="19"/>
+          <w:szCs w:val="19"/>
+          <w:lang w:val="en-US"/>
         </w:rPr>
         <w:t>*,</w:t>
       </w:r>
       <w:r>
         <w:rPr>
-          <w:rFonts w:ascii="Consolas" w:hAnsi="Consolas" w:cs="Consolas"/>
-          <w:color w:val="000000"/>
-          <w:sz w:val="19"/>
-          <w:szCs w:val="19"/>
+          <w:rFonts w:ascii="Times New Roman" w:hAnsi="Times New Roman" w:cs="Times New Roman"/>
+          <w:color w:val="000000"/>
+          <w:sz w:val="19"/>
+          <w:szCs w:val="19"/>
+          <w:lang w:val="en-US"/>
         </w:rPr>
         <w:t xml:space="preserve"> </w:t>
       </w:r>
@@ -878,28 +855,31 @@
       <w:proofErr w:type="gramStart"/>
       <w:r>
         <w:rPr>
-          <w:rFonts w:ascii="Consolas" w:hAnsi="Consolas" w:cs="Consolas"/>
-          <w:color w:val="000000"/>
-          <w:sz w:val="19"/>
-          <w:szCs w:val="19"/>
+          <w:rFonts w:ascii="Times New Roman" w:hAnsi="Times New Roman" w:cs="Times New Roman"/>
+          <w:color w:val="000000"/>
+          <w:sz w:val="19"/>
+          <w:szCs w:val="19"/>
+          <w:lang w:val="en-US"/>
         </w:rPr>
         <w:t>TE</w:t>
       </w:r>
       <w:r>
         <w:rPr>
-          <w:rFonts w:ascii="Consolas" w:hAnsi="Consolas" w:cs="Consolas"/>
-          <w:color w:val="808080"/>
-          <w:sz w:val="19"/>
-          <w:szCs w:val="19"/>
+          <w:rFonts w:ascii="Times New Roman" w:hAnsi="Times New Roman" w:cs="Times New Roman"/>
+          <w:color w:val="808080"/>
+          <w:sz w:val="19"/>
+          <w:szCs w:val="19"/>
+          <w:lang w:val="en-US"/>
         </w:rPr>
         <w:t>.</w:t>
       </w:r>
       <w:r>
         <w:rPr>
-          <w:rFonts w:ascii="Consolas" w:hAnsi="Consolas" w:cs="Consolas"/>
-          <w:color w:val="000000"/>
-          <w:sz w:val="19"/>
-          <w:szCs w:val="19"/>
+          <w:rFonts w:ascii="Times New Roman" w:hAnsi="Times New Roman" w:cs="Times New Roman"/>
+          <w:color w:val="000000"/>
+          <w:sz w:val="19"/>
+          <w:szCs w:val="19"/>
+          <w:lang w:val="en-US"/>
         </w:rPr>
         <w:t>TerritoryDescription</w:t>
       </w:r>
@@ -907,406 +887,389 @@
       <w:proofErr w:type="gramEnd"/>
       <w:r>
         <w:rPr>
-          <w:rFonts w:ascii="Consolas" w:hAnsi="Consolas" w:cs="Consolas"/>
-          <w:color w:val="000000"/>
-          <w:sz w:val="19"/>
-          <w:szCs w:val="19"/>
+          <w:rFonts w:ascii="Times New Roman" w:hAnsi="Times New Roman" w:cs="Times New Roman"/>
+          <w:color w:val="000000"/>
+          <w:sz w:val="19"/>
+          <w:szCs w:val="19"/>
+          <w:lang w:val="en-US"/>
         </w:rPr>
         <w:t xml:space="preserve"> </w:t>
       </w:r>
+      <w:r>
+        <w:rPr>
+          <w:rFonts w:ascii="Times New Roman" w:hAnsi="Times New Roman" w:cs="Times New Roman"/>
+          <w:color w:val="0000FF"/>
+          <w:sz w:val="19"/>
+          <w:szCs w:val="19"/>
+          <w:lang w:val="en-US"/>
+        </w:rPr>
+        <w:t>from</w:t>
+      </w:r>
+      <w:r>
+        <w:rPr>
+          <w:rFonts w:ascii="Times New Roman" w:hAnsi="Times New Roman" w:cs="Times New Roman"/>
+          <w:color w:val="000000"/>
+          <w:sz w:val="19"/>
+          <w:szCs w:val="19"/>
+          <w:lang w:val="en-US"/>
+        </w:rPr>
+        <w:t xml:space="preserve"> Employees E </w:t>
+      </w:r>
+      <w:r>
+        <w:rPr>
+          <w:rFonts w:ascii="Times New Roman" w:hAnsi="Times New Roman" w:cs="Times New Roman"/>
+          <w:color w:val="808080"/>
+          <w:sz w:val="19"/>
+          <w:szCs w:val="19"/>
+          <w:lang w:val="en-US"/>
+        </w:rPr>
+        <w:t>inner</w:t>
+      </w:r>
+      <w:r>
+        <w:rPr>
+          <w:rFonts w:ascii="Times New Roman" w:hAnsi="Times New Roman" w:cs="Times New Roman"/>
+          <w:color w:val="000000"/>
+          <w:sz w:val="19"/>
+          <w:szCs w:val="19"/>
+          <w:lang w:val="en-US"/>
+        </w:rPr>
+        <w:t xml:space="preserve"> </w:t>
+      </w:r>
+      <w:r>
+        <w:rPr>
+          <w:rFonts w:ascii="Times New Roman" w:hAnsi="Times New Roman" w:cs="Times New Roman"/>
+          <w:color w:val="808080"/>
+          <w:sz w:val="19"/>
+          <w:szCs w:val="19"/>
+          <w:lang w:val="en-US"/>
+        </w:rPr>
+        <w:t>join</w:t>
+      </w:r>
+      <w:r>
+        <w:rPr>
+          <w:rFonts w:ascii="Times New Roman" w:hAnsi="Times New Roman" w:cs="Times New Roman"/>
+          <w:color w:val="000000"/>
+          <w:sz w:val="19"/>
+          <w:szCs w:val="19"/>
+          <w:lang w:val="en-US"/>
+        </w:rPr>
+        <w:t xml:space="preserve">    </w:t>
+      </w:r>
       <w:proofErr w:type="spellStart"/>
       <w:r>
         <w:rPr>
-          <w:rFonts w:ascii="Consolas" w:hAnsi="Consolas" w:cs="Consolas"/>
+          <w:rFonts w:ascii="Times New Roman" w:hAnsi="Times New Roman" w:cs="Times New Roman"/>
+          <w:color w:val="000000"/>
+          <w:sz w:val="19"/>
+          <w:szCs w:val="19"/>
+          <w:lang w:val="en-US"/>
+        </w:rPr>
+        <w:t>EmployeeTerritories</w:t>
+      </w:r>
+      <w:proofErr w:type="spellEnd"/>
+      <w:r>
+        <w:rPr>
+          <w:rFonts w:ascii="Times New Roman" w:hAnsi="Times New Roman" w:cs="Times New Roman"/>
+          <w:color w:val="000000"/>
+          <w:sz w:val="19"/>
+          <w:szCs w:val="19"/>
+          <w:lang w:val="en-US"/>
+        </w:rPr>
+        <w:t xml:space="preserve"> T </w:t>
+      </w:r>
+      <w:r>
+        <w:rPr>
+          <w:rFonts w:ascii="Times New Roman" w:hAnsi="Times New Roman" w:cs="Times New Roman"/>
+          <w:color w:val="808080"/>
+          <w:sz w:val="19"/>
+          <w:szCs w:val="19"/>
+          <w:lang w:val="en-US"/>
+        </w:rPr>
+        <w:t>inner</w:t>
+      </w:r>
+      <w:r>
+        <w:rPr>
+          <w:rFonts w:ascii="Times New Roman" w:hAnsi="Times New Roman" w:cs="Times New Roman"/>
+          <w:color w:val="000000"/>
+          <w:sz w:val="19"/>
+          <w:szCs w:val="19"/>
+          <w:lang w:val="en-US"/>
+        </w:rPr>
+        <w:t xml:space="preserve"> </w:t>
+      </w:r>
+      <w:r>
+        <w:rPr>
+          <w:rFonts w:ascii="Times New Roman" w:hAnsi="Times New Roman" w:cs="Times New Roman"/>
+          <w:color w:val="808080"/>
+          <w:sz w:val="19"/>
+          <w:szCs w:val="19"/>
+          <w:lang w:val="en-US"/>
+        </w:rPr>
+        <w:t>join</w:t>
+      </w:r>
+      <w:r>
+        <w:rPr>
+          <w:rFonts w:ascii="Times New Roman" w:hAnsi="Times New Roman" w:cs="Times New Roman"/>
+          <w:color w:val="000000"/>
+          <w:sz w:val="19"/>
+          <w:szCs w:val="19"/>
+          <w:lang w:val="en-US"/>
+        </w:rPr>
+        <w:t xml:space="preserve"> Territories TE  </w:t>
+      </w:r>
+      <w:r>
+        <w:rPr>
+          <w:rFonts w:ascii="Times New Roman" w:hAnsi="Times New Roman" w:cs="Times New Roman"/>
           <w:color w:val="0000FF"/>
           <w:sz w:val="19"/>
           <w:szCs w:val="19"/>
-        </w:rPr>
-        <w:t>from</w:t>
+          <w:lang w:val="en-US"/>
+        </w:rPr>
+        <w:t>on</w:t>
+      </w:r>
+      <w:r>
+        <w:rPr>
+          <w:rFonts w:ascii="Times New Roman" w:hAnsi="Times New Roman" w:cs="Times New Roman"/>
+          <w:color w:val="000000"/>
+          <w:sz w:val="19"/>
+          <w:szCs w:val="19"/>
+          <w:lang w:val="en-US"/>
+        </w:rPr>
+        <w:t xml:space="preserve"> </w:t>
+      </w:r>
+      <w:proofErr w:type="spellStart"/>
+      <w:r>
+        <w:rPr>
+          <w:rFonts w:ascii="Times New Roman" w:hAnsi="Times New Roman" w:cs="Times New Roman"/>
+          <w:color w:val="000000"/>
+          <w:sz w:val="19"/>
+          <w:szCs w:val="19"/>
+          <w:lang w:val="en-US"/>
+        </w:rPr>
+        <w:t>T</w:t>
+      </w:r>
+      <w:r>
+        <w:rPr>
+          <w:rFonts w:ascii="Times New Roman" w:hAnsi="Times New Roman" w:cs="Times New Roman"/>
+          <w:color w:val="808080"/>
+          <w:sz w:val="19"/>
+          <w:szCs w:val="19"/>
+          <w:lang w:val="en-US"/>
+        </w:rPr>
+        <w:t>.</w:t>
+      </w:r>
+      <w:r>
+        <w:rPr>
+          <w:rFonts w:ascii="Times New Roman" w:hAnsi="Times New Roman" w:cs="Times New Roman"/>
+          <w:color w:val="000000"/>
+          <w:sz w:val="19"/>
+          <w:szCs w:val="19"/>
+          <w:lang w:val="en-US"/>
+        </w:rPr>
+        <w:t>TerritoryID</w:t>
       </w:r>
       <w:proofErr w:type="spellEnd"/>
       <w:r>
         <w:rPr>
-          <w:rFonts w:ascii="Consolas" w:hAnsi="Consolas" w:cs="Consolas"/>
-          <w:color w:val="000000"/>
-          <w:sz w:val="19"/>
-          <w:szCs w:val="19"/>
+          <w:rFonts w:ascii="Times New Roman" w:hAnsi="Times New Roman" w:cs="Times New Roman"/>
+          <w:color w:val="000000"/>
+          <w:sz w:val="19"/>
+          <w:szCs w:val="19"/>
+          <w:lang w:val="en-US"/>
         </w:rPr>
         <w:t xml:space="preserve"> </w:t>
       </w:r>
+      <w:r>
+        <w:rPr>
+          <w:rFonts w:ascii="Times New Roman" w:hAnsi="Times New Roman" w:cs="Times New Roman"/>
+          <w:color w:val="808080"/>
+          <w:sz w:val="19"/>
+          <w:szCs w:val="19"/>
+          <w:lang w:val="en-US"/>
+        </w:rPr>
+        <w:t>=</w:t>
+      </w:r>
+      <w:r>
+        <w:rPr>
+          <w:rFonts w:ascii="Times New Roman" w:hAnsi="Times New Roman" w:cs="Times New Roman"/>
+          <w:color w:val="000000"/>
+          <w:sz w:val="19"/>
+          <w:szCs w:val="19"/>
+          <w:lang w:val="en-US"/>
+        </w:rPr>
+        <w:t xml:space="preserve"> </w:t>
+      </w:r>
       <w:proofErr w:type="spellStart"/>
       <w:r>
         <w:rPr>
-          <w:rFonts w:ascii="Consolas" w:hAnsi="Consolas" w:cs="Consolas"/>
-          <w:color w:val="000000"/>
-          <w:sz w:val="19"/>
-          <w:szCs w:val="19"/>
-        </w:rPr>
-        <w:t>Employees</w:t>
+          <w:rFonts w:ascii="Times New Roman" w:hAnsi="Times New Roman" w:cs="Times New Roman"/>
+          <w:color w:val="000000"/>
+          <w:sz w:val="19"/>
+          <w:szCs w:val="19"/>
+          <w:lang w:val="en-US"/>
+        </w:rPr>
+        <w:t>TE</w:t>
+      </w:r>
+      <w:r>
+        <w:rPr>
+          <w:rFonts w:ascii="Times New Roman" w:hAnsi="Times New Roman" w:cs="Times New Roman"/>
+          <w:color w:val="808080"/>
+          <w:sz w:val="19"/>
+          <w:szCs w:val="19"/>
+          <w:lang w:val="en-US"/>
+        </w:rPr>
+        <w:t>.</w:t>
+      </w:r>
+      <w:r>
+        <w:rPr>
+          <w:rFonts w:ascii="Times New Roman" w:hAnsi="Times New Roman" w:cs="Times New Roman"/>
+          <w:color w:val="000000"/>
+          <w:sz w:val="19"/>
+          <w:szCs w:val="19"/>
+          <w:lang w:val="en-US"/>
+        </w:rPr>
+        <w:t>TerritoryID</w:t>
       </w:r>
       <w:proofErr w:type="spellEnd"/>
       <w:r>
         <w:rPr>
-          <w:rFonts w:ascii="Consolas" w:hAnsi="Consolas" w:cs="Consolas"/>
-          <w:color w:val="000000"/>
-          <w:sz w:val="19"/>
-          <w:szCs w:val="19"/>
-        </w:rPr>
-        <w:t xml:space="preserve"> E </w:t>
+          <w:rFonts w:ascii="Times New Roman" w:hAnsi="Times New Roman" w:cs="Times New Roman"/>
+          <w:color w:val="000000"/>
+          <w:sz w:val="19"/>
+          <w:szCs w:val="19"/>
+          <w:lang w:val="en-US"/>
+        </w:rPr>
+        <w:t xml:space="preserve"> </w:t>
+      </w:r>
+      <w:r>
+        <w:rPr>
+          <w:rFonts w:ascii="Times New Roman" w:hAnsi="Times New Roman" w:cs="Times New Roman"/>
+          <w:color w:val="0000FF"/>
+          <w:sz w:val="19"/>
+          <w:szCs w:val="19"/>
+          <w:lang w:val="en-US"/>
+        </w:rPr>
+        <w:t>on</w:t>
+      </w:r>
+      <w:r>
+        <w:rPr>
+          <w:rFonts w:ascii="Times New Roman" w:hAnsi="Times New Roman" w:cs="Times New Roman"/>
+          <w:color w:val="000000"/>
+          <w:sz w:val="19"/>
+          <w:szCs w:val="19"/>
+          <w:lang w:val="en-US"/>
+        </w:rPr>
+        <w:t xml:space="preserve"> </w:t>
       </w:r>
       <w:proofErr w:type="spellStart"/>
       <w:r>
         <w:rPr>
-          <w:rFonts w:ascii="Consolas" w:hAnsi="Consolas" w:cs="Consolas"/>
-          <w:color w:val="808080"/>
-          <w:sz w:val="19"/>
-          <w:szCs w:val="19"/>
-        </w:rPr>
-        <w:t>inner</w:t>
+          <w:rFonts w:ascii="Times New Roman" w:hAnsi="Times New Roman" w:cs="Times New Roman"/>
+          <w:color w:val="000000"/>
+          <w:sz w:val="19"/>
+          <w:szCs w:val="19"/>
+          <w:lang w:val="en-US"/>
+        </w:rPr>
+        <w:t>E</w:t>
+      </w:r>
+      <w:r>
+        <w:rPr>
+          <w:rFonts w:ascii="Times New Roman" w:hAnsi="Times New Roman" w:cs="Times New Roman"/>
+          <w:color w:val="808080"/>
+          <w:sz w:val="19"/>
+          <w:szCs w:val="19"/>
+          <w:lang w:val="en-US"/>
+        </w:rPr>
+        <w:t>.</w:t>
+      </w:r>
+      <w:r>
+        <w:rPr>
+          <w:rFonts w:ascii="Times New Roman" w:hAnsi="Times New Roman" w:cs="Times New Roman"/>
+          <w:color w:val="000000"/>
+          <w:sz w:val="19"/>
+          <w:szCs w:val="19"/>
+          <w:lang w:val="en-US"/>
+        </w:rPr>
+        <w:t>EmployeeID</w:t>
       </w:r>
       <w:proofErr w:type="spellEnd"/>
       <w:r>
         <w:rPr>
-          <w:rFonts w:ascii="Consolas" w:hAnsi="Consolas" w:cs="Consolas"/>
-          <w:color w:val="000000"/>
-          <w:sz w:val="19"/>
-          <w:szCs w:val="19"/>
+          <w:rFonts w:ascii="Times New Roman" w:hAnsi="Times New Roman" w:cs="Times New Roman"/>
+          <w:color w:val="000000"/>
+          <w:sz w:val="19"/>
+          <w:szCs w:val="19"/>
+          <w:lang w:val="en-US"/>
         </w:rPr>
         <w:t xml:space="preserve"> </w:t>
       </w:r>
+      <w:r>
+        <w:rPr>
+          <w:rFonts w:ascii="Times New Roman" w:hAnsi="Times New Roman" w:cs="Times New Roman"/>
+          <w:color w:val="808080"/>
+          <w:sz w:val="19"/>
+          <w:szCs w:val="19"/>
+          <w:lang w:val="en-US"/>
+        </w:rPr>
+        <w:t>=</w:t>
+      </w:r>
+      <w:r>
+        <w:rPr>
+          <w:rFonts w:ascii="Times New Roman" w:hAnsi="Times New Roman" w:cs="Times New Roman"/>
+          <w:color w:val="000000"/>
+          <w:sz w:val="19"/>
+          <w:szCs w:val="19"/>
+          <w:lang w:val="en-US"/>
+        </w:rPr>
+        <w:t xml:space="preserve"> </w:t>
+      </w:r>
       <w:proofErr w:type="spellStart"/>
       <w:r>
         <w:rPr>
-          <w:rFonts w:ascii="Consolas" w:hAnsi="Consolas" w:cs="Consolas"/>
-          <w:color w:val="808080"/>
-          <w:sz w:val="19"/>
-          <w:szCs w:val="19"/>
-        </w:rPr>
-        <w:t>join</w:t>
+          <w:rFonts w:ascii="Times New Roman" w:hAnsi="Times New Roman" w:cs="Times New Roman"/>
+          <w:color w:val="000000"/>
+          <w:sz w:val="19"/>
+          <w:szCs w:val="19"/>
+          <w:lang w:val="en-US"/>
+        </w:rPr>
+        <w:t>T</w:t>
+      </w:r>
+      <w:r>
+        <w:rPr>
+          <w:rFonts w:ascii="Times New Roman" w:hAnsi="Times New Roman" w:cs="Times New Roman"/>
+          <w:color w:val="808080"/>
+          <w:sz w:val="19"/>
+          <w:szCs w:val="19"/>
+          <w:lang w:val="en-US"/>
+        </w:rPr>
+        <w:t>.</w:t>
+      </w:r>
+      <w:r>
+        <w:rPr>
+          <w:rFonts w:ascii="Times New Roman" w:hAnsi="Times New Roman" w:cs="Times New Roman"/>
+          <w:color w:val="000000"/>
+          <w:sz w:val="19"/>
+          <w:szCs w:val="19"/>
+          <w:lang w:val="en-US"/>
+        </w:rPr>
+        <w:t>EmployeeID</w:t>
       </w:r>
       <w:proofErr w:type="spellEnd"/>
-      <w:r>
-        <w:rPr>
-          <w:rFonts w:ascii="Consolas" w:hAnsi="Consolas" w:cs="Consolas"/>
-          <w:color w:val="000000"/>
-          <w:sz w:val="19"/>
-          <w:szCs w:val="19"/>
-        </w:rPr>
-        <w:t xml:space="preserve"> </w:t>
-      </w:r>
-      <w:r>
-        <w:rPr>
-          <w:rFonts w:ascii="Consolas" w:hAnsi="Consolas" w:cs="Consolas"/>
-          <w:color w:val="000000"/>
-          <w:sz w:val="19"/>
-          <w:szCs w:val="19"/>
-        </w:rPr>
-        <w:t xml:space="preserve">   </w:t>
-      </w:r>
-      <w:proofErr w:type="spellStart"/>
-      <w:r>
-        <w:rPr>
-          <w:rFonts w:ascii="Consolas" w:hAnsi="Consolas" w:cs="Consolas"/>
-          <w:color w:val="000000"/>
-          <w:sz w:val="19"/>
-          <w:szCs w:val="19"/>
-        </w:rPr>
-        <w:t>EmployeeTerritories</w:t>
-      </w:r>
-      <w:proofErr w:type="spellEnd"/>
-      <w:r>
-        <w:rPr>
-          <w:rFonts w:ascii="Consolas" w:hAnsi="Consolas" w:cs="Consolas"/>
-          <w:color w:val="000000"/>
-          <w:sz w:val="19"/>
-          <w:szCs w:val="19"/>
-        </w:rPr>
-        <w:t xml:space="preserve"> T </w:t>
-      </w:r>
-      <w:proofErr w:type="spellStart"/>
-      <w:r>
-        <w:rPr>
-          <w:rFonts w:ascii="Consolas" w:hAnsi="Consolas" w:cs="Consolas"/>
-          <w:color w:val="808080"/>
-          <w:sz w:val="19"/>
-          <w:szCs w:val="19"/>
-        </w:rPr>
-        <w:t>inner</w:t>
-      </w:r>
-      <w:proofErr w:type="spellEnd"/>
-      <w:r>
-        <w:rPr>
-          <w:rFonts w:ascii="Consolas" w:hAnsi="Consolas" w:cs="Consolas"/>
-          <w:color w:val="000000"/>
-          <w:sz w:val="19"/>
-          <w:szCs w:val="19"/>
-        </w:rPr>
-        <w:t xml:space="preserve"> </w:t>
-      </w:r>
-      <w:proofErr w:type="spellStart"/>
-      <w:r>
-        <w:rPr>
-          <w:rFonts w:ascii="Consolas" w:hAnsi="Consolas" w:cs="Consolas"/>
-          <w:color w:val="808080"/>
-          <w:sz w:val="19"/>
-          <w:szCs w:val="19"/>
-        </w:rPr>
-        <w:t>join</w:t>
-      </w:r>
-      <w:proofErr w:type="spellEnd"/>
-      <w:r>
-        <w:rPr>
-          <w:rFonts w:ascii="Consolas" w:hAnsi="Consolas" w:cs="Consolas"/>
-          <w:color w:val="000000"/>
-          <w:sz w:val="19"/>
-          <w:szCs w:val="19"/>
-        </w:rPr>
-        <w:t xml:space="preserve"> </w:t>
-      </w:r>
-      <w:proofErr w:type="spellStart"/>
-      <w:r>
-        <w:rPr>
-          <w:rFonts w:ascii="Consolas" w:hAnsi="Consolas" w:cs="Consolas"/>
-          <w:color w:val="000000"/>
-          <w:sz w:val="19"/>
-          <w:szCs w:val="19"/>
-        </w:rPr>
-        <w:t>Territories</w:t>
-      </w:r>
-      <w:proofErr w:type="spellEnd"/>
-      <w:r>
-        <w:rPr>
-          <w:rFonts w:ascii="Consolas" w:hAnsi="Consolas" w:cs="Consolas"/>
-          <w:color w:val="000000"/>
-          <w:sz w:val="19"/>
-          <w:szCs w:val="19"/>
-        </w:rPr>
-        <w:t xml:space="preserve"> TE  </w:t>
-      </w:r>
-      <w:proofErr w:type="spellStart"/>
-      <w:r>
-        <w:rPr>
-          <w:rFonts w:ascii="Consolas" w:hAnsi="Consolas" w:cs="Consolas"/>
-          <w:color w:val="0000FF"/>
-          <w:sz w:val="19"/>
-          <w:szCs w:val="19"/>
-        </w:rPr>
-        <w:t>on</w:t>
-      </w:r>
-      <w:proofErr w:type="spellEnd"/>
-      <w:r>
-        <w:rPr>
-          <w:rFonts w:ascii="Consolas" w:hAnsi="Consolas" w:cs="Consolas"/>
-          <w:color w:val="000000"/>
-          <w:sz w:val="19"/>
-          <w:szCs w:val="19"/>
-        </w:rPr>
-        <w:t xml:space="preserve"> </w:t>
-      </w:r>
-      <w:proofErr w:type="spellStart"/>
-      <w:r>
-        <w:rPr>
-          <w:rFonts w:ascii="Consolas" w:hAnsi="Consolas" w:cs="Consolas"/>
-          <w:color w:val="000000"/>
-          <w:sz w:val="19"/>
-          <w:szCs w:val="19"/>
-        </w:rPr>
-        <w:t>T</w:t>
-      </w:r>
-      <w:r>
-        <w:rPr>
-          <w:rFonts w:ascii="Consolas" w:hAnsi="Consolas" w:cs="Consolas"/>
-          <w:color w:val="808080"/>
-          <w:sz w:val="19"/>
-          <w:szCs w:val="19"/>
-        </w:rPr>
-        <w:t>.</w:t>
-      </w:r>
-      <w:r>
-        <w:rPr>
-          <w:rFonts w:ascii="Consolas" w:hAnsi="Consolas" w:cs="Consolas"/>
-          <w:color w:val="000000"/>
-          <w:sz w:val="19"/>
-          <w:szCs w:val="19"/>
-        </w:rPr>
-        <w:t>TerritoryID</w:t>
-      </w:r>
-      <w:proofErr w:type="spellEnd"/>
-      <w:r>
-        <w:rPr>
-          <w:rFonts w:ascii="Consolas" w:hAnsi="Consolas" w:cs="Consolas"/>
-          <w:color w:val="000000"/>
-          <w:sz w:val="19"/>
-          <w:szCs w:val="19"/>
-        </w:rPr>
-        <w:t xml:space="preserve"> </w:t>
-      </w:r>
-      <w:r>
-        <w:rPr>
-          <w:rFonts w:ascii="Consolas" w:hAnsi="Consolas" w:cs="Consolas"/>
-          <w:color w:val="808080"/>
-          <w:sz w:val="19"/>
-          <w:szCs w:val="19"/>
-        </w:rPr>
-        <w:t>=</w:t>
-      </w:r>
-      <w:r>
-        <w:rPr>
-          <w:rFonts w:ascii="Consolas" w:hAnsi="Consolas" w:cs="Consolas"/>
-          <w:color w:val="000000"/>
-          <w:sz w:val="19"/>
-          <w:szCs w:val="19"/>
-        </w:rPr>
-        <w:t xml:space="preserve"> </w:t>
-      </w:r>
-      <w:proofErr w:type="spellStart"/>
-      <w:r>
-        <w:rPr>
-          <w:rFonts w:ascii="Consolas" w:hAnsi="Consolas" w:cs="Consolas"/>
-          <w:color w:val="000000"/>
-          <w:sz w:val="19"/>
-          <w:szCs w:val="19"/>
-        </w:rPr>
-        <w:t>TE</w:t>
-      </w:r>
-      <w:r>
-        <w:rPr>
-          <w:rFonts w:ascii="Consolas" w:hAnsi="Consolas" w:cs="Consolas"/>
-          <w:color w:val="808080"/>
-          <w:sz w:val="19"/>
-          <w:szCs w:val="19"/>
-        </w:rPr>
-        <w:t>.</w:t>
-      </w:r>
-      <w:r>
-        <w:rPr>
-          <w:rFonts w:ascii="Consolas" w:hAnsi="Consolas" w:cs="Consolas"/>
-          <w:color w:val="000000"/>
-          <w:sz w:val="19"/>
-          <w:szCs w:val="19"/>
-        </w:rPr>
-        <w:t>TerritoryID</w:t>
-      </w:r>
-      <w:proofErr w:type="spellEnd"/>
-      <w:r>
-        <w:rPr>
-          <w:rFonts w:ascii="Consolas" w:hAnsi="Consolas" w:cs="Consolas"/>
-          <w:color w:val="000000"/>
-          <w:sz w:val="19"/>
-          <w:szCs w:val="19"/>
-        </w:rPr>
-        <w:t xml:space="preserve"> </w:t>
-      </w:r>
-      <w:proofErr w:type="spellStart"/>
-      <w:r>
-        <w:rPr>
-          <w:rFonts w:ascii="Consolas" w:hAnsi="Consolas" w:cs="Consolas"/>
-          <w:color w:val="0000FF"/>
-          <w:sz w:val="19"/>
-          <w:szCs w:val="19"/>
-        </w:rPr>
-        <w:t>on</w:t>
-      </w:r>
-      <w:proofErr w:type="spellEnd"/>
-      <w:r>
-        <w:rPr>
-          <w:rFonts w:ascii="Consolas" w:hAnsi="Consolas" w:cs="Consolas"/>
-          <w:color w:val="000000"/>
-          <w:sz w:val="19"/>
-          <w:szCs w:val="19"/>
-        </w:rPr>
-        <w:t xml:space="preserve"> </w:t>
-      </w:r>
-      <w:proofErr w:type="spellStart"/>
-      <w:r>
-        <w:rPr>
-          <w:rFonts w:ascii="Consolas" w:hAnsi="Consolas" w:cs="Consolas"/>
-          <w:color w:val="000000"/>
-          <w:sz w:val="19"/>
-          <w:szCs w:val="19"/>
-        </w:rPr>
-        <w:t>E</w:t>
-      </w:r>
-      <w:r>
-        <w:rPr>
-          <w:rFonts w:ascii="Consolas" w:hAnsi="Consolas" w:cs="Consolas"/>
-          <w:color w:val="808080"/>
-          <w:sz w:val="19"/>
-          <w:szCs w:val="19"/>
-        </w:rPr>
-        <w:t>.</w:t>
-      </w:r>
-      <w:r>
-        <w:rPr>
-          <w:rFonts w:ascii="Consolas" w:hAnsi="Consolas" w:cs="Consolas"/>
-          <w:color w:val="000000"/>
-          <w:sz w:val="19"/>
-          <w:szCs w:val="19"/>
-        </w:rPr>
-        <w:t>EmployeeID</w:t>
-      </w:r>
-      <w:proofErr w:type="spellEnd"/>
-      <w:r>
-        <w:rPr>
-          <w:rFonts w:ascii="Consolas" w:hAnsi="Consolas" w:cs="Consolas"/>
-          <w:color w:val="000000"/>
-          <w:sz w:val="19"/>
-          <w:szCs w:val="19"/>
-        </w:rPr>
-        <w:t xml:space="preserve"> </w:t>
-      </w:r>
-      <w:r>
-        <w:rPr>
-          <w:rFonts w:ascii="Consolas" w:hAnsi="Consolas" w:cs="Consolas"/>
-          <w:color w:val="808080"/>
-          <w:sz w:val="19"/>
-          <w:szCs w:val="19"/>
-        </w:rPr>
-        <w:t>=</w:t>
-      </w:r>
-      <w:r>
-        <w:rPr>
-          <w:rFonts w:ascii="Consolas" w:hAnsi="Consolas" w:cs="Consolas"/>
-          <w:color w:val="000000"/>
-          <w:sz w:val="19"/>
-          <w:szCs w:val="19"/>
-        </w:rPr>
-        <w:t xml:space="preserve"> </w:t>
-      </w:r>
-      <w:proofErr w:type="spellStart"/>
-      <w:r>
-        <w:rPr>
-          <w:rFonts w:ascii="Consolas" w:hAnsi="Consolas" w:cs="Consolas"/>
-          <w:color w:val="000000"/>
-          <w:sz w:val="19"/>
-          <w:szCs w:val="19"/>
-        </w:rPr>
-        <w:t>T</w:t>
-      </w:r>
-      <w:r>
-        <w:rPr>
-          <w:rFonts w:ascii="Consolas" w:hAnsi="Consolas" w:cs="Consolas"/>
-          <w:color w:val="808080"/>
-          <w:sz w:val="19"/>
-          <w:szCs w:val="19"/>
-        </w:rPr>
-        <w:t>.</w:t>
-      </w:r>
-      <w:r>
-        <w:rPr>
-          <w:rFonts w:ascii="Consolas" w:hAnsi="Consolas" w:cs="Consolas"/>
-          <w:color w:val="000000"/>
-          <w:sz w:val="19"/>
-          <w:szCs w:val="19"/>
-        </w:rPr>
-        <w:t>EmployeeID</w:t>
-      </w:r>
-      <w:proofErr w:type="spellEnd"/>
-    </w:p>
-    <w:p>
-      <w:r>
+    </w:p>
+    <w:p>
+      <w:pPr>
+        <w:rPr>
+          <w:rFonts w:ascii="Times New Roman" w:hAnsi="Times New Roman" w:cs="Times New Roman"/>
+        </w:rPr>
+      </w:pPr>
+      <w:r>
+        <w:rPr>
+          <w:rFonts w:ascii="Times New Roman" w:hAnsi="Times New Roman" w:cs="Times New Roman"/>
+          <w:noProof/>
+        </w:rPr>
+        <w:lastRenderedPageBreak/>
         <w:drawing>
-          <wp:inline distT="0" distB="0" distL="0" distR="0" wp14:anchorId="7F338144" wp14:editId="44B26A7D">
+          <wp:inline distT="0" distB="0" distL="0" distR="0" wp14:anchorId="7EBE3C43" wp14:editId="631AD112">
             <wp:extent cx="5612130" cy="3033395"/>
             <wp:effectExtent l="0" t="0" r="7620" b="0"/>
             <wp:docPr id="3" name="Imagen 3"/>
@@ -1343,14 +1306,31 @@
       </w:r>
     </w:p>
     <w:p>
-      <w:r>
+      <w:pPr>
+        <w:rPr>
+          <w:rFonts w:ascii="Times New Roman" w:hAnsi="Times New Roman" w:cs="Times New Roman"/>
+        </w:rPr>
+      </w:pPr>
+      <w:r>
+        <w:rPr>
+          <w:rFonts w:ascii="Times New Roman" w:hAnsi="Times New Roman" w:cs="Times New Roman"/>
+        </w:rPr>
         <w:t xml:space="preserve">Parte 2: </w:t>
       </w:r>
     </w:p>
     <w:p>
-      <w:r>
+      <w:pPr>
+        <w:rPr>
+          <w:rFonts w:ascii="Times New Roman" w:hAnsi="Times New Roman" w:cs="Times New Roman"/>
+        </w:rPr>
+      </w:pPr>
+      <w:r>
+        <w:rPr>
+          <w:rFonts w:ascii="Times New Roman" w:hAnsi="Times New Roman" w:cs="Times New Roman"/>
+          <w:noProof/>
+        </w:rPr>
         <w:drawing>
-          <wp:inline distT="0" distB="0" distL="0" distR="0" wp14:anchorId="43791A36" wp14:editId="1E47BAEA">
+          <wp:inline distT="0" distB="0" distL="0" distR="0" wp14:anchorId="16D38DC3" wp14:editId="4CF22CBC">
             <wp:extent cx="5612130" cy="3016885"/>
             <wp:effectExtent l="0" t="0" r="7620" b="0"/>
             <wp:docPr id="4" name="Imagen 4"/>
@@ -1387,10 +1367,19 @@
       </w:r>
     </w:p>
     <w:p>
-      <w:r>
+      <w:pPr>
+        <w:rPr>
+          <w:rFonts w:ascii="Times New Roman" w:hAnsi="Times New Roman" w:cs="Times New Roman"/>
+        </w:rPr>
+      </w:pPr>
+      <w:r>
+        <w:rPr>
+          <w:rFonts w:ascii="Times New Roman" w:hAnsi="Times New Roman" w:cs="Times New Roman"/>
+          <w:noProof/>
+        </w:rPr>
         <w:lastRenderedPageBreak/>
         <w:drawing>
-          <wp:inline distT="0" distB="0" distL="0" distR="0" wp14:anchorId="6D1C0664" wp14:editId="5F2A2C0E">
+          <wp:inline distT="0" distB="0" distL="0" distR="0" wp14:anchorId="01AAF94C" wp14:editId="172A99A6">
             <wp:extent cx="5612130" cy="2981325"/>
             <wp:effectExtent l="0" t="0" r="7620" b="9525"/>
             <wp:docPr id="5" name="Imagen 5"/>
@@ -1427,25 +1416,51 @@
       </w:r>
     </w:p>
     <w:p>
-      <w:r>
+      <w:pPr>
+        <w:rPr>
+          <w:rFonts w:ascii="Times New Roman" w:hAnsi="Times New Roman" w:cs="Times New Roman"/>
+        </w:rPr>
+      </w:pPr>
+      <w:r>
+        <w:rPr>
+          <w:rFonts w:ascii="Times New Roman" w:hAnsi="Times New Roman" w:cs="Times New Roman"/>
+        </w:rPr>
         <w:t xml:space="preserve">Validación no nulos de </w:t>
       </w:r>
       <w:r>
+        <w:rPr>
+          <w:rFonts w:ascii="Times New Roman" w:hAnsi="Times New Roman" w:cs="Times New Roman"/>
+        </w:rPr>
         <w:t xml:space="preserve">la columna región de la tabla </w:t>
       </w:r>
       <w:proofErr w:type="spellStart"/>
       <w:r>
+        <w:rPr>
+          <w:rFonts w:ascii="Times New Roman" w:hAnsi="Times New Roman" w:cs="Times New Roman"/>
+        </w:rPr>
         <w:t>Customers</w:t>
       </w:r>
       <w:proofErr w:type="spellEnd"/>
       <w:r>
+        <w:rPr>
+          <w:rFonts w:ascii="Times New Roman" w:hAnsi="Times New Roman" w:cs="Times New Roman"/>
+        </w:rPr>
         <w:t>:</w:t>
       </w:r>
     </w:p>
     <w:p>
-      <w:r>
+      <w:pPr>
+        <w:rPr>
+          <w:rFonts w:ascii="Times New Roman" w:hAnsi="Times New Roman" w:cs="Times New Roman"/>
+        </w:rPr>
+      </w:pPr>
+      <w:r>
+        <w:rPr>
+          <w:rFonts w:ascii="Times New Roman" w:hAnsi="Times New Roman" w:cs="Times New Roman"/>
+          <w:noProof/>
+        </w:rPr>
         <w:drawing>
-          <wp:inline distT="0" distB="0" distL="0" distR="0" wp14:anchorId="07382D34" wp14:editId="36276A35">
+          <wp:inline distT="0" distB="0" distL="0" distR="0" wp14:anchorId="58554242" wp14:editId="59DBBD5C">
             <wp:extent cx="5612130" cy="2991485"/>
             <wp:effectExtent l="0" t="0" r="7620" b="0"/>
             <wp:docPr id="6" name="Imagen 6"/>
@@ -1481,33 +1496,68 @@
         </w:drawing>
       </w:r>
     </w:p>
-    <w:p/>
-    <w:p>
-      <w:r>
+    <w:p>
+      <w:pPr>
+        <w:rPr>
+          <w:rFonts w:ascii="Times New Roman" w:hAnsi="Times New Roman" w:cs="Times New Roman"/>
+        </w:rPr>
+      </w:pPr>
+    </w:p>
+    <w:p>
+      <w:pPr>
+        <w:rPr>
+          <w:rFonts w:ascii="Times New Roman" w:hAnsi="Times New Roman" w:cs="Times New Roman"/>
+        </w:rPr>
+      </w:pPr>
+      <w:r>
+        <w:rPr>
+          <w:rFonts w:ascii="Times New Roman" w:hAnsi="Times New Roman" w:cs="Times New Roman"/>
+        </w:rPr>
         <w:t xml:space="preserve">Orden de </w:t>
       </w:r>
       <w:proofErr w:type="spellStart"/>
       <w:r>
+        <w:rPr>
+          <w:rFonts w:ascii="Times New Roman" w:hAnsi="Times New Roman" w:cs="Times New Roman"/>
+        </w:rPr>
         <w:t>rows</w:t>
       </w:r>
       <w:proofErr w:type="spellEnd"/>
       <w:r>
+        <w:rPr>
+          <w:rFonts w:ascii="Times New Roman" w:hAnsi="Times New Roman" w:cs="Times New Roman"/>
+        </w:rPr>
         <w:t xml:space="preserve"> de forma ascendente de la tabla </w:t>
       </w:r>
       <w:proofErr w:type="spellStart"/>
       <w:r>
+        <w:rPr>
+          <w:rFonts w:ascii="Times New Roman" w:hAnsi="Times New Roman" w:cs="Times New Roman"/>
+        </w:rPr>
         <w:t>Customers</w:t>
       </w:r>
       <w:proofErr w:type="spellEnd"/>
       <w:r>
+        <w:rPr>
+          <w:rFonts w:ascii="Times New Roman" w:hAnsi="Times New Roman" w:cs="Times New Roman"/>
+        </w:rPr>
         <w:t>:</w:t>
       </w:r>
     </w:p>
     <w:p>
-      <w:r>
+      <w:pPr>
+        <w:rPr>
+          <w:rFonts w:ascii="Times New Roman" w:hAnsi="Times New Roman" w:cs="Times New Roman"/>
+        </w:rPr>
+      </w:pPr>
+      <w:r>
+        <w:rPr>
+          <w:rFonts w:ascii="Times New Roman" w:hAnsi="Times New Roman" w:cs="Times New Roman"/>
+          <w:noProof/>
+        </w:rPr>
         <w:lastRenderedPageBreak/>
         <w:drawing>
-          <wp:inline distT="0" distB="0" distL="0" distR="0" wp14:anchorId="6F719DB2" wp14:editId="5C894860">
+          <wp:inline distT="0" distB="0" distL="0" distR="0" wp14:anchorId="5DFC5507" wp14:editId="3456C8E2">
             <wp:extent cx="5612130" cy="3001010"/>
             <wp:effectExtent l="0" t="0" r="7620" b="8890"/>
             <wp:docPr id="7" name="Imagen 7"/>
@@ -1544,31 +1594,51 @@
       </w:r>
     </w:p>
     <w:p>
-      <w:r>
-        <w:t xml:space="preserve">Cambio de </w:t>
-      </w:r>
-      <w:r>
-        <w:t>Cambio Nueva Esparta por Quebec</w:t>
-      </w:r>
-      <w:r>
+      <w:pPr>
+        <w:rPr>
+          <w:rFonts w:ascii="Times New Roman" w:hAnsi="Times New Roman" w:cs="Times New Roman"/>
+        </w:rPr>
+      </w:pPr>
+      <w:r>
+        <w:rPr>
+          <w:rFonts w:ascii="Times New Roman" w:hAnsi="Times New Roman" w:cs="Times New Roman"/>
+        </w:rPr>
+        <w:t>Cambio de Cambio Nueva Esparta por Quebec</w:t>
+      </w:r>
+      <w:r>
+        <w:rPr>
+          <w:rFonts w:ascii="Times New Roman" w:hAnsi="Times New Roman" w:cs="Times New Roman"/>
+        </w:rPr>
         <w:t xml:space="preserve"> en la </w:t>
       </w:r>
       <w:proofErr w:type="spellStart"/>
       <w:r>
+        <w:rPr>
+          <w:rFonts w:ascii="Times New Roman" w:hAnsi="Times New Roman" w:cs="Times New Roman"/>
+        </w:rPr>
         <w:t>row</w:t>
       </w:r>
       <w:proofErr w:type="spellEnd"/>
       <w:r>
+        <w:rPr>
+          <w:rFonts w:ascii="Times New Roman" w:hAnsi="Times New Roman" w:cs="Times New Roman"/>
+        </w:rPr>
         <w:t xml:space="preserve"> 47:</w:t>
       </w:r>
     </w:p>
     <w:p>
-      <w:r>
-        <w:rPr>
+      <w:pPr>
+        <w:rPr>
+          <w:rFonts w:ascii="Times New Roman" w:hAnsi="Times New Roman" w:cs="Times New Roman"/>
+        </w:rPr>
+      </w:pPr>
+      <w:r>
+        <w:rPr>
+          <w:rFonts w:ascii="Times New Roman" w:hAnsi="Times New Roman" w:cs="Times New Roman"/>
           <w:noProof/>
         </w:rPr>
         <w:drawing>
-          <wp:inline distT="0" distB="0" distL="0" distR="0" wp14:anchorId="0C39B8FC" wp14:editId="24A16354">
+          <wp:inline distT="0" distB="0" distL="0" distR="0" wp14:anchorId="006549B1" wp14:editId="48C8B8A2">
             <wp:extent cx="5612130" cy="2994660"/>
             <wp:effectExtent l="0" t="0" r="7620" b="0"/>
             <wp:docPr id="8" name="Imagen 8"/>
@@ -1605,15 +1675,32 @@
       </w:r>
     </w:p>
     <w:p>
-      <w:r>
+      <w:pPr>
+        <w:rPr>
+          <w:rFonts w:ascii="Times New Roman" w:hAnsi="Times New Roman" w:cs="Times New Roman"/>
+        </w:rPr>
+      </w:pPr>
+      <w:r>
+        <w:rPr>
+          <w:rFonts w:ascii="Times New Roman" w:hAnsi="Times New Roman" w:cs="Times New Roman"/>
+        </w:rPr>
         <w:t>Validación para varios duplicados:</w:t>
       </w:r>
     </w:p>
     <w:p>
-      <w:r>
+      <w:pPr>
+        <w:rPr>
+          <w:rFonts w:ascii="Times New Roman" w:hAnsi="Times New Roman" w:cs="Times New Roman"/>
+        </w:rPr>
+      </w:pPr>
+      <w:r>
+        <w:rPr>
+          <w:rFonts w:ascii="Times New Roman" w:hAnsi="Times New Roman" w:cs="Times New Roman"/>
+          <w:noProof/>
+        </w:rPr>
         <w:lastRenderedPageBreak/>
         <w:drawing>
-          <wp:inline distT="0" distB="0" distL="0" distR="0" wp14:anchorId="0F5AE7C1" wp14:editId="5CB86F00">
+          <wp:inline distT="0" distB="0" distL="0" distR="0" wp14:anchorId="575FF492" wp14:editId="17366579">
             <wp:extent cx="5612130" cy="3006090"/>
             <wp:effectExtent l="0" t="0" r="7620" b="3810"/>
             <wp:docPr id="9" name="Imagen 9"/>
@@ -1650,28 +1737,62 @@
       </w:r>
     </w:p>
     <w:p>
-      <w:r>
+      <w:pPr>
+        <w:rPr>
+          <w:rFonts w:ascii="Times New Roman" w:hAnsi="Times New Roman" w:cs="Times New Roman"/>
+        </w:rPr>
+      </w:pPr>
+      <w:r>
+        <w:rPr>
+          <w:rFonts w:ascii="Times New Roman" w:hAnsi="Times New Roman" w:cs="Times New Roman"/>
+        </w:rPr>
         <w:t>Filtra</w:t>
       </w:r>
       <w:r>
+        <w:rPr>
+          <w:rFonts w:ascii="Times New Roman" w:hAnsi="Times New Roman" w:cs="Times New Roman"/>
+        </w:rPr>
         <w:t>do</w:t>
       </w:r>
       <w:r>
+        <w:rPr>
+          <w:rFonts w:ascii="Times New Roman" w:hAnsi="Times New Roman" w:cs="Times New Roman"/>
+        </w:rPr>
         <w:t xml:space="preserve"> registros diferentes de City London</w:t>
       </w:r>
       <w:r>
+        <w:rPr>
+          <w:rFonts w:ascii="Times New Roman" w:hAnsi="Times New Roman" w:cs="Times New Roman"/>
+        </w:rPr>
         <w:t>:</w:t>
       </w:r>
     </w:p>
     <w:p>
-      <w:r>
+      <w:pPr>
+        <w:rPr>
+          <w:rFonts w:ascii="Times New Roman" w:hAnsi="Times New Roman" w:cs="Times New Roman"/>
+        </w:rPr>
+      </w:pPr>
+      <w:r>
+        <w:rPr>
+          <w:rFonts w:ascii="Times New Roman" w:hAnsi="Times New Roman" w:cs="Times New Roman"/>
+        </w:rPr>
         <w:t>Si se hace desde la tabla original sin la validación de nulos se encuentra los siguientes registros:</w:t>
       </w:r>
     </w:p>
     <w:p>
-      <w:r>
+      <w:pPr>
+        <w:rPr>
+          <w:rFonts w:ascii="Times New Roman" w:hAnsi="Times New Roman" w:cs="Times New Roman"/>
+        </w:rPr>
+      </w:pPr>
+      <w:r>
+        <w:rPr>
+          <w:rFonts w:ascii="Times New Roman" w:hAnsi="Times New Roman" w:cs="Times New Roman"/>
+          <w:noProof/>
+        </w:rPr>
         <w:drawing>
-          <wp:inline distT="0" distB="0" distL="0" distR="0" wp14:anchorId="6091E389" wp14:editId="524778C0">
+          <wp:inline distT="0" distB="0" distL="0" distR="0" wp14:anchorId="1CDFA408" wp14:editId="4AA48EE9">
             <wp:extent cx="5612130" cy="3000375"/>
             <wp:effectExtent l="0" t="0" r="7620" b="9525"/>
             <wp:docPr id="11" name="Imagen 11"/>
@@ -1708,21 +1829,44 @@
       </w:r>
     </w:p>
     <w:p>
-      <w:r>
+      <w:pPr>
+        <w:rPr>
+          <w:rFonts w:ascii="Times New Roman" w:hAnsi="Times New Roman" w:cs="Times New Roman"/>
+        </w:rPr>
+      </w:pPr>
+      <w:r>
+        <w:rPr>
+          <w:rFonts w:ascii="Times New Roman" w:hAnsi="Times New Roman" w:cs="Times New Roman"/>
+        </w:rPr>
         <w:t>Si no</w:t>
       </w:r>
       <w:r>
+        <w:rPr>
+          <w:rFonts w:ascii="Times New Roman" w:hAnsi="Times New Roman" w:cs="Times New Roman"/>
+        </w:rPr>
         <w:t xml:space="preserve">, como se excluye los nulos </w:t>
       </w:r>
       <w:r>
+        <w:rPr>
+          <w:rFonts w:ascii="Times New Roman" w:hAnsi="Times New Roman" w:cs="Times New Roman"/>
+        </w:rPr>
         <w:t xml:space="preserve">no se va a encontrar registros de City: London ya que ya se han filtrado: </w:t>
       </w:r>
     </w:p>
     <w:p>
-      <w:r>
+      <w:pPr>
+        <w:rPr>
+          <w:rFonts w:ascii="Times New Roman" w:hAnsi="Times New Roman" w:cs="Times New Roman"/>
+        </w:rPr>
+      </w:pPr>
+      <w:r>
+        <w:rPr>
+          <w:rFonts w:ascii="Times New Roman" w:hAnsi="Times New Roman" w:cs="Times New Roman"/>
+          <w:noProof/>
+        </w:rPr>
         <w:lastRenderedPageBreak/>
         <w:drawing>
-          <wp:inline distT="0" distB="0" distL="0" distR="0" wp14:anchorId="2DFF2977" wp14:editId="5F2EE155">
+          <wp:inline distT="0" distB="0" distL="0" distR="0" wp14:anchorId="260B6FD7" wp14:editId="1FCE53DD">
             <wp:extent cx="5612130" cy="3016885"/>
             <wp:effectExtent l="0" t="0" r="7620" b="0"/>
             <wp:docPr id="12" name="Imagen 12"/>
@@ -1759,14 +1903,31 @@
       </w:r>
     </w:p>
     <w:p>
-      <w:r>
+      <w:pPr>
+        <w:rPr>
+          <w:rFonts w:ascii="Times New Roman" w:hAnsi="Times New Roman" w:cs="Times New Roman"/>
+        </w:rPr>
+      </w:pPr>
+      <w:r>
+        <w:rPr>
+          <w:rFonts w:ascii="Times New Roman" w:hAnsi="Times New Roman" w:cs="Times New Roman"/>
+        </w:rPr>
         <w:t>Filtrado sin City: London:</w:t>
       </w:r>
     </w:p>
     <w:p>
-      <w:r>
+      <w:pPr>
+        <w:rPr>
+          <w:rFonts w:ascii="Times New Roman" w:hAnsi="Times New Roman" w:cs="Times New Roman"/>
+        </w:rPr>
+      </w:pPr>
+      <w:r>
+        <w:rPr>
+          <w:rFonts w:ascii="Times New Roman" w:hAnsi="Times New Roman" w:cs="Times New Roman"/>
+          <w:noProof/>
+        </w:rPr>
         <w:drawing>
-          <wp:inline distT="0" distB="0" distL="0" distR="0" wp14:anchorId="18CF6955" wp14:editId="67984D03">
+          <wp:inline distT="0" distB="0" distL="0" distR="0" wp14:anchorId="49740712" wp14:editId="034029D1">
             <wp:extent cx="5612130" cy="2988945"/>
             <wp:effectExtent l="0" t="0" r="7620" b="1905"/>
             <wp:docPr id="13" name="Imagen 13"/>
@@ -1803,31 +1964,60 @@
       </w:r>
     </w:p>
     <w:p>
-      <w:r>
+      <w:pPr>
+        <w:rPr>
+          <w:rFonts w:ascii="Times New Roman" w:hAnsi="Times New Roman" w:cs="Times New Roman"/>
+        </w:rPr>
+      </w:pPr>
+      <w:r>
+        <w:rPr>
+          <w:rFonts w:ascii="Times New Roman" w:hAnsi="Times New Roman" w:cs="Times New Roman"/>
+        </w:rPr>
         <w:t xml:space="preserve">Funcionamiento </w:t>
       </w:r>
       <w:proofErr w:type="spellStart"/>
       <w:r>
+        <w:rPr>
+          <w:rFonts w:ascii="Times New Roman" w:hAnsi="Times New Roman" w:cs="Times New Roman"/>
+        </w:rPr>
         <w:t>concat</w:t>
       </w:r>
       <w:proofErr w:type="spellEnd"/>
       <w:r>
+        <w:rPr>
+          <w:rFonts w:ascii="Times New Roman" w:hAnsi="Times New Roman" w:cs="Times New Roman"/>
+        </w:rPr>
         <w:t xml:space="preserve"> </w:t>
       </w:r>
       <w:proofErr w:type="spellStart"/>
       <w:r>
+        <w:rPr>
+          <w:rFonts w:ascii="Times New Roman" w:hAnsi="Times New Roman" w:cs="Times New Roman"/>
+        </w:rPr>
         <w:t>fields</w:t>
       </w:r>
       <w:proofErr w:type="spellEnd"/>
       <w:r>
+        <w:rPr>
+          <w:rFonts w:ascii="Times New Roman" w:hAnsi="Times New Roman" w:cs="Times New Roman"/>
+        </w:rPr>
         <w:t>: permite concatenar valores de dos columnas y crear una nueva con esos valores:</w:t>
       </w:r>
     </w:p>
     <w:p>
-      <w:r>
+      <w:pPr>
+        <w:rPr>
+          <w:rFonts w:ascii="Times New Roman" w:hAnsi="Times New Roman" w:cs="Times New Roman"/>
+        </w:rPr>
+      </w:pPr>
+      <w:r>
+        <w:rPr>
+          <w:rFonts w:ascii="Times New Roman" w:hAnsi="Times New Roman" w:cs="Times New Roman"/>
+          <w:noProof/>
+        </w:rPr>
         <w:lastRenderedPageBreak/>
         <w:drawing>
-          <wp:inline distT="0" distB="0" distL="0" distR="0" wp14:anchorId="336D69B3" wp14:editId="65CFBE5F">
+          <wp:inline distT="0" distB="0" distL="0" distR="0" wp14:anchorId="4F90D618" wp14:editId="02724625">
             <wp:extent cx="5612130" cy="2994660"/>
             <wp:effectExtent l="0" t="0" r="7620" b="0"/>
             <wp:docPr id="14" name="Imagen 14"/>
@@ -1864,8 +2054,11 @@
       </w:r>
     </w:p>
     <w:p>
-      <w:bookmarkStart w:id="0" w:name="_GoBack"/>
-      <w:bookmarkEnd w:id="0"/>
+      <w:pPr>
+        <w:rPr>
+          <w:rFonts w:ascii="Times New Roman" w:hAnsi="Times New Roman" w:cs="Times New Roman"/>
+        </w:rPr>
+      </w:pPr>
     </w:p>
     <w:sectPr>
       <w:pgSz w:w="12240" w:h="15840"/>
@@ -1878,7 +2071,7 @@
 </file>
 
 <file path=word/numbering.xml><?xml version="1.0" encoding="utf-8"?>
-<w:numbering xmlns:wpc="http://schemas.microsoft.com/office/word/2010/wordprocessingCanvas" xmlns:cx="http://schemas.microsoft.com/office/drawing/2014/chartex" xmlns:cx1="http://schemas.microsoft.com/office/drawing/2015/9/8/chartex" xmlns:cx2="http://schemas.microsoft.com/office/drawing/2015/10/21/chartex" xmlns:cx3="http://schemas.microsoft.com/office/drawing/2016/5/9/chartex" xmlns:cx4="http://schemas.microsoft.com/office/drawing/2016/5/10/chartex" xmlns:cx5="http://schemas.microsoft.com/office/drawing/2016/5/11/chartex" xmlns:cx6="http://schemas.microsoft.com/office/drawing/2016/5/12/chartex" xmlns:cx7="http://schemas.microsoft.com/office/drawing/2016/5/13/chartex" xmlns:cx8="http://schemas.microsoft.com/office/drawing/2016/5/14/chartex" xmlns:mc="http://schemas.openxmlformats.org/markup-compatibility/2006" xmlns:aink="http://schemas.microsoft.com/office/drawing/2016/ink" xmlns:am3d="http://schemas.microsoft.com/office/drawing/2017/model3d" xmlns:o="urn:schemas-microsoft-com:office:office" xmlns:r="http://schemas.openxmlformats.org/officeDocument/2006/relationships" xmlns:m="http://schemas.openxmlformats.org/officeDocument/2006/math" xmlns:v="urn:schemas-microsoft-com:vml" xmlns:wp14="http://schemas.microsoft.com/office/word/2010/wordprocessingDrawing" xmlns:wp="http://schemas.openxmlformats.org/drawingml/2006/wordprocessingDrawing" xmlns:w10="urn:schemas-microsoft-com:office:word" xmlns:w="http://schemas.openxmlformats.org/wordprocessingml/2006/main" xmlns:w14="http://schemas.microsoft.com/office/word/2010/wordml" xmlns:w15="http://schemas.microsoft.com/office/word/2012/wordml" xmlns:w16cid="http://schemas.microsoft.com/office/word/2016/wordml/cid" xmlns:w16se="http://schemas.microsoft.com/office/word/2015/wordml/symex" xmlns:wpg="http://schemas.microsoft.com/office/word/2010/wordprocessingGroup" xmlns:wpi="http://schemas.microsoft.com/office/word/2010/wordprocessingInk" xmlns:wne="http://schemas.microsoft.com/office/word/2006/wordml" xmlns:wps="http://schemas.microsoft.com/office/word/2010/wordprocessingShape" mc:Ignorable="w14 w15 w16se w16cid wp14">
+<w:numbering xmlns:wpc="http://schemas.microsoft.com/office/word/2010/wordprocessingCanvas" xmlns:cx="http://schemas.microsoft.com/office/drawing/2014/chartex" xmlns:cx1="http://schemas.microsoft.com/office/drawing/2015/9/8/chartex" xmlns:cx2="http://schemas.microsoft.com/office/drawing/2015/10/21/chartex" xmlns:cx3="http://schemas.microsoft.com/office/drawing/2016/5/9/chartex" xmlns:cx4="http://schemas.microsoft.com/office/drawing/2016/5/10/chartex" xmlns:cx5="http://schemas.microsoft.com/office/drawing/2016/5/11/chartex" xmlns:cx6="http://schemas.microsoft.com/office/drawing/2016/5/12/chartex" xmlns:cx7="http://schemas.microsoft.com/office/drawing/2016/5/13/chartex" xmlns:cx8="http://schemas.microsoft.com/office/drawing/2016/5/14/chartex" xmlns:mc="http://schemas.openxmlformats.org/markup-compatibility/2006" xmlns:aink="http://schemas.microsoft.com/office/drawing/2016/ink" xmlns:am3d="http://schemas.microsoft.com/office/drawing/2017/model3d" xmlns:o="urn:schemas-microsoft-com:office:office" xmlns:oel="http://schemas.microsoft.com/office/2019/extlst" xmlns:r="http://schemas.openxmlformats.org/officeDocument/2006/relationships" xmlns:m="http://schemas.openxmlformats.org/officeDocument/2006/math" xmlns:v="urn:schemas-microsoft-com:vml" xmlns:wp14="http://schemas.microsoft.com/office/word/2010/wordprocessingDrawing" xmlns:wp="http://schemas.openxmlformats.org/drawingml/2006/wordprocessingDrawing" xmlns:w10="urn:schemas-microsoft-com:office:word" xmlns:w="http://schemas.openxmlformats.org/wordprocessingml/2006/main" xmlns:w14="http://schemas.microsoft.com/office/word/2010/wordml" xmlns:w15="http://schemas.microsoft.com/office/word/2012/wordml" xmlns:w16cex="http://schemas.microsoft.com/office/word/2018/wordml/cex" xmlns:w16cid="http://schemas.microsoft.com/office/word/2016/wordml/cid" xmlns:w16="http://schemas.microsoft.com/office/word/2018/wordml" xmlns:w16du="http://schemas.microsoft.com/office/word/2023/wordml/word16du" xmlns:w16sdtdh="http://schemas.microsoft.com/office/word/2020/wordml/sdtdatahash" xmlns:w16se="http://schemas.microsoft.com/office/word/2015/wordml/symex" xmlns:wpg="http://schemas.microsoft.com/office/word/2010/wordprocessingGroup" xmlns:wpi="http://schemas.microsoft.com/office/word/2010/wordprocessingInk" xmlns:wne="http://schemas.microsoft.com/office/word/2006/wordml" xmlns:wps="http://schemas.microsoft.com/office/word/2010/wordprocessingShape" mc:Ignorable="w14 w15 w16se w16cid w16 w16cex w16sdtdh w16du wp14">
   <w:abstractNum w:abstractNumId="0" w15:restartNumberingAfterBreak="0">
     <w:nsid w:val="32B460BA"/>
     <w:multiLevelType w:val="hybridMultilevel"/>
@@ -1992,14 +2185,14 @@
       </w:rPr>
     </w:lvl>
   </w:abstractNum>
-  <w:num w:numId="1">
+  <w:num w:numId="1" w16cid:durableId="366105542">
     <w:abstractNumId w:val="0"/>
   </w:num>
 </w:numbering>
 </file>
 
 <file path=word/styles.xml><?xml version="1.0" encoding="utf-8"?>
-<w:styles xmlns:mc="http://schemas.openxmlformats.org/markup-compatibility/2006" xmlns:r="http://schemas.openxmlformats.org/officeDocument/2006/relationships" xmlns:w="http://schemas.openxmlformats.org/wordprocessingml/2006/main" xmlns:w14="http://schemas.microsoft.com/office/word/2010/wordml" xmlns:w15="http://schemas.microsoft.com/office/word/2012/wordml" xmlns:w16cid="http://schemas.microsoft.com/office/word/2016/wordml/cid" xmlns:w16se="http://schemas.microsoft.com/office/word/2015/wordml/symex" mc:Ignorable="w14 w15 w16se w16cid">
+<w:styles xmlns:mc="http://schemas.openxmlformats.org/markup-compatibility/2006" xmlns:r="http://schemas.openxmlformats.org/officeDocument/2006/relationships" xmlns:w="http://schemas.openxmlformats.org/wordprocessingml/2006/main" xmlns:w14="http://schemas.microsoft.com/office/word/2010/wordml" xmlns:w15="http://schemas.microsoft.com/office/word/2012/wordml" xmlns:w16cex="http://schemas.microsoft.com/office/word/2018/wordml/cex" xmlns:w16cid="http://schemas.microsoft.com/office/word/2016/wordml/cid" xmlns:w16="http://schemas.microsoft.com/office/word/2018/wordml" xmlns:w16du="http://schemas.microsoft.com/office/word/2023/wordml/word16du" xmlns:w16sdtdh="http://schemas.microsoft.com/office/word/2020/wordml/sdtdatahash" xmlns:w16se="http://schemas.microsoft.com/office/word/2015/wordml/symex" mc:Ignorable="w14 w15 w16se w16cid w16 w16cex w16sdtdh w16du">
   <w:docDefaults>
     <w:rPrDefault>
       <w:rPr>
@@ -2015,7 +2208,7 @@
       </w:pPr>
     </w:pPrDefault>
   </w:docDefaults>
-  <w:latentStyles w:defLockedState="0" w:defUIPriority="99" w:defSemiHidden="0" w:defUnhideWhenUsed="0" w:defQFormat="0" w:count="375">
+  <w:latentStyles w:defLockedState="0" w:defUIPriority="99" w:defSemiHidden="0" w:defUnhideWhenUsed="0" w:defQFormat="0" w:count="376">
     <w:lsdException w:name="Normal" w:uiPriority="0" w:qFormat="1"/>
     <w:lsdException w:name="heading 1" w:uiPriority="9" w:qFormat="1"/>
     <w:lsdException w:name="heading 2" w:semiHidden="1" w:uiPriority="9" w:unhideWhenUsed="1" w:qFormat="1"/>
@@ -2391,6 +2584,7 @@
     <w:lsdException w:name="Smart Hyperlink" w:semiHidden="1" w:unhideWhenUsed="1"/>
     <w:lsdException w:name="Hashtag" w:semiHidden="1" w:unhideWhenUsed="1"/>
     <w:lsdException w:name="Unresolved Mention" w:semiHidden="1" w:unhideWhenUsed="1"/>
+    <w:lsdException w:name="Smart Link" w:semiHidden="1" w:unhideWhenUsed="1"/>
   </w:latentStyles>
   <w:style w:type="paragraph" w:default="1" w:styleId="Normal">
     <w:name w:val="Normal"/>

</xml_diff>

<commit_message>
Taller 1, parte 1 y 2 con la consulta SQL Excequiet Script (Completo)
</commit_message>
<xml_diff>
--- a/Taller 1 - LopezCristhian.docx
+++ b/Taller 1 - LopezCristhian.docx
@@ -7,49 +7,43 @@
         <w:jc w:val="center"/>
         <w:rPr>
           <w:rFonts w:ascii="Times New Roman" w:hAnsi="Times New Roman" w:cs="Times New Roman"/>
-          <w:sz w:val="24"/>
-        </w:rPr>
-      </w:pPr>
-      <w:r>
-        <w:rPr>
-          <w:rFonts w:ascii="Times New Roman" w:hAnsi="Times New Roman" w:cs="Times New Roman"/>
-          <w:sz w:val="24"/>
+        </w:rPr>
+      </w:pPr>
+      <w:r>
+        <w:rPr>
+          <w:rFonts w:ascii="Times New Roman" w:hAnsi="Times New Roman" w:cs="Times New Roman"/>
         </w:rPr>
         <w:t>Cristhian David López Toro</w:t>
       </w:r>
       <w:r>
         <w:rPr>
           <w:rFonts w:ascii="Times New Roman" w:hAnsi="Times New Roman" w:cs="Times New Roman"/>
-          <w:sz w:val="24"/>
         </w:rPr>
         <w:t xml:space="preserve"> </w:t>
       </w:r>
       <w:r>
         <w:rPr>
           <w:rFonts w:ascii="Times New Roman" w:hAnsi="Times New Roman" w:cs="Times New Roman"/>
-          <w:sz w:val="24"/>
         </w:rPr>
         <w:t>–</w:t>
       </w:r>
       <w:r>
         <w:rPr>
           <w:rFonts w:ascii="Times New Roman" w:hAnsi="Times New Roman" w:cs="Times New Roman"/>
-          <w:sz w:val="24"/>
         </w:rPr>
         <w:t xml:space="preserve"> 220034175</w:t>
       </w:r>
     </w:p>
     <w:p>
       <w:pPr>
-        <w:rPr>
-          <w:rFonts w:ascii="Times New Roman" w:hAnsi="Times New Roman" w:cs="Times New Roman"/>
-          <w:sz w:val="24"/>
-        </w:rPr>
-      </w:pPr>
-      <w:r>
-        <w:rPr>
-          <w:rFonts w:ascii="Times New Roman" w:hAnsi="Times New Roman" w:cs="Times New Roman"/>
-          <w:sz w:val="24"/>
+        <w:jc w:val="both"/>
+        <w:rPr>
+          <w:rFonts w:ascii="Times New Roman" w:hAnsi="Times New Roman" w:cs="Times New Roman"/>
+        </w:rPr>
+      </w:pPr>
+      <w:r>
+        <w:rPr>
+          <w:rFonts w:ascii="Times New Roman" w:hAnsi="Times New Roman" w:cs="Times New Roman"/>
         </w:rPr>
         <w:t>Parte 1:</w:t>
       </w:r>
@@ -60,18 +54,15 @@
         <w:autoSpaceDN w:val="0"/>
         <w:adjustRightInd w:val="0"/>
         <w:spacing w:after="0" w:line="240" w:lineRule="auto"/>
-        <w:rPr>
-          <w:rFonts w:ascii="Times New Roman" w:hAnsi="Times New Roman" w:cs="Times New Roman"/>
-          <w:color w:val="000000"/>
-          <w:sz w:val="19"/>
-          <w:szCs w:val="19"/>
+        <w:jc w:val="both"/>
+        <w:rPr>
+          <w:rFonts w:ascii="Times New Roman" w:hAnsi="Times New Roman" w:cs="Times New Roman"/>
           <w:lang w:val="en-US"/>
         </w:rPr>
       </w:pPr>
       <w:r>
         <w:rPr>
           <w:rFonts w:ascii="Times New Roman" w:hAnsi="Times New Roman" w:cs="Times New Roman"/>
-          <w:sz w:val="24"/>
           <w:lang w:val="en-US"/>
         </w:rPr>
         <w:t>Consulta</w:t>
@@ -79,7 +70,6 @@
       <w:r>
         <w:rPr>
           <w:rFonts w:ascii="Times New Roman" w:hAnsi="Times New Roman" w:cs="Times New Roman"/>
-          <w:sz w:val="24"/>
           <w:lang w:val="en-US"/>
         </w:rPr>
         <w:t xml:space="preserve">: </w:t>
@@ -87,134 +77,9 @@
       <w:r>
         <w:rPr>
           <w:rFonts w:ascii="Times New Roman" w:hAnsi="Times New Roman" w:cs="Times New Roman"/>
-          <w:color w:val="0000FF"/>
-          <w:sz w:val="19"/>
-          <w:szCs w:val="19"/>
           <w:lang w:val="en-US"/>
         </w:rPr>
-        <w:t>select</w:t>
-      </w:r>
-      <w:r>
-        <w:rPr>
-          <w:rFonts w:ascii="Times New Roman" w:hAnsi="Times New Roman" w:cs="Times New Roman"/>
-          <w:color w:val="000000"/>
-          <w:sz w:val="19"/>
-          <w:szCs w:val="19"/>
-          <w:lang w:val="en-US"/>
-        </w:rPr>
-        <w:t xml:space="preserve"> </w:t>
-      </w:r>
-      <w:proofErr w:type="gramStart"/>
-      <w:r>
-        <w:rPr>
-          <w:rFonts w:ascii="Times New Roman" w:hAnsi="Times New Roman" w:cs="Times New Roman"/>
-          <w:color w:val="000000"/>
-          <w:sz w:val="19"/>
-          <w:szCs w:val="19"/>
-          <w:lang w:val="en-US"/>
-        </w:rPr>
-        <w:t>t</w:t>
-      </w:r>
-      <w:r>
-        <w:rPr>
-          <w:rFonts w:ascii="Times New Roman" w:hAnsi="Times New Roman" w:cs="Times New Roman"/>
-          <w:color w:val="808080"/>
-          <w:sz w:val="19"/>
-          <w:szCs w:val="19"/>
-          <w:lang w:val="en-US"/>
-        </w:rPr>
-        <w:t>.</w:t>
-      </w:r>
-      <w:r>
-        <w:rPr>
-          <w:rFonts w:ascii="Times New Roman" w:hAnsi="Times New Roman" w:cs="Times New Roman"/>
-          <w:color w:val="000000"/>
-          <w:sz w:val="19"/>
-          <w:szCs w:val="19"/>
-          <w:lang w:val="en-US"/>
-        </w:rPr>
-        <w:t>TerritoryID</w:t>
-      </w:r>
-      <w:proofErr w:type="gramEnd"/>
-      <w:r>
-        <w:rPr>
-          <w:rFonts w:ascii="Times New Roman" w:hAnsi="Times New Roman" w:cs="Times New Roman"/>
-          <w:color w:val="808080"/>
-          <w:sz w:val="19"/>
-          <w:szCs w:val="19"/>
-          <w:lang w:val="en-US"/>
-        </w:rPr>
-        <w:t>,</w:t>
-      </w:r>
-      <w:r>
-        <w:rPr>
-          <w:rFonts w:ascii="Times New Roman" w:hAnsi="Times New Roman" w:cs="Times New Roman"/>
-          <w:color w:val="000000"/>
-          <w:sz w:val="19"/>
-          <w:szCs w:val="19"/>
-          <w:lang w:val="en-US"/>
-        </w:rPr>
-        <w:t xml:space="preserve"> t</w:t>
-      </w:r>
-      <w:r>
-        <w:rPr>
-          <w:rFonts w:ascii="Times New Roman" w:hAnsi="Times New Roman" w:cs="Times New Roman"/>
-          <w:color w:val="808080"/>
-          <w:sz w:val="19"/>
-          <w:szCs w:val="19"/>
-          <w:lang w:val="en-US"/>
-        </w:rPr>
-        <w:t>.</w:t>
-      </w:r>
-      <w:r>
-        <w:rPr>
-          <w:rFonts w:ascii="Times New Roman" w:hAnsi="Times New Roman" w:cs="Times New Roman"/>
-          <w:color w:val="000000"/>
-          <w:sz w:val="19"/>
-          <w:szCs w:val="19"/>
-          <w:lang w:val="en-US"/>
-        </w:rPr>
-        <w:t>TerritoryDescription</w:t>
-      </w:r>
-      <w:r>
-        <w:rPr>
-          <w:rFonts w:ascii="Times New Roman" w:hAnsi="Times New Roman" w:cs="Times New Roman"/>
-          <w:color w:val="808080"/>
-          <w:sz w:val="19"/>
-          <w:szCs w:val="19"/>
-          <w:lang w:val="en-US"/>
-        </w:rPr>
-        <w:t>,</w:t>
-      </w:r>
-      <w:r>
-        <w:rPr>
-          <w:rFonts w:ascii="Times New Roman" w:hAnsi="Times New Roman" w:cs="Times New Roman"/>
-          <w:color w:val="000000"/>
-          <w:sz w:val="19"/>
-          <w:szCs w:val="19"/>
-          <w:lang w:val="en-US"/>
-        </w:rPr>
-        <w:t xml:space="preserve"> r</w:t>
-      </w:r>
-      <w:r>
-        <w:rPr>
-          <w:rFonts w:ascii="Times New Roman" w:hAnsi="Times New Roman" w:cs="Times New Roman"/>
-          <w:color w:val="808080"/>
-          <w:sz w:val="19"/>
-          <w:szCs w:val="19"/>
-          <w:lang w:val="en-US"/>
-        </w:rPr>
-        <w:t>.</w:t>
-      </w:r>
-      <w:r>
-        <w:rPr>
-          <w:rFonts w:ascii="Times New Roman" w:hAnsi="Times New Roman" w:cs="Times New Roman"/>
-          <w:color w:val="000000"/>
-          <w:sz w:val="19"/>
-          <w:szCs w:val="19"/>
-          <w:lang w:val="en-US"/>
-        </w:rPr>
-        <w:t>RegionDescription</w:t>
+        <w:t>select t.TerritoryID, t.TerritoryDescription, r.RegionDescription</w:t>
       </w:r>
     </w:p>
     <w:p>
@@ -223,33 +88,18 @@
         <w:autoSpaceDN w:val="0"/>
         <w:adjustRightInd w:val="0"/>
         <w:spacing w:after="0" w:line="240" w:lineRule="auto"/>
-        <w:rPr>
-          <w:rFonts w:ascii="Times New Roman" w:hAnsi="Times New Roman" w:cs="Times New Roman"/>
-          <w:color w:val="000000"/>
-          <w:sz w:val="19"/>
-          <w:szCs w:val="19"/>
+        <w:jc w:val="both"/>
+        <w:rPr>
+          <w:rFonts w:ascii="Times New Roman" w:hAnsi="Times New Roman" w:cs="Times New Roman"/>
           <w:lang w:val="en-US"/>
         </w:rPr>
       </w:pPr>
       <w:r>
         <w:rPr>
           <w:rFonts w:ascii="Times New Roman" w:hAnsi="Times New Roman" w:cs="Times New Roman"/>
-          <w:color w:val="0000FF"/>
-          <w:sz w:val="19"/>
-          <w:szCs w:val="19"/>
           <w:lang w:val="en-US"/>
         </w:rPr>
-        <w:t xml:space="preserve">         from</w:t>
-      </w:r>
-      <w:r>
-        <w:rPr>
-          <w:rFonts w:ascii="Times New Roman" w:hAnsi="Times New Roman" w:cs="Times New Roman"/>
-          <w:color w:val="000000"/>
-          <w:sz w:val="19"/>
-          <w:szCs w:val="19"/>
-          <w:lang w:val="en-US"/>
-        </w:rPr>
-        <w:t xml:space="preserve"> Territories t</w:t>
+        <w:t>from Territories t</w:t>
       </w:r>
     </w:p>
     <w:p>
@@ -258,179 +108,18 @@
         <w:autoSpaceDN w:val="0"/>
         <w:adjustRightInd w:val="0"/>
         <w:spacing w:after="0" w:line="240" w:lineRule="auto"/>
-        <w:rPr>
-          <w:rFonts w:ascii="Times New Roman" w:hAnsi="Times New Roman" w:cs="Times New Roman"/>
-          <w:color w:val="808080"/>
-          <w:sz w:val="19"/>
-          <w:szCs w:val="19"/>
+        <w:jc w:val="both"/>
+        <w:rPr>
+          <w:rFonts w:ascii="Times New Roman" w:hAnsi="Times New Roman" w:cs="Times New Roman"/>
           <w:lang w:val="en-US"/>
         </w:rPr>
       </w:pPr>
       <w:r>
         <w:rPr>
           <w:rFonts w:ascii="Times New Roman" w:hAnsi="Times New Roman" w:cs="Times New Roman"/>
-          <w:color w:val="808080"/>
-          <w:sz w:val="19"/>
-          <w:szCs w:val="19"/>
           <w:lang w:val="en-US"/>
         </w:rPr>
-        <w:t xml:space="preserve">         inner</w:t>
-      </w:r>
-      <w:r>
-        <w:rPr>
-          <w:rFonts w:ascii="Times New Roman" w:hAnsi="Times New Roman" w:cs="Times New Roman"/>
-          <w:color w:val="000000"/>
-          <w:sz w:val="19"/>
-          <w:szCs w:val="19"/>
-          <w:lang w:val="en-US"/>
-        </w:rPr>
-        <w:t xml:space="preserve"> </w:t>
-      </w:r>
-      <w:r>
-        <w:rPr>
-          <w:rFonts w:ascii="Times New Roman" w:hAnsi="Times New Roman" w:cs="Times New Roman"/>
-          <w:color w:val="808080"/>
-          <w:sz w:val="19"/>
-          <w:szCs w:val="19"/>
-          <w:lang w:val="en-US"/>
-        </w:rPr>
-        <w:t>join</w:t>
-      </w:r>
-      <w:r>
-        <w:rPr>
-          <w:rFonts w:ascii="Times New Roman" w:hAnsi="Times New Roman" w:cs="Times New Roman"/>
-          <w:color w:val="000000"/>
-          <w:sz w:val="19"/>
-          <w:szCs w:val="19"/>
-          <w:lang w:val="en-US"/>
-        </w:rPr>
-        <w:t xml:space="preserve"> Region r </w:t>
-      </w:r>
-      <w:r>
-        <w:rPr>
-          <w:rFonts w:ascii="Times New Roman" w:hAnsi="Times New Roman" w:cs="Times New Roman"/>
-          <w:color w:val="0000FF"/>
-          <w:sz w:val="19"/>
-          <w:szCs w:val="19"/>
-          <w:lang w:val="en-US"/>
-        </w:rPr>
-        <w:t>on</w:t>
-      </w:r>
-      <w:r>
-        <w:rPr>
-          <w:rFonts w:ascii="Times New Roman" w:hAnsi="Times New Roman" w:cs="Times New Roman"/>
-          <w:color w:val="000000"/>
-          <w:sz w:val="19"/>
-          <w:szCs w:val="19"/>
-          <w:lang w:val="en-US"/>
-        </w:rPr>
-        <w:t xml:space="preserve"> </w:t>
-      </w:r>
-      <w:proofErr w:type="spellStart"/>
-      <w:proofErr w:type="gramStart"/>
-      <w:r>
-        <w:rPr>
-          <w:rFonts w:ascii="Times New Roman" w:hAnsi="Times New Roman" w:cs="Times New Roman"/>
-          <w:color w:val="000000"/>
-          <w:sz w:val="19"/>
-          <w:szCs w:val="19"/>
-          <w:lang w:val="en-US"/>
-        </w:rPr>
-        <w:t>t</w:t>
-      </w:r>
-      <w:r>
-        <w:rPr>
-          <w:rFonts w:ascii="Times New Roman" w:hAnsi="Times New Roman" w:cs="Times New Roman"/>
-          <w:color w:val="808080"/>
-          <w:sz w:val="19"/>
-          <w:szCs w:val="19"/>
-          <w:lang w:val="en-US"/>
-        </w:rPr>
-        <w:t>.</w:t>
-      </w:r>
-      <w:r>
-        <w:rPr>
-          <w:rFonts w:ascii="Times New Roman" w:hAnsi="Times New Roman" w:cs="Times New Roman"/>
-          <w:color w:val="000000"/>
-          <w:sz w:val="19"/>
-          <w:szCs w:val="19"/>
-          <w:lang w:val="en-US"/>
-        </w:rPr>
-        <w:t>RegionID</w:t>
-      </w:r>
-      <w:proofErr w:type="spellEnd"/>
-      <w:proofErr w:type="gramEnd"/>
-      <w:r>
-        <w:rPr>
-          <w:rFonts w:ascii="Times New Roman" w:hAnsi="Times New Roman" w:cs="Times New Roman"/>
-          <w:color w:val="000000"/>
-          <w:sz w:val="19"/>
-          <w:szCs w:val="19"/>
-          <w:lang w:val="en-US"/>
-        </w:rPr>
-        <w:t xml:space="preserve"> </w:t>
-      </w:r>
-      <w:r>
-        <w:rPr>
-          <w:rFonts w:ascii="Times New Roman" w:hAnsi="Times New Roman" w:cs="Times New Roman"/>
-          <w:color w:val="808080"/>
-          <w:sz w:val="19"/>
-          <w:szCs w:val="19"/>
-          <w:lang w:val="en-US"/>
-        </w:rPr>
-        <w:t>=</w:t>
-      </w:r>
-      <w:r>
-        <w:rPr>
-          <w:rFonts w:ascii="Times New Roman" w:hAnsi="Times New Roman" w:cs="Times New Roman"/>
-          <w:color w:val="000000"/>
-          <w:sz w:val="19"/>
-          <w:szCs w:val="19"/>
-          <w:lang w:val="en-US"/>
-        </w:rPr>
-        <w:t xml:space="preserve"> </w:t>
-      </w:r>
-      <w:proofErr w:type="spellStart"/>
-      <w:r>
-        <w:rPr>
-          <w:rFonts w:ascii="Times New Roman" w:hAnsi="Times New Roman" w:cs="Times New Roman"/>
-          <w:color w:val="000000"/>
-          <w:sz w:val="19"/>
-          <w:szCs w:val="19"/>
-          <w:lang w:val="en-US"/>
-        </w:rPr>
-        <w:t>r</w:t>
-      </w:r>
-      <w:r>
-        <w:rPr>
-          <w:rFonts w:ascii="Times New Roman" w:hAnsi="Times New Roman" w:cs="Times New Roman"/>
-          <w:color w:val="808080"/>
-          <w:sz w:val="19"/>
-          <w:szCs w:val="19"/>
-          <w:lang w:val="en-US"/>
-        </w:rPr>
-        <w:t>.</w:t>
-      </w:r>
-      <w:r>
-        <w:rPr>
-          <w:rFonts w:ascii="Times New Roman" w:hAnsi="Times New Roman" w:cs="Times New Roman"/>
-          <w:color w:val="000000"/>
-          <w:sz w:val="19"/>
-          <w:szCs w:val="19"/>
-          <w:lang w:val="en-US"/>
-        </w:rPr>
-        <w:t>RegionID</w:t>
-      </w:r>
-      <w:proofErr w:type="spellEnd"/>
-      <w:r>
-        <w:rPr>
-          <w:rFonts w:ascii="Times New Roman" w:hAnsi="Times New Roman" w:cs="Times New Roman"/>
-          <w:color w:val="808080"/>
-          <w:sz w:val="19"/>
-          <w:szCs w:val="19"/>
-          <w:lang w:val="en-US"/>
-        </w:rPr>
-        <w:t>;</w:t>
+        <w:t>inner join Region r on t.RegionID = r.RegionID;</w:t>
       </w:r>
     </w:p>
     <w:p>
@@ -439,17 +128,17 @@
         <w:autoSpaceDN w:val="0"/>
         <w:adjustRightInd w:val="0"/>
         <w:spacing w:after="0" w:line="240" w:lineRule="auto"/>
+        <w:jc w:val="both"/>
         <w:rPr>
           <w:rFonts w:ascii="Times New Roman" w:hAnsi="Times New Roman" w:cs="Times New Roman"/>
           <w:color w:val="808080"/>
-          <w:sz w:val="19"/>
-          <w:szCs w:val="19"/>
           <w:lang w:val="en-US"/>
         </w:rPr>
       </w:pPr>
     </w:p>
     <w:p>
       <w:pPr>
+        <w:jc w:val="both"/>
         <w:rPr>
           <w:rFonts w:ascii="Times New Roman" w:hAnsi="Times New Roman" w:cs="Times New Roman"/>
         </w:rPr>
@@ -498,6 +187,7 @@
     </w:p>
     <w:p>
       <w:pPr>
+        <w:jc w:val="both"/>
         <w:rPr>
           <w:rFonts w:ascii="Times New Roman" w:hAnsi="Times New Roman" w:cs="Times New Roman"/>
           <w:lang w:val="en-US"/>
@@ -513,244 +203,46 @@
       <w:r>
         <w:rPr>
           <w:rFonts w:ascii="Times New Roman" w:hAnsi="Times New Roman" w:cs="Times New Roman"/>
-          <w:color w:val="0000FF"/>
-          <w:sz w:val="19"/>
-          <w:szCs w:val="19"/>
           <w:lang w:val="en-US"/>
         </w:rPr>
-        <w:t>select</w:t>
-      </w:r>
-      <w:r>
-        <w:rPr>
-          <w:rFonts w:ascii="Times New Roman" w:hAnsi="Times New Roman" w:cs="Times New Roman"/>
-          <w:color w:val="000000"/>
-          <w:sz w:val="19"/>
-          <w:szCs w:val="19"/>
+        <w:t>select E.*, T.TerritoryID</w:t>
+      </w:r>
+    </w:p>
+    <w:p>
+      <w:pPr>
+        <w:jc w:val="both"/>
+        <w:rPr>
+          <w:rFonts w:ascii="Times New Roman" w:hAnsi="Times New Roman" w:cs="Times New Roman"/>
           <w:lang w:val="en-US"/>
         </w:rPr>
-        <w:t xml:space="preserve"> </w:t>
-      </w:r>
-      <w:r>
-        <w:rPr>
-          <w:rFonts w:ascii="Times New Roman" w:hAnsi="Times New Roman" w:cs="Times New Roman"/>
-          <w:color w:val="808080"/>
-          <w:sz w:val="19"/>
-          <w:szCs w:val="19"/>
+      </w:pPr>
+      <w:r>
+        <w:rPr>
+          <w:rFonts w:ascii="Times New Roman" w:hAnsi="Times New Roman" w:cs="Times New Roman"/>
           <w:lang w:val="en-US"/>
         </w:rPr>
-        <w:t>*</w:t>
-      </w:r>
-      <w:r>
-        <w:rPr>
-          <w:rFonts w:ascii="Times New Roman" w:hAnsi="Times New Roman" w:cs="Times New Roman"/>
-          <w:color w:val="000000"/>
-          <w:sz w:val="19"/>
-          <w:szCs w:val="19"/>
+        <w:t>from Employees E</w:t>
+      </w:r>
+    </w:p>
+    <w:p>
+      <w:pPr>
+        <w:jc w:val="both"/>
+        <w:rPr>
+          <w:rFonts w:ascii="Times New Roman" w:hAnsi="Times New Roman" w:cs="Times New Roman"/>
           <w:lang w:val="en-US"/>
         </w:rPr>
-        <w:t xml:space="preserve"> </w:t>
-      </w:r>
-      <w:r>
-        <w:rPr>
-          <w:rFonts w:ascii="Times New Roman" w:hAnsi="Times New Roman" w:cs="Times New Roman"/>
-          <w:color w:val="0000FF"/>
-          <w:sz w:val="19"/>
-          <w:szCs w:val="19"/>
+      </w:pPr>
+      <w:r>
+        <w:rPr>
+          <w:rFonts w:ascii="Times New Roman" w:hAnsi="Times New Roman" w:cs="Times New Roman"/>
           <w:lang w:val="en-US"/>
         </w:rPr>
-        <w:t>from</w:t>
-      </w:r>
-      <w:r>
-        <w:rPr>
-          <w:rFonts w:ascii="Times New Roman" w:hAnsi="Times New Roman" w:cs="Times New Roman"/>
-          <w:color w:val="000000"/>
-          <w:sz w:val="19"/>
-          <w:szCs w:val="19"/>
-          <w:lang w:val="en-US"/>
-        </w:rPr>
-        <w:t xml:space="preserve"> Employees E </w:t>
-      </w:r>
-      <w:r>
-        <w:rPr>
-          <w:rFonts w:ascii="Times New Roman" w:hAnsi="Times New Roman" w:cs="Times New Roman"/>
-          <w:color w:val="808080"/>
-          <w:sz w:val="19"/>
-          <w:szCs w:val="19"/>
-          <w:lang w:val="en-US"/>
-        </w:rPr>
-        <w:t>inner</w:t>
-      </w:r>
-      <w:r>
-        <w:rPr>
-          <w:rFonts w:ascii="Times New Roman" w:hAnsi="Times New Roman" w:cs="Times New Roman"/>
-          <w:color w:val="000000"/>
-          <w:sz w:val="19"/>
-          <w:szCs w:val="19"/>
-          <w:lang w:val="en-US"/>
-        </w:rPr>
-        <w:t xml:space="preserve"> </w:t>
-      </w:r>
-      <w:r>
-        <w:rPr>
-          <w:rFonts w:ascii="Times New Roman" w:hAnsi="Times New Roman" w:cs="Times New Roman"/>
-          <w:color w:val="808080"/>
-          <w:sz w:val="19"/>
-          <w:szCs w:val="19"/>
-          <w:lang w:val="en-US"/>
-        </w:rPr>
-        <w:t>join</w:t>
-      </w:r>
-      <w:r>
-        <w:rPr>
-          <w:rFonts w:ascii="Times New Roman" w:hAnsi="Times New Roman" w:cs="Times New Roman"/>
-          <w:color w:val="000000"/>
-          <w:sz w:val="19"/>
-          <w:szCs w:val="19"/>
-          <w:lang w:val="en-US"/>
-        </w:rPr>
-        <w:t xml:space="preserve"> </w:t>
-      </w:r>
-      <w:proofErr w:type="spellStart"/>
-      <w:r>
-        <w:rPr>
-          <w:rFonts w:ascii="Times New Roman" w:hAnsi="Times New Roman" w:cs="Times New Roman"/>
-          <w:color w:val="000000"/>
-          <w:sz w:val="19"/>
-          <w:szCs w:val="19"/>
-          <w:lang w:val="en-US"/>
-        </w:rPr>
-        <w:t>EmployeeTerritories</w:t>
-      </w:r>
-      <w:proofErr w:type="spellEnd"/>
-      <w:r>
-        <w:rPr>
-          <w:rFonts w:ascii="Times New Roman" w:hAnsi="Times New Roman" w:cs="Times New Roman"/>
-          <w:color w:val="000000"/>
-          <w:sz w:val="19"/>
-          <w:szCs w:val="19"/>
-          <w:lang w:val="en-US"/>
-        </w:rPr>
-        <w:t xml:space="preserve"> T </w:t>
-      </w:r>
-      <w:r>
-        <w:rPr>
-          <w:rFonts w:ascii="Times New Roman" w:hAnsi="Times New Roman" w:cs="Times New Roman"/>
-          <w:color w:val="0000FF"/>
-          <w:sz w:val="19"/>
-          <w:szCs w:val="19"/>
-          <w:lang w:val="en-US"/>
-        </w:rPr>
-        <w:t>on</w:t>
-      </w:r>
-      <w:r>
-        <w:rPr>
-          <w:rFonts w:ascii="Times New Roman" w:hAnsi="Times New Roman" w:cs="Times New Roman"/>
-          <w:color w:val="000000"/>
-          <w:sz w:val="19"/>
-          <w:szCs w:val="19"/>
-          <w:lang w:val="en-US"/>
-        </w:rPr>
-        <w:t xml:space="preserve"> </w:t>
-      </w:r>
-      <w:proofErr w:type="spellStart"/>
-      <w:proofErr w:type="gramStart"/>
-      <w:r>
-        <w:rPr>
-          <w:rFonts w:ascii="Times New Roman" w:hAnsi="Times New Roman" w:cs="Times New Roman"/>
-          <w:color w:val="000000"/>
-          <w:sz w:val="19"/>
-          <w:szCs w:val="19"/>
-          <w:lang w:val="en-US"/>
-        </w:rPr>
-        <w:t>E</w:t>
-      </w:r>
-      <w:r>
-        <w:rPr>
-          <w:rFonts w:ascii="Times New Roman" w:hAnsi="Times New Roman" w:cs="Times New Roman"/>
-          <w:color w:val="808080"/>
-          <w:sz w:val="19"/>
-          <w:szCs w:val="19"/>
-          <w:lang w:val="en-US"/>
-        </w:rPr>
-        <w:t>.</w:t>
-      </w:r>
-      <w:r>
-        <w:rPr>
-          <w:rFonts w:ascii="Times New Roman" w:hAnsi="Times New Roman" w:cs="Times New Roman"/>
-          <w:color w:val="000000"/>
-          <w:sz w:val="19"/>
-          <w:szCs w:val="19"/>
-          <w:lang w:val="en-US"/>
-        </w:rPr>
-        <w:t>EmployeeID</w:t>
-      </w:r>
-      <w:proofErr w:type="spellEnd"/>
-      <w:proofErr w:type="gramEnd"/>
-      <w:r>
-        <w:rPr>
-          <w:rFonts w:ascii="Times New Roman" w:hAnsi="Times New Roman" w:cs="Times New Roman"/>
-          <w:color w:val="000000"/>
-          <w:sz w:val="19"/>
-          <w:szCs w:val="19"/>
-          <w:lang w:val="en-US"/>
-        </w:rPr>
-        <w:t xml:space="preserve"> </w:t>
-      </w:r>
-      <w:r>
-        <w:rPr>
-          <w:rFonts w:ascii="Times New Roman" w:hAnsi="Times New Roman" w:cs="Times New Roman"/>
-          <w:color w:val="808080"/>
-          <w:sz w:val="19"/>
-          <w:szCs w:val="19"/>
-          <w:lang w:val="en-US"/>
-        </w:rPr>
-        <w:t>=</w:t>
-      </w:r>
-      <w:r>
-        <w:rPr>
-          <w:rFonts w:ascii="Times New Roman" w:hAnsi="Times New Roman" w:cs="Times New Roman"/>
-          <w:color w:val="000000"/>
-          <w:sz w:val="19"/>
-          <w:szCs w:val="19"/>
-          <w:lang w:val="en-US"/>
-        </w:rPr>
-        <w:t xml:space="preserve">       </w:t>
-      </w:r>
-      <w:proofErr w:type="spellStart"/>
-      <w:r>
-        <w:rPr>
-          <w:rFonts w:ascii="Times New Roman" w:hAnsi="Times New Roman" w:cs="Times New Roman"/>
-          <w:color w:val="000000"/>
-          <w:sz w:val="19"/>
-          <w:szCs w:val="19"/>
-          <w:lang w:val="en-US"/>
-        </w:rPr>
-        <w:t>T</w:t>
-      </w:r>
-      <w:r>
-        <w:rPr>
-          <w:rFonts w:ascii="Times New Roman" w:hAnsi="Times New Roman" w:cs="Times New Roman"/>
-          <w:color w:val="808080"/>
-          <w:sz w:val="19"/>
-          <w:szCs w:val="19"/>
-          <w:lang w:val="en-US"/>
-        </w:rPr>
-        <w:t>.</w:t>
-      </w:r>
-      <w:r>
-        <w:rPr>
-          <w:rFonts w:ascii="Times New Roman" w:hAnsi="Times New Roman" w:cs="Times New Roman"/>
-          <w:color w:val="000000"/>
-          <w:sz w:val="19"/>
-          <w:szCs w:val="19"/>
-          <w:lang w:val="en-US"/>
-        </w:rPr>
-        <w:t>EmployeeID</w:t>
-      </w:r>
-      <w:proofErr w:type="spellEnd"/>
-    </w:p>
-    <w:p>
-      <w:pPr>
+        <w:t>inner join EmployeeTerritories T on E.EmployeeID = T.EmployeeID</w:t>
+      </w:r>
+    </w:p>
+    <w:p>
+      <w:pPr>
+        <w:jc w:val="both"/>
         <w:rPr>
           <w:rFonts w:ascii="Times New Roman" w:hAnsi="Times New Roman" w:cs="Times New Roman"/>
         </w:rPr>
@@ -761,10 +253,10 @@
           <w:noProof/>
         </w:rPr>
         <w:drawing>
-          <wp:inline distT="0" distB="0" distL="0" distR="0" wp14:anchorId="7D057533" wp14:editId="556E2CEC">
-            <wp:extent cx="5612130" cy="3014980"/>
+          <wp:inline distT="0" distB="0" distL="0" distR="0" wp14:anchorId="06B729C4" wp14:editId="06B544B3">
+            <wp:extent cx="5612130" cy="3016250"/>
             <wp:effectExtent l="0" t="0" r="7620" b="0"/>
-            <wp:docPr id="2" name="Imagen 2"/>
+            <wp:docPr id="656550685" name="Imagen 1"/>
             <wp:cNvGraphicFramePr>
               <a:graphicFrameLocks xmlns:a="http://schemas.openxmlformats.org/drawingml/2006/main" noChangeAspect="1"/>
             </wp:cNvGraphicFramePr>
@@ -772,7 +264,7 @@
               <a:graphicData uri="http://schemas.openxmlformats.org/drawingml/2006/picture">
                 <pic:pic xmlns:pic="http://schemas.openxmlformats.org/drawingml/2006/picture">
                   <pic:nvPicPr>
-                    <pic:cNvPr id="1" name=""/>
+                    <pic:cNvPr id="656550685" name=""/>
                     <pic:cNvPicPr/>
                   </pic:nvPicPr>
                   <pic:blipFill>
@@ -784,7 +276,7 @@
                   <pic:spPr>
                     <a:xfrm>
                       <a:off x="0" y="0"/>
-                      <a:ext cx="5612130" cy="3014980"/>
+                      <a:ext cx="5612130" cy="3016250"/>
                     </a:xfrm>
                     <a:prstGeom prst="rect">
                       <a:avLst/>
@@ -799,6 +291,7 @@
     </w:p>
     <w:p>
       <w:pPr>
+        <w:jc w:val="both"/>
         <w:rPr>
           <w:rFonts w:ascii="Times New Roman" w:hAnsi="Times New Roman" w:cs="Times New Roman"/>
           <w:lang w:val="en-US"/>
@@ -809,455 +302,68 @@
           <w:rFonts w:ascii="Times New Roman" w:hAnsi="Times New Roman" w:cs="Times New Roman"/>
           <w:lang w:val="en-US"/>
         </w:rPr>
+        <w:lastRenderedPageBreak/>
         <w:t xml:space="preserve">Consulta: </w:t>
       </w:r>
       <w:r>
         <w:rPr>
           <w:rFonts w:ascii="Times New Roman" w:hAnsi="Times New Roman" w:cs="Times New Roman"/>
-          <w:color w:val="0000FF"/>
-          <w:sz w:val="19"/>
-          <w:szCs w:val="19"/>
           <w:lang w:val="en-US"/>
         </w:rPr>
-        <w:t>select</w:t>
-      </w:r>
-      <w:r>
-        <w:rPr>
-          <w:rFonts w:ascii="Times New Roman" w:hAnsi="Times New Roman" w:cs="Times New Roman"/>
-          <w:color w:val="000000"/>
-          <w:sz w:val="19"/>
-          <w:szCs w:val="19"/>
+        <w:t>select E.*, T.TerritoryID, TE.TerritoryDescription</w:t>
+      </w:r>
+    </w:p>
+    <w:p>
+      <w:pPr>
+        <w:jc w:val="both"/>
+        <w:rPr>
+          <w:rFonts w:ascii="Times New Roman" w:hAnsi="Times New Roman" w:cs="Times New Roman"/>
           <w:lang w:val="en-US"/>
         </w:rPr>
-        <w:t xml:space="preserve"> </w:t>
-      </w:r>
-      <w:r>
-        <w:rPr>
-          <w:rFonts w:ascii="Times New Roman" w:hAnsi="Times New Roman" w:cs="Times New Roman"/>
-          <w:color w:val="808080"/>
-          <w:sz w:val="19"/>
-          <w:szCs w:val="19"/>
+      </w:pPr>
+      <w:r>
+        <w:rPr>
+          <w:rFonts w:ascii="Times New Roman" w:hAnsi="Times New Roman" w:cs="Times New Roman"/>
           <w:lang w:val="en-US"/>
         </w:rPr>
-        <w:t>*,</w:t>
-      </w:r>
-      <w:r>
-        <w:rPr>
-          <w:rFonts w:ascii="Times New Roman" w:hAnsi="Times New Roman" w:cs="Times New Roman"/>
-          <w:color w:val="000000"/>
-          <w:sz w:val="19"/>
-          <w:szCs w:val="19"/>
+        <w:t>from Employees E</w:t>
+      </w:r>
+    </w:p>
+    <w:p>
+      <w:pPr>
+        <w:jc w:val="both"/>
+        <w:rPr>
+          <w:rFonts w:ascii="Times New Roman" w:hAnsi="Times New Roman" w:cs="Times New Roman"/>
           <w:lang w:val="en-US"/>
         </w:rPr>
-        <w:t xml:space="preserve"> </w:t>
-      </w:r>
-      <w:proofErr w:type="spellStart"/>
-      <w:proofErr w:type="gramStart"/>
-      <w:r>
-        <w:rPr>
-          <w:rFonts w:ascii="Times New Roman" w:hAnsi="Times New Roman" w:cs="Times New Roman"/>
-          <w:color w:val="000000"/>
-          <w:sz w:val="19"/>
-          <w:szCs w:val="19"/>
+      </w:pPr>
+      <w:r>
+        <w:rPr>
+          <w:rFonts w:ascii="Times New Roman" w:hAnsi="Times New Roman" w:cs="Times New Roman"/>
           <w:lang w:val="en-US"/>
         </w:rPr>
-        <w:t>TE</w:t>
-      </w:r>
-      <w:r>
-        <w:rPr>
-          <w:rFonts w:ascii="Times New Roman" w:hAnsi="Times New Roman" w:cs="Times New Roman"/>
-          <w:color w:val="808080"/>
-          <w:sz w:val="19"/>
-          <w:szCs w:val="19"/>
+        <w:t>inner join EmployeeTerritories T on E.EmployeeID = T.EmployeeID</w:t>
+      </w:r>
+    </w:p>
+    <w:p>
+      <w:pPr>
+        <w:jc w:val="both"/>
+        <w:rPr>
+          <w:rFonts w:ascii="Times New Roman" w:hAnsi="Times New Roman" w:cs="Times New Roman"/>
           <w:lang w:val="en-US"/>
         </w:rPr>
-        <w:t>.</w:t>
-      </w:r>
-      <w:r>
-        <w:rPr>
-          <w:rFonts w:ascii="Times New Roman" w:hAnsi="Times New Roman" w:cs="Times New Roman"/>
-          <w:color w:val="000000"/>
-          <w:sz w:val="19"/>
-          <w:szCs w:val="19"/>
+      </w:pPr>
+      <w:r>
+        <w:rPr>
+          <w:rFonts w:ascii="Times New Roman" w:hAnsi="Times New Roman" w:cs="Times New Roman"/>
           <w:lang w:val="en-US"/>
         </w:rPr>
-        <w:t>TerritoryDescription</w:t>
-      </w:r>
-      <w:proofErr w:type="spellEnd"/>
-      <w:proofErr w:type="gramEnd"/>
-      <w:r>
-        <w:rPr>
-          <w:rFonts w:ascii="Times New Roman" w:hAnsi="Times New Roman" w:cs="Times New Roman"/>
-          <w:color w:val="000000"/>
-          <w:sz w:val="19"/>
-          <w:szCs w:val="19"/>
-          <w:lang w:val="en-US"/>
-        </w:rPr>
-        <w:t xml:space="preserve"> </w:t>
-      </w:r>
-      <w:r>
-        <w:rPr>
-          <w:rFonts w:ascii="Times New Roman" w:hAnsi="Times New Roman" w:cs="Times New Roman"/>
-          <w:color w:val="0000FF"/>
-          <w:sz w:val="19"/>
-          <w:szCs w:val="19"/>
-          <w:lang w:val="en-US"/>
-        </w:rPr>
-        <w:t>from</w:t>
-      </w:r>
-      <w:r>
-        <w:rPr>
-          <w:rFonts w:ascii="Times New Roman" w:hAnsi="Times New Roman" w:cs="Times New Roman"/>
-          <w:color w:val="000000"/>
-          <w:sz w:val="19"/>
-          <w:szCs w:val="19"/>
-          <w:lang w:val="en-US"/>
-        </w:rPr>
-        <w:t xml:space="preserve"> Employees E </w:t>
-      </w:r>
-      <w:r>
-        <w:rPr>
-          <w:rFonts w:ascii="Times New Roman" w:hAnsi="Times New Roman" w:cs="Times New Roman"/>
-          <w:color w:val="808080"/>
-          <w:sz w:val="19"/>
-          <w:szCs w:val="19"/>
-          <w:lang w:val="en-US"/>
-        </w:rPr>
-        <w:t>inner</w:t>
-      </w:r>
-      <w:r>
-        <w:rPr>
-          <w:rFonts w:ascii="Times New Roman" w:hAnsi="Times New Roman" w:cs="Times New Roman"/>
-          <w:color w:val="000000"/>
-          <w:sz w:val="19"/>
-          <w:szCs w:val="19"/>
-          <w:lang w:val="en-US"/>
-        </w:rPr>
-        <w:t xml:space="preserve"> </w:t>
-      </w:r>
-      <w:r>
-        <w:rPr>
-          <w:rFonts w:ascii="Times New Roman" w:hAnsi="Times New Roman" w:cs="Times New Roman"/>
-          <w:color w:val="808080"/>
-          <w:sz w:val="19"/>
-          <w:szCs w:val="19"/>
-          <w:lang w:val="en-US"/>
-        </w:rPr>
-        <w:t>join</w:t>
-      </w:r>
-      <w:r>
-        <w:rPr>
-          <w:rFonts w:ascii="Times New Roman" w:hAnsi="Times New Roman" w:cs="Times New Roman"/>
-          <w:color w:val="000000"/>
-          <w:sz w:val="19"/>
-          <w:szCs w:val="19"/>
-          <w:lang w:val="en-US"/>
-        </w:rPr>
-        <w:t xml:space="preserve">    </w:t>
-      </w:r>
-      <w:proofErr w:type="spellStart"/>
-      <w:r>
-        <w:rPr>
-          <w:rFonts w:ascii="Times New Roman" w:hAnsi="Times New Roman" w:cs="Times New Roman"/>
-          <w:color w:val="000000"/>
-          <w:sz w:val="19"/>
-          <w:szCs w:val="19"/>
-          <w:lang w:val="en-US"/>
-        </w:rPr>
-        <w:t>EmployeeTerritories</w:t>
-      </w:r>
-      <w:proofErr w:type="spellEnd"/>
-      <w:r>
-        <w:rPr>
-          <w:rFonts w:ascii="Times New Roman" w:hAnsi="Times New Roman" w:cs="Times New Roman"/>
-          <w:color w:val="000000"/>
-          <w:sz w:val="19"/>
-          <w:szCs w:val="19"/>
-          <w:lang w:val="en-US"/>
-        </w:rPr>
-        <w:t xml:space="preserve"> T </w:t>
-      </w:r>
-      <w:r>
-        <w:rPr>
-          <w:rFonts w:ascii="Times New Roman" w:hAnsi="Times New Roman" w:cs="Times New Roman"/>
-          <w:color w:val="808080"/>
-          <w:sz w:val="19"/>
-          <w:szCs w:val="19"/>
-          <w:lang w:val="en-US"/>
-        </w:rPr>
-        <w:t>inner</w:t>
-      </w:r>
-      <w:r>
-        <w:rPr>
-          <w:rFonts w:ascii="Times New Roman" w:hAnsi="Times New Roman" w:cs="Times New Roman"/>
-          <w:color w:val="000000"/>
-          <w:sz w:val="19"/>
-          <w:szCs w:val="19"/>
-          <w:lang w:val="en-US"/>
-        </w:rPr>
-        <w:t xml:space="preserve"> </w:t>
-      </w:r>
-      <w:r>
-        <w:rPr>
-          <w:rFonts w:ascii="Times New Roman" w:hAnsi="Times New Roman" w:cs="Times New Roman"/>
-          <w:color w:val="808080"/>
-          <w:sz w:val="19"/>
-          <w:szCs w:val="19"/>
-          <w:lang w:val="en-US"/>
-        </w:rPr>
-        <w:t>join</w:t>
-      </w:r>
-      <w:r>
-        <w:rPr>
-          <w:rFonts w:ascii="Times New Roman" w:hAnsi="Times New Roman" w:cs="Times New Roman"/>
-          <w:color w:val="000000"/>
-          <w:sz w:val="19"/>
-          <w:szCs w:val="19"/>
-          <w:lang w:val="en-US"/>
-        </w:rPr>
-        <w:t xml:space="preserve"> Territories TE  </w:t>
-      </w:r>
-      <w:r>
-        <w:rPr>
-          <w:rFonts w:ascii="Times New Roman" w:hAnsi="Times New Roman" w:cs="Times New Roman"/>
-          <w:color w:val="0000FF"/>
-          <w:sz w:val="19"/>
-          <w:szCs w:val="19"/>
-          <w:lang w:val="en-US"/>
-        </w:rPr>
-        <w:t>on</w:t>
-      </w:r>
-      <w:r>
-        <w:rPr>
-          <w:rFonts w:ascii="Times New Roman" w:hAnsi="Times New Roman" w:cs="Times New Roman"/>
-          <w:color w:val="000000"/>
-          <w:sz w:val="19"/>
-          <w:szCs w:val="19"/>
-          <w:lang w:val="en-US"/>
-        </w:rPr>
-        <w:t xml:space="preserve"> </w:t>
-      </w:r>
-      <w:proofErr w:type="spellStart"/>
-      <w:r>
-        <w:rPr>
-          <w:rFonts w:ascii="Times New Roman" w:hAnsi="Times New Roman" w:cs="Times New Roman"/>
-          <w:color w:val="000000"/>
-          <w:sz w:val="19"/>
-          <w:szCs w:val="19"/>
-          <w:lang w:val="en-US"/>
-        </w:rPr>
-        <w:t>T</w:t>
-      </w:r>
-      <w:r>
-        <w:rPr>
-          <w:rFonts w:ascii="Times New Roman" w:hAnsi="Times New Roman" w:cs="Times New Roman"/>
-          <w:color w:val="808080"/>
-          <w:sz w:val="19"/>
-          <w:szCs w:val="19"/>
-          <w:lang w:val="en-US"/>
-        </w:rPr>
-        <w:t>.</w:t>
-      </w:r>
-      <w:r>
-        <w:rPr>
-          <w:rFonts w:ascii="Times New Roman" w:hAnsi="Times New Roman" w:cs="Times New Roman"/>
-          <w:color w:val="000000"/>
-          <w:sz w:val="19"/>
-          <w:szCs w:val="19"/>
-          <w:lang w:val="en-US"/>
-        </w:rPr>
-        <w:t>TerritoryID</w:t>
-      </w:r>
-      <w:proofErr w:type="spellEnd"/>
-      <w:r>
-        <w:rPr>
-          <w:rFonts w:ascii="Times New Roman" w:hAnsi="Times New Roman" w:cs="Times New Roman"/>
-          <w:color w:val="000000"/>
-          <w:sz w:val="19"/>
-          <w:szCs w:val="19"/>
-          <w:lang w:val="en-US"/>
-        </w:rPr>
-        <w:t xml:space="preserve"> </w:t>
-      </w:r>
-      <w:r>
-        <w:rPr>
-          <w:rFonts w:ascii="Times New Roman" w:hAnsi="Times New Roman" w:cs="Times New Roman"/>
-          <w:color w:val="808080"/>
-          <w:sz w:val="19"/>
-          <w:szCs w:val="19"/>
-          <w:lang w:val="en-US"/>
-        </w:rPr>
-        <w:t>=</w:t>
-      </w:r>
-      <w:r>
-        <w:rPr>
-          <w:rFonts w:ascii="Times New Roman" w:hAnsi="Times New Roman" w:cs="Times New Roman"/>
-          <w:color w:val="000000"/>
-          <w:sz w:val="19"/>
-          <w:szCs w:val="19"/>
-          <w:lang w:val="en-US"/>
-        </w:rPr>
-        <w:t xml:space="preserve"> </w:t>
-      </w:r>
-      <w:proofErr w:type="spellStart"/>
-      <w:r>
-        <w:rPr>
-          <w:rFonts w:ascii="Times New Roman" w:hAnsi="Times New Roman" w:cs="Times New Roman"/>
-          <w:color w:val="000000"/>
-          <w:sz w:val="19"/>
-          <w:szCs w:val="19"/>
-          <w:lang w:val="en-US"/>
-        </w:rPr>
-        <w:t>TE</w:t>
-      </w:r>
-      <w:r>
-        <w:rPr>
-          <w:rFonts w:ascii="Times New Roman" w:hAnsi="Times New Roman" w:cs="Times New Roman"/>
-          <w:color w:val="808080"/>
-          <w:sz w:val="19"/>
-          <w:szCs w:val="19"/>
-          <w:lang w:val="en-US"/>
-        </w:rPr>
-        <w:t>.</w:t>
-      </w:r>
-      <w:r>
-        <w:rPr>
-          <w:rFonts w:ascii="Times New Roman" w:hAnsi="Times New Roman" w:cs="Times New Roman"/>
-          <w:color w:val="000000"/>
-          <w:sz w:val="19"/>
-          <w:szCs w:val="19"/>
-          <w:lang w:val="en-US"/>
-        </w:rPr>
-        <w:t>TerritoryID</w:t>
-      </w:r>
-      <w:proofErr w:type="spellEnd"/>
-      <w:r>
-        <w:rPr>
-          <w:rFonts w:ascii="Times New Roman" w:hAnsi="Times New Roman" w:cs="Times New Roman"/>
-          <w:color w:val="000000"/>
-          <w:sz w:val="19"/>
-          <w:szCs w:val="19"/>
-          <w:lang w:val="en-US"/>
-        </w:rPr>
-        <w:t xml:space="preserve"> </w:t>
-      </w:r>
-      <w:r>
-        <w:rPr>
-          <w:rFonts w:ascii="Times New Roman" w:hAnsi="Times New Roman" w:cs="Times New Roman"/>
-          <w:color w:val="0000FF"/>
-          <w:sz w:val="19"/>
-          <w:szCs w:val="19"/>
-          <w:lang w:val="en-US"/>
-        </w:rPr>
-        <w:t>on</w:t>
-      </w:r>
-      <w:r>
-        <w:rPr>
-          <w:rFonts w:ascii="Times New Roman" w:hAnsi="Times New Roman" w:cs="Times New Roman"/>
-          <w:color w:val="000000"/>
-          <w:sz w:val="19"/>
-          <w:szCs w:val="19"/>
-          <w:lang w:val="en-US"/>
-        </w:rPr>
-        <w:t xml:space="preserve"> </w:t>
-      </w:r>
-      <w:proofErr w:type="spellStart"/>
-      <w:r>
-        <w:rPr>
-          <w:rFonts w:ascii="Times New Roman" w:hAnsi="Times New Roman" w:cs="Times New Roman"/>
-          <w:color w:val="000000"/>
-          <w:sz w:val="19"/>
-          <w:szCs w:val="19"/>
-          <w:lang w:val="en-US"/>
-        </w:rPr>
-        <w:t>E</w:t>
-      </w:r>
-      <w:r>
-        <w:rPr>
-          <w:rFonts w:ascii="Times New Roman" w:hAnsi="Times New Roman" w:cs="Times New Roman"/>
-          <w:color w:val="808080"/>
-          <w:sz w:val="19"/>
-          <w:szCs w:val="19"/>
-          <w:lang w:val="en-US"/>
-        </w:rPr>
-        <w:t>.</w:t>
-      </w:r>
-      <w:r>
-        <w:rPr>
-          <w:rFonts w:ascii="Times New Roman" w:hAnsi="Times New Roman" w:cs="Times New Roman"/>
-          <w:color w:val="000000"/>
-          <w:sz w:val="19"/>
-          <w:szCs w:val="19"/>
-          <w:lang w:val="en-US"/>
-        </w:rPr>
-        <w:t>EmployeeID</w:t>
-      </w:r>
-      <w:proofErr w:type="spellEnd"/>
-      <w:r>
-        <w:rPr>
-          <w:rFonts w:ascii="Times New Roman" w:hAnsi="Times New Roman" w:cs="Times New Roman"/>
-          <w:color w:val="000000"/>
-          <w:sz w:val="19"/>
-          <w:szCs w:val="19"/>
-          <w:lang w:val="en-US"/>
-        </w:rPr>
-        <w:t xml:space="preserve"> </w:t>
-      </w:r>
-      <w:r>
-        <w:rPr>
-          <w:rFonts w:ascii="Times New Roman" w:hAnsi="Times New Roman" w:cs="Times New Roman"/>
-          <w:color w:val="808080"/>
-          <w:sz w:val="19"/>
-          <w:szCs w:val="19"/>
-          <w:lang w:val="en-US"/>
-        </w:rPr>
-        <w:t>=</w:t>
-      </w:r>
-      <w:r>
-        <w:rPr>
-          <w:rFonts w:ascii="Times New Roman" w:hAnsi="Times New Roman" w:cs="Times New Roman"/>
-          <w:color w:val="000000"/>
-          <w:sz w:val="19"/>
-          <w:szCs w:val="19"/>
-          <w:lang w:val="en-US"/>
-        </w:rPr>
-        <w:t xml:space="preserve"> </w:t>
-      </w:r>
-      <w:proofErr w:type="spellStart"/>
-      <w:r>
-        <w:rPr>
-          <w:rFonts w:ascii="Times New Roman" w:hAnsi="Times New Roman" w:cs="Times New Roman"/>
-          <w:color w:val="000000"/>
-          <w:sz w:val="19"/>
-          <w:szCs w:val="19"/>
-          <w:lang w:val="en-US"/>
-        </w:rPr>
-        <w:t>T</w:t>
-      </w:r>
-      <w:r>
-        <w:rPr>
-          <w:rFonts w:ascii="Times New Roman" w:hAnsi="Times New Roman" w:cs="Times New Roman"/>
-          <w:color w:val="808080"/>
-          <w:sz w:val="19"/>
-          <w:szCs w:val="19"/>
-          <w:lang w:val="en-US"/>
-        </w:rPr>
-        <w:t>.</w:t>
-      </w:r>
-      <w:r>
-        <w:rPr>
-          <w:rFonts w:ascii="Times New Roman" w:hAnsi="Times New Roman" w:cs="Times New Roman"/>
-          <w:color w:val="000000"/>
-          <w:sz w:val="19"/>
-          <w:szCs w:val="19"/>
-          <w:lang w:val="en-US"/>
-        </w:rPr>
-        <w:t>EmployeeID</w:t>
-      </w:r>
-      <w:proofErr w:type="spellEnd"/>
-    </w:p>
-    <w:p>
-      <w:pPr>
+        <w:t>inner join Territories TE on T.TerritoryID = TE.TerritoryID;</w:t>
+      </w:r>
+    </w:p>
+    <w:p>
+      <w:pPr>
+        <w:jc w:val="both"/>
         <w:rPr>
           <w:rFonts w:ascii="Times New Roman" w:hAnsi="Times New Roman" w:cs="Times New Roman"/>
         </w:rPr>
@@ -1267,12 +373,11 @@
           <w:rFonts w:ascii="Times New Roman" w:hAnsi="Times New Roman" w:cs="Times New Roman"/>
           <w:noProof/>
         </w:rPr>
-        <w:lastRenderedPageBreak/>
         <w:drawing>
-          <wp:inline distT="0" distB="0" distL="0" distR="0" wp14:anchorId="7EBE3C43" wp14:editId="631AD112">
-            <wp:extent cx="5612130" cy="3033395"/>
+          <wp:inline distT="0" distB="0" distL="0" distR="0" wp14:anchorId="6DAAAEDC" wp14:editId="68F0C8A3">
+            <wp:extent cx="5612130" cy="3016250"/>
             <wp:effectExtent l="0" t="0" r="7620" b="0"/>
-            <wp:docPr id="3" name="Imagen 3"/>
+            <wp:docPr id="1494517258" name="Imagen 1"/>
             <wp:cNvGraphicFramePr>
               <a:graphicFrameLocks xmlns:a="http://schemas.openxmlformats.org/drawingml/2006/main" noChangeAspect="1"/>
             </wp:cNvGraphicFramePr>
@@ -1280,7 +385,7 @@
               <a:graphicData uri="http://schemas.openxmlformats.org/drawingml/2006/picture">
                 <pic:pic xmlns:pic="http://schemas.openxmlformats.org/drawingml/2006/picture">
                   <pic:nvPicPr>
-                    <pic:cNvPr id="1" name=""/>
+                    <pic:cNvPr id="1494517258" name=""/>
                     <pic:cNvPicPr/>
                   </pic:nvPicPr>
                   <pic:blipFill>
@@ -1292,7 +397,7 @@
                   <pic:spPr>
                     <a:xfrm>
                       <a:off x="0" y="0"/>
-                      <a:ext cx="5612130" cy="3033395"/>
+                      <a:ext cx="5612130" cy="3016250"/>
                     </a:xfrm>
                     <a:prstGeom prst="rect">
                       <a:avLst/>
@@ -1307,19 +412,21 @@
     </w:p>
     <w:p>
       <w:pPr>
-        <w:rPr>
-          <w:rFonts w:ascii="Times New Roman" w:hAnsi="Times New Roman" w:cs="Times New Roman"/>
-        </w:rPr>
-      </w:pPr>
-      <w:r>
-        <w:rPr>
-          <w:rFonts w:ascii="Times New Roman" w:hAnsi="Times New Roman" w:cs="Times New Roman"/>
-        </w:rPr>
-        <w:t xml:space="preserve">Parte 2: </w:t>
-      </w:r>
-    </w:p>
-    <w:p>
-      <w:pPr>
+        <w:jc w:val="both"/>
+        <w:rPr>
+          <w:rFonts w:ascii="Times New Roman" w:hAnsi="Times New Roman" w:cs="Times New Roman"/>
+        </w:rPr>
+      </w:pPr>
+      <w:r>
+        <w:rPr>
+          <w:rFonts w:ascii="Times New Roman" w:hAnsi="Times New Roman" w:cs="Times New Roman"/>
+        </w:rPr>
+        <w:t>Parte 2:</w:t>
+      </w:r>
+    </w:p>
+    <w:p>
+      <w:pPr>
+        <w:jc w:val="both"/>
         <w:rPr>
           <w:rFonts w:ascii="Times New Roman" w:hAnsi="Times New Roman" w:cs="Times New Roman"/>
         </w:rPr>
@@ -1368,6 +475,7 @@
     </w:p>
     <w:p>
       <w:pPr>
+        <w:jc w:val="both"/>
         <w:rPr>
           <w:rFonts w:ascii="Times New Roman" w:hAnsi="Times New Roman" w:cs="Times New Roman"/>
         </w:rPr>
@@ -1417,6 +525,7 @@
     </w:p>
     <w:p>
       <w:pPr>
+        <w:jc w:val="both"/>
         <w:rPr>
           <w:rFonts w:ascii="Times New Roman" w:hAnsi="Times New Roman" w:cs="Times New Roman"/>
         </w:rPr>
@@ -1431,25 +540,12 @@
         <w:rPr>
           <w:rFonts w:ascii="Times New Roman" w:hAnsi="Times New Roman" w:cs="Times New Roman"/>
         </w:rPr>
-        <w:t xml:space="preserve">la columna región de la tabla </w:t>
-      </w:r>
-      <w:proofErr w:type="spellStart"/>
-      <w:r>
-        <w:rPr>
-          <w:rFonts w:ascii="Times New Roman" w:hAnsi="Times New Roman" w:cs="Times New Roman"/>
-        </w:rPr>
-        <w:t>Customers</w:t>
-      </w:r>
-      <w:proofErr w:type="spellEnd"/>
-      <w:r>
-        <w:rPr>
-          <w:rFonts w:ascii="Times New Roman" w:hAnsi="Times New Roman" w:cs="Times New Roman"/>
-        </w:rPr>
-        <w:t>:</w:t>
-      </w:r>
-    </w:p>
-    <w:p>
-      <w:pPr>
+        <w:t>la columna región de la tabla Customers:</w:t>
+      </w:r>
+    </w:p>
+    <w:p>
+      <w:pPr>
+        <w:jc w:val="both"/>
         <w:rPr>
           <w:rFonts w:ascii="Times New Roman" w:hAnsi="Times New Roman" w:cs="Times New Roman"/>
         </w:rPr>
@@ -1498,54 +594,29 @@
     </w:p>
     <w:p>
       <w:pPr>
-        <w:rPr>
-          <w:rFonts w:ascii="Times New Roman" w:hAnsi="Times New Roman" w:cs="Times New Roman"/>
-        </w:rPr>
-      </w:pPr>
-    </w:p>
-    <w:p>
-      <w:pPr>
-        <w:rPr>
-          <w:rFonts w:ascii="Times New Roman" w:hAnsi="Times New Roman" w:cs="Times New Roman"/>
-        </w:rPr>
-      </w:pPr>
-      <w:r>
-        <w:rPr>
-          <w:rFonts w:ascii="Times New Roman" w:hAnsi="Times New Roman" w:cs="Times New Roman"/>
-        </w:rPr>
-        <w:t xml:space="preserve">Orden de </w:t>
-      </w:r>
-      <w:proofErr w:type="spellStart"/>
-      <w:r>
-        <w:rPr>
-          <w:rFonts w:ascii="Times New Roman" w:hAnsi="Times New Roman" w:cs="Times New Roman"/>
-        </w:rPr>
-        <w:t>rows</w:t>
-      </w:r>
-      <w:proofErr w:type="spellEnd"/>
-      <w:r>
-        <w:rPr>
-          <w:rFonts w:ascii="Times New Roman" w:hAnsi="Times New Roman" w:cs="Times New Roman"/>
-        </w:rPr>
-        <w:t xml:space="preserve"> de forma ascendente de la tabla </w:t>
-      </w:r>
-      <w:proofErr w:type="spellStart"/>
-      <w:r>
-        <w:rPr>
-          <w:rFonts w:ascii="Times New Roman" w:hAnsi="Times New Roman" w:cs="Times New Roman"/>
-        </w:rPr>
-        <w:t>Customers</w:t>
-      </w:r>
-      <w:proofErr w:type="spellEnd"/>
-      <w:r>
-        <w:rPr>
-          <w:rFonts w:ascii="Times New Roman" w:hAnsi="Times New Roman" w:cs="Times New Roman"/>
-        </w:rPr>
-        <w:t>:</w:t>
-      </w:r>
-    </w:p>
-    <w:p>
-      <w:pPr>
+        <w:jc w:val="both"/>
+        <w:rPr>
+          <w:rFonts w:ascii="Times New Roman" w:hAnsi="Times New Roman" w:cs="Times New Roman"/>
+        </w:rPr>
+      </w:pPr>
+    </w:p>
+    <w:p>
+      <w:pPr>
+        <w:jc w:val="both"/>
+        <w:rPr>
+          <w:rFonts w:ascii="Times New Roman" w:hAnsi="Times New Roman" w:cs="Times New Roman"/>
+        </w:rPr>
+      </w:pPr>
+      <w:r>
+        <w:rPr>
+          <w:rFonts w:ascii="Times New Roman" w:hAnsi="Times New Roman" w:cs="Times New Roman"/>
+        </w:rPr>
+        <w:t>Orden de rows de forma ascendente de la tabla Customers:</w:t>
+      </w:r>
+    </w:p>
+    <w:p>
+      <w:pPr>
+        <w:jc w:val="both"/>
         <w:rPr>
           <w:rFonts w:ascii="Times New Roman" w:hAnsi="Times New Roman" w:cs="Times New Roman"/>
         </w:rPr>
@@ -1595,6 +666,7 @@
     </w:p>
     <w:p>
       <w:pPr>
+        <w:jc w:val="both"/>
         <w:rPr>
           <w:rFonts w:ascii="Times New Roman" w:hAnsi="Times New Roman" w:cs="Times New Roman"/>
         </w:rPr>
@@ -1609,25 +681,12 @@
         <w:rPr>
           <w:rFonts w:ascii="Times New Roman" w:hAnsi="Times New Roman" w:cs="Times New Roman"/>
         </w:rPr>
-        <w:t xml:space="preserve"> en la </w:t>
-      </w:r>
-      <w:proofErr w:type="spellStart"/>
-      <w:r>
-        <w:rPr>
-          <w:rFonts w:ascii="Times New Roman" w:hAnsi="Times New Roman" w:cs="Times New Roman"/>
-        </w:rPr>
-        <w:t>row</w:t>
-      </w:r>
-      <w:proofErr w:type="spellEnd"/>
-      <w:r>
-        <w:rPr>
-          <w:rFonts w:ascii="Times New Roman" w:hAnsi="Times New Roman" w:cs="Times New Roman"/>
-        </w:rPr>
-        <w:t xml:space="preserve"> 47:</w:t>
-      </w:r>
-    </w:p>
-    <w:p>
-      <w:pPr>
+        <w:t xml:space="preserve"> en la row 47:</w:t>
+      </w:r>
+    </w:p>
+    <w:p>
+      <w:pPr>
+        <w:jc w:val="both"/>
         <w:rPr>
           <w:rFonts w:ascii="Times New Roman" w:hAnsi="Times New Roman" w:cs="Times New Roman"/>
         </w:rPr>
@@ -1676,6 +735,7 @@
     </w:p>
     <w:p>
       <w:pPr>
+        <w:jc w:val="both"/>
         <w:rPr>
           <w:rFonts w:ascii="Times New Roman" w:hAnsi="Times New Roman" w:cs="Times New Roman"/>
         </w:rPr>
@@ -1689,6 +749,7 @@
     </w:p>
     <w:p>
       <w:pPr>
+        <w:jc w:val="both"/>
         <w:rPr>
           <w:rFonts w:ascii="Times New Roman" w:hAnsi="Times New Roman" w:cs="Times New Roman"/>
         </w:rPr>
@@ -1738,6 +799,7 @@
     </w:p>
     <w:p>
       <w:pPr>
+        <w:jc w:val="both"/>
         <w:rPr>
           <w:rFonts w:ascii="Times New Roman" w:hAnsi="Times New Roman" w:cs="Times New Roman"/>
         </w:rPr>
@@ -1769,6 +831,7 @@
     </w:p>
     <w:p>
       <w:pPr>
+        <w:jc w:val="both"/>
         <w:rPr>
           <w:rFonts w:ascii="Times New Roman" w:hAnsi="Times New Roman" w:cs="Times New Roman"/>
         </w:rPr>
@@ -1782,6 +845,7 @@
     </w:p>
     <w:p>
       <w:pPr>
+        <w:jc w:val="both"/>
         <w:rPr>
           <w:rFonts w:ascii="Times New Roman" w:hAnsi="Times New Roman" w:cs="Times New Roman"/>
         </w:rPr>
@@ -1830,6 +894,7 @@
     </w:p>
     <w:p>
       <w:pPr>
+        <w:jc w:val="both"/>
         <w:rPr>
           <w:rFonts w:ascii="Times New Roman" w:hAnsi="Times New Roman" w:cs="Times New Roman"/>
         </w:rPr>
@@ -1850,11 +915,12 @@
         <w:rPr>
           <w:rFonts w:ascii="Times New Roman" w:hAnsi="Times New Roman" w:cs="Times New Roman"/>
         </w:rPr>
-        <w:t xml:space="preserve">no se va a encontrar registros de City: London ya que ya se han filtrado: </w:t>
-      </w:r>
-    </w:p>
-    <w:p>
-      <w:pPr>
+        <w:t>no se va a encontrar registros de City: London ya que ya se han filtrado:</w:t>
+      </w:r>
+    </w:p>
+    <w:p>
+      <w:pPr>
+        <w:jc w:val="both"/>
         <w:rPr>
           <w:rFonts w:ascii="Times New Roman" w:hAnsi="Times New Roman" w:cs="Times New Roman"/>
         </w:rPr>
@@ -1904,6 +970,7 @@
     </w:p>
     <w:p>
       <w:pPr>
+        <w:jc w:val="both"/>
         <w:rPr>
           <w:rFonts w:ascii="Times New Roman" w:hAnsi="Times New Roman" w:cs="Times New Roman"/>
         </w:rPr>
@@ -1917,6 +984,7 @@
     </w:p>
     <w:p>
       <w:pPr>
+        <w:jc w:val="both"/>
         <w:rPr>
           <w:rFonts w:ascii="Times New Roman" w:hAnsi="Times New Roman" w:cs="Times New Roman"/>
         </w:rPr>
@@ -1965,47 +1033,21 @@
     </w:p>
     <w:p>
       <w:pPr>
-        <w:rPr>
-          <w:rFonts w:ascii="Times New Roman" w:hAnsi="Times New Roman" w:cs="Times New Roman"/>
-        </w:rPr>
-      </w:pPr>
-      <w:r>
-        <w:rPr>
-          <w:rFonts w:ascii="Times New Roman" w:hAnsi="Times New Roman" w:cs="Times New Roman"/>
-        </w:rPr>
-        <w:t xml:space="preserve">Funcionamiento </w:t>
-      </w:r>
-      <w:proofErr w:type="spellStart"/>
-      <w:r>
-        <w:rPr>
-          <w:rFonts w:ascii="Times New Roman" w:hAnsi="Times New Roman" w:cs="Times New Roman"/>
-        </w:rPr>
-        <w:t>concat</w:t>
-      </w:r>
-      <w:proofErr w:type="spellEnd"/>
-      <w:r>
-        <w:rPr>
-          <w:rFonts w:ascii="Times New Roman" w:hAnsi="Times New Roman" w:cs="Times New Roman"/>
-        </w:rPr>
-        <w:t xml:space="preserve"> </w:t>
-      </w:r>
-      <w:proofErr w:type="spellStart"/>
-      <w:r>
-        <w:rPr>
-          <w:rFonts w:ascii="Times New Roman" w:hAnsi="Times New Roman" w:cs="Times New Roman"/>
-        </w:rPr>
-        <w:t>fields</w:t>
-      </w:r>
-      <w:proofErr w:type="spellEnd"/>
-      <w:r>
-        <w:rPr>
-          <w:rFonts w:ascii="Times New Roman" w:hAnsi="Times New Roman" w:cs="Times New Roman"/>
-        </w:rPr>
-        <w:t>: permite concatenar valores de dos columnas y crear una nueva con esos valores:</w:t>
-      </w:r>
-    </w:p>
-    <w:p>
-      <w:pPr>
+        <w:jc w:val="both"/>
+        <w:rPr>
+          <w:rFonts w:ascii="Times New Roman" w:hAnsi="Times New Roman" w:cs="Times New Roman"/>
+        </w:rPr>
+      </w:pPr>
+      <w:r>
+        <w:rPr>
+          <w:rFonts w:ascii="Times New Roman" w:hAnsi="Times New Roman" w:cs="Times New Roman"/>
+        </w:rPr>
+        <w:t>Funcionamiento concat fields: permite concatenar valores de dos columnas y crear una nueva con esos valores:</w:t>
+      </w:r>
+    </w:p>
+    <w:p>
+      <w:pPr>
+        <w:jc w:val="both"/>
         <w:rPr>
           <w:rFonts w:ascii="Times New Roman" w:hAnsi="Times New Roman" w:cs="Times New Roman"/>
         </w:rPr>
@@ -2055,6 +1097,635 @@
     </w:p>
     <w:p>
       <w:pPr>
+        <w:jc w:val="both"/>
+        <w:rPr>
+          <w:rFonts w:ascii="Times New Roman" w:hAnsi="Times New Roman" w:cs="Times New Roman"/>
+        </w:rPr>
+      </w:pPr>
+      <w:r>
+        <w:rPr>
+          <w:rFonts w:ascii="Times New Roman" w:hAnsi="Times New Roman" w:cs="Times New Roman"/>
+        </w:rPr>
+        <w:t>N</w:t>
+      </w:r>
+      <w:r>
+        <w:rPr>
+          <w:rFonts w:ascii="Times New Roman" w:hAnsi="Times New Roman" w:cs="Times New Roman"/>
+        </w:rPr>
+        <w:t>odo de Execute SQL script</w:t>
+      </w:r>
+      <w:r>
+        <w:rPr>
+          <w:rFonts w:ascii="Times New Roman" w:hAnsi="Times New Roman" w:cs="Times New Roman"/>
+        </w:rPr>
+        <w:t>: Sirve para hacer operaciones en la base de datos que modifican el estado de los datos o la estructura de la base de datos, sin necesidad de procesar ni visualizar resultados, como por ejemplo el Insert, el Update, el Drop, etre otros, al realizar una consulta Select no permite visualizar el resultado ni capturar los datos:</w:t>
+      </w:r>
+    </w:p>
+    <w:p>
+      <w:pPr>
+        <w:jc w:val="both"/>
+        <w:rPr>
+          <w:rFonts w:ascii="Times New Roman" w:hAnsi="Times New Roman" w:cs="Times New Roman"/>
+        </w:rPr>
+      </w:pPr>
+      <w:r>
+        <w:rPr>
+          <w:rFonts w:ascii="Times New Roman" w:hAnsi="Times New Roman" w:cs="Times New Roman"/>
+          <w:noProof/>
+        </w:rPr>
+        <w:drawing>
+          <wp:inline distT="0" distB="0" distL="0" distR="0" wp14:anchorId="6BF64067" wp14:editId="6044DC99">
+            <wp:extent cx="5612130" cy="3001645"/>
+            <wp:effectExtent l="0" t="0" r="7620" b="8255"/>
+            <wp:docPr id="58350250" name="Imagen 1"/>
+            <wp:cNvGraphicFramePr>
+              <a:graphicFrameLocks xmlns:a="http://schemas.openxmlformats.org/drawingml/2006/main" noChangeAspect="1"/>
+            </wp:cNvGraphicFramePr>
+            <a:graphic xmlns:a="http://schemas.openxmlformats.org/drawingml/2006/main">
+              <a:graphicData uri="http://schemas.openxmlformats.org/drawingml/2006/picture">
+                <pic:pic xmlns:pic="http://schemas.openxmlformats.org/drawingml/2006/picture">
+                  <pic:nvPicPr>
+                    <pic:cNvPr id="58350250" name=""/>
+                    <pic:cNvPicPr/>
+                  </pic:nvPicPr>
+                  <pic:blipFill>
+                    <a:blip r:embed="rId18"/>
+                    <a:stretch>
+                      <a:fillRect/>
+                    </a:stretch>
+                  </pic:blipFill>
+                  <pic:spPr>
+                    <a:xfrm>
+                      <a:off x="0" y="0"/>
+                      <a:ext cx="5612130" cy="3001645"/>
+                    </a:xfrm>
+                    <a:prstGeom prst="rect">
+                      <a:avLst/>
+                    </a:prstGeom>
+                  </pic:spPr>
+                </pic:pic>
+              </a:graphicData>
+            </a:graphic>
+          </wp:inline>
+        </w:drawing>
+      </w:r>
+    </w:p>
+    <w:p>
+      <w:pPr>
+        <w:jc w:val="both"/>
+        <w:rPr>
+          <w:rFonts w:ascii="Times New Roman" w:hAnsi="Times New Roman" w:cs="Times New Roman"/>
+        </w:rPr>
+      </w:pPr>
+      <w:r>
+        <w:rPr>
+          <w:rFonts w:ascii="Times New Roman" w:hAnsi="Times New Roman" w:cs="Times New Roman"/>
+        </w:rPr>
+        <w:t>En la anterior imagen se hace la consulta SQL pero el resultado de la misma no es posible visualizarlo:</w:t>
+      </w:r>
+    </w:p>
+    <w:p>
+      <w:pPr>
+        <w:jc w:val="both"/>
+        <w:rPr>
+          <w:rFonts w:ascii="Times New Roman" w:hAnsi="Times New Roman" w:cs="Times New Roman"/>
+        </w:rPr>
+      </w:pPr>
+      <w:r>
+        <w:rPr>
+          <w:rFonts w:ascii="Times New Roman" w:hAnsi="Times New Roman" w:cs="Times New Roman"/>
+          <w:noProof/>
+        </w:rPr>
+        <w:lastRenderedPageBreak/>
+        <w:drawing>
+          <wp:inline distT="0" distB="0" distL="0" distR="0" wp14:anchorId="427372AD" wp14:editId="5345CE6E">
+            <wp:extent cx="5612130" cy="3006090"/>
+            <wp:effectExtent l="0" t="0" r="7620" b="3810"/>
+            <wp:docPr id="971777680" name="Imagen 1"/>
+            <wp:cNvGraphicFramePr>
+              <a:graphicFrameLocks xmlns:a="http://schemas.openxmlformats.org/drawingml/2006/main" noChangeAspect="1"/>
+            </wp:cNvGraphicFramePr>
+            <a:graphic xmlns:a="http://schemas.openxmlformats.org/drawingml/2006/main">
+              <a:graphicData uri="http://schemas.openxmlformats.org/drawingml/2006/picture">
+                <pic:pic xmlns:pic="http://schemas.openxmlformats.org/drawingml/2006/picture">
+                  <pic:nvPicPr>
+                    <pic:cNvPr id="971777680" name=""/>
+                    <pic:cNvPicPr/>
+                  </pic:nvPicPr>
+                  <pic:blipFill>
+                    <a:blip r:embed="rId19"/>
+                    <a:stretch>
+                      <a:fillRect/>
+                    </a:stretch>
+                  </pic:blipFill>
+                  <pic:spPr>
+                    <a:xfrm>
+                      <a:off x="0" y="0"/>
+                      <a:ext cx="5612130" cy="3006090"/>
+                    </a:xfrm>
+                    <a:prstGeom prst="rect">
+                      <a:avLst/>
+                    </a:prstGeom>
+                  </pic:spPr>
+                </pic:pic>
+              </a:graphicData>
+            </a:graphic>
+          </wp:inline>
+        </w:drawing>
+      </w:r>
+    </w:p>
+    <w:p>
+      <w:pPr>
+        <w:jc w:val="both"/>
+        <w:rPr>
+          <w:rFonts w:ascii="Times New Roman" w:hAnsi="Times New Roman" w:cs="Times New Roman"/>
+        </w:rPr>
+      </w:pPr>
+      <w:r>
+        <w:rPr>
+          <w:rFonts w:ascii="Times New Roman" w:hAnsi="Times New Roman" w:cs="Times New Roman"/>
+          <w:noProof/>
+        </w:rPr>
+        <w:drawing>
+          <wp:inline distT="0" distB="0" distL="0" distR="0" wp14:anchorId="03817821" wp14:editId="683339FA">
+            <wp:extent cx="5612130" cy="3004820"/>
+            <wp:effectExtent l="0" t="0" r="7620" b="5080"/>
+            <wp:docPr id="1976907590" name="Imagen 1"/>
+            <wp:cNvGraphicFramePr>
+              <a:graphicFrameLocks xmlns:a="http://schemas.openxmlformats.org/drawingml/2006/main" noChangeAspect="1"/>
+            </wp:cNvGraphicFramePr>
+            <a:graphic xmlns:a="http://schemas.openxmlformats.org/drawingml/2006/main">
+              <a:graphicData uri="http://schemas.openxmlformats.org/drawingml/2006/picture">
+                <pic:pic xmlns:pic="http://schemas.openxmlformats.org/drawingml/2006/picture">
+                  <pic:nvPicPr>
+                    <pic:cNvPr id="1976907590" name=""/>
+                    <pic:cNvPicPr/>
+                  </pic:nvPicPr>
+                  <pic:blipFill>
+                    <a:blip r:embed="rId20"/>
+                    <a:stretch>
+                      <a:fillRect/>
+                    </a:stretch>
+                  </pic:blipFill>
+                  <pic:spPr>
+                    <a:xfrm>
+                      <a:off x="0" y="0"/>
+                      <a:ext cx="5612130" cy="3004820"/>
+                    </a:xfrm>
+                    <a:prstGeom prst="rect">
+                      <a:avLst/>
+                    </a:prstGeom>
+                  </pic:spPr>
+                </pic:pic>
+              </a:graphicData>
+            </a:graphic>
+          </wp:inline>
+        </w:drawing>
+      </w:r>
+    </w:p>
+    <w:p>
+      <w:pPr>
+        <w:jc w:val="both"/>
+        <w:rPr>
+          <w:rFonts w:ascii="Times New Roman" w:hAnsi="Times New Roman" w:cs="Times New Roman"/>
+        </w:rPr>
+      </w:pPr>
+      <w:r>
+        <w:rPr>
+          <w:rFonts w:ascii="Times New Roman" w:hAnsi="Times New Roman" w:cs="Times New Roman"/>
+        </w:rPr>
+        <w:t xml:space="preserve">Pero si el nodo se utiliza para hacer alguna modificación de un dato en la base </w:t>
+      </w:r>
+      <w:r>
+        <w:rPr>
+          <w:rFonts w:ascii="Times New Roman" w:hAnsi="Times New Roman" w:cs="Times New Roman"/>
+        </w:rPr>
+        <w:t>se ve</w:t>
+      </w:r>
+      <w:r>
+        <w:rPr>
+          <w:rFonts w:ascii="Times New Roman" w:hAnsi="Times New Roman" w:cs="Times New Roman"/>
+        </w:rPr>
+        <w:t xml:space="preserve"> como trabaja realmente</w:t>
+      </w:r>
+      <w:r>
+        <w:rPr>
+          <w:rFonts w:ascii="Times New Roman" w:hAnsi="Times New Roman" w:cs="Times New Roman"/>
+        </w:rPr>
+        <w:t>, por ejemplo se va a cambiar del campo city del CustomerID = “ALFKI” por otra ciudad que no sea Berlin</w:t>
+      </w:r>
+      <w:r>
+        <w:rPr>
+          <w:rFonts w:ascii="Times New Roman" w:hAnsi="Times New Roman" w:cs="Times New Roman"/>
+        </w:rPr>
+        <w:t>:</w:t>
+      </w:r>
+    </w:p>
+    <w:p>
+      <w:pPr>
+        <w:jc w:val="both"/>
+        <w:rPr>
+          <w:rFonts w:ascii="Times New Roman" w:hAnsi="Times New Roman" w:cs="Times New Roman"/>
+        </w:rPr>
+      </w:pPr>
+      <w:r>
+        <w:rPr>
+          <w:rFonts w:ascii="Times New Roman" w:hAnsi="Times New Roman" w:cs="Times New Roman"/>
+          <w:noProof/>
+        </w:rPr>
+        <w:lastRenderedPageBreak/>
+        <w:drawing>
+          <wp:inline distT="0" distB="0" distL="0" distR="0" wp14:anchorId="45F871F9" wp14:editId="7C976DB0">
+            <wp:extent cx="5612130" cy="2990215"/>
+            <wp:effectExtent l="0" t="0" r="7620" b="635"/>
+            <wp:docPr id="1760591819" name="Imagen 1"/>
+            <wp:cNvGraphicFramePr>
+              <a:graphicFrameLocks xmlns:a="http://schemas.openxmlformats.org/drawingml/2006/main" noChangeAspect="1"/>
+            </wp:cNvGraphicFramePr>
+            <a:graphic xmlns:a="http://schemas.openxmlformats.org/drawingml/2006/main">
+              <a:graphicData uri="http://schemas.openxmlformats.org/drawingml/2006/picture">
+                <pic:pic xmlns:pic="http://schemas.openxmlformats.org/drawingml/2006/picture">
+                  <pic:nvPicPr>
+                    <pic:cNvPr id="1760591819" name=""/>
+                    <pic:cNvPicPr/>
+                  </pic:nvPicPr>
+                  <pic:blipFill>
+                    <a:blip r:embed="rId21"/>
+                    <a:stretch>
+                      <a:fillRect/>
+                    </a:stretch>
+                  </pic:blipFill>
+                  <pic:spPr>
+                    <a:xfrm>
+                      <a:off x="0" y="0"/>
+                      <a:ext cx="5612130" cy="2990215"/>
+                    </a:xfrm>
+                    <a:prstGeom prst="rect">
+                      <a:avLst/>
+                    </a:prstGeom>
+                  </pic:spPr>
+                </pic:pic>
+              </a:graphicData>
+            </a:graphic>
+          </wp:inline>
+        </w:drawing>
+      </w:r>
+    </w:p>
+    <w:p>
+      <w:pPr>
+        <w:jc w:val="both"/>
+        <w:rPr>
+          <w:rFonts w:ascii="Times New Roman" w:hAnsi="Times New Roman" w:cs="Times New Roman"/>
+        </w:rPr>
+      </w:pPr>
+      <w:r>
+        <w:rPr>
+          <w:rFonts w:ascii="Times New Roman" w:hAnsi="Times New Roman" w:cs="Times New Roman"/>
+        </w:rPr>
+        <w:t>La instrucción SQL quedaría de la siguiente manera:</w:t>
+      </w:r>
+    </w:p>
+    <w:p>
+      <w:pPr>
+        <w:jc w:val="both"/>
+        <w:rPr>
+          <w:rFonts w:ascii="Times New Roman" w:hAnsi="Times New Roman" w:cs="Times New Roman"/>
+        </w:rPr>
+      </w:pPr>
+      <w:r>
+        <w:rPr>
+          <w:rFonts w:ascii="Times New Roman" w:hAnsi="Times New Roman" w:cs="Times New Roman"/>
+          <w:noProof/>
+        </w:rPr>
+        <w:drawing>
+          <wp:inline distT="0" distB="0" distL="0" distR="0" wp14:anchorId="598D0EE0" wp14:editId="30CAF9A5">
+            <wp:extent cx="5612130" cy="3007995"/>
+            <wp:effectExtent l="0" t="0" r="7620" b="1905"/>
+            <wp:docPr id="30439454" name="Imagen 1"/>
+            <wp:cNvGraphicFramePr>
+              <a:graphicFrameLocks xmlns:a="http://schemas.openxmlformats.org/drawingml/2006/main" noChangeAspect="1"/>
+            </wp:cNvGraphicFramePr>
+            <a:graphic xmlns:a="http://schemas.openxmlformats.org/drawingml/2006/main">
+              <a:graphicData uri="http://schemas.openxmlformats.org/drawingml/2006/picture">
+                <pic:pic xmlns:pic="http://schemas.openxmlformats.org/drawingml/2006/picture">
+                  <pic:nvPicPr>
+                    <pic:cNvPr id="30439454" name=""/>
+                    <pic:cNvPicPr/>
+                  </pic:nvPicPr>
+                  <pic:blipFill>
+                    <a:blip r:embed="rId22"/>
+                    <a:stretch>
+                      <a:fillRect/>
+                    </a:stretch>
+                  </pic:blipFill>
+                  <pic:spPr>
+                    <a:xfrm>
+                      <a:off x="0" y="0"/>
+                      <a:ext cx="5612130" cy="3007995"/>
+                    </a:xfrm>
+                    <a:prstGeom prst="rect">
+                      <a:avLst/>
+                    </a:prstGeom>
+                  </pic:spPr>
+                </pic:pic>
+              </a:graphicData>
+            </a:graphic>
+          </wp:inline>
+        </w:drawing>
+      </w:r>
+    </w:p>
+    <w:p>
+      <w:pPr>
+        <w:jc w:val="both"/>
+        <w:rPr>
+          <w:rFonts w:ascii="Times New Roman" w:hAnsi="Times New Roman" w:cs="Times New Roman"/>
+        </w:rPr>
+      </w:pPr>
+      <w:r>
+        <w:rPr>
+          <w:rFonts w:ascii="Times New Roman" w:hAnsi="Times New Roman" w:cs="Times New Roman"/>
+        </w:rPr>
+        <w:t>De igual manera no es posible ver el resultado:</w:t>
+      </w:r>
+    </w:p>
+    <w:p>
+      <w:pPr>
+        <w:jc w:val="both"/>
+        <w:rPr>
+          <w:rFonts w:ascii="Times New Roman" w:hAnsi="Times New Roman" w:cs="Times New Roman"/>
+        </w:rPr>
+      </w:pPr>
+      <w:r>
+        <w:rPr>
+          <w:rFonts w:ascii="Times New Roman" w:hAnsi="Times New Roman" w:cs="Times New Roman"/>
+          <w:noProof/>
+        </w:rPr>
+        <w:lastRenderedPageBreak/>
+        <w:drawing>
+          <wp:inline distT="0" distB="0" distL="0" distR="0" wp14:anchorId="1A4C5F3F" wp14:editId="48A678CB">
+            <wp:extent cx="5612130" cy="2993390"/>
+            <wp:effectExtent l="0" t="0" r="7620" b="0"/>
+            <wp:docPr id="1298819340" name="Imagen 1"/>
+            <wp:cNvGraphicFramePr>
+              <a:graphicFrameLocks xmlns:a="http://schemas.openxmlformats.org/drawingml/2006/main" noChangeAspect="1"/>
+            </wp:cNvGraphicFramePr>
+            <a:graphic xmlns:a="http://schemas.openxmlformats.org/drawingml/2006/main">
+              <a:graphicData uri="http://schemas.openxmlformats.org/drawingml/2006/picture">
+                <pic:pic xmlns:pic="http://schemas.openxmlformats.org/drawingml/2006/picture">
+                  <pic:nvPicPr>
+                    <pic:cNvPr id="1298819340" name=""/>
+                    <pic:cNvPicPr/>
+                  </pic:nvPicPr>
+                  <pic:blipFill>
+                    <a:blip r:embed="rId23"/>
+                    <a:stretch>
+                      <a:fillRect/>
+                    </a:stretch>
+                  </pic:blipFill>
+                  <pic:spPr>
+                    <a:xfrm>
+                      <a:off x="0" y="0"/>
+                      <a:ext cx="5612130" cy="2993390"/>
+                    </a:xfrm>
+                    <a:prstGeom prst="rect">
+                      <a:avLst/>
+                    </a:prstGeom>
+                  </pic:spPr>
+                </pic:pic>
+              </a:graphicData>
+            </a:graphic>
+          </wp:inline>
+        </w:drawing>
+      </w:r>
+    </w:p>
+    <w:p>
+      <w:pPr>
+        <w:jc w:val="both"/>
+        <w:rPr>
+          <w:rFonts w:ascii="Times New Roman" w:hAnsi="Times New Roman" w:cs="Times New Roman"/>
+        </w:rPr>
+      </w:pPr>
+      <w:r>
+        <w:rPr>
+          <w:rFonts w:ascii="Times New Roman" w:hAnsi="Times New Roman" w:cs="Times New Roman"/>
+          <w:noProof/>
+        </w:rPr>
+        <w:drawing>
+          <wp:inline distT="0" distB="0" distL="0" distR="0" wp14:anchorId="1E0CF859" wp14:editId="070BEEEA">
+            <wp:extent cx="5612130" cy="3007995"/>
+            <wp:effectExtent l="0" t="0" r="7620" b="1905"/>
+            <wp:docPr id="498925868" name="Imagen 1"/>
+            <wp:cNvGraphicFramePr>
+              <a:graphicFrameLocks xmlns:a="http://schemas.openxmlformats.org/drawingml/2006/main" noChangeAspect="1"/>
+            </wp:cNvGraphicFramePr>
+            <a:graphic xmlns:a="http://schemas.openxmlformats.org/drawingml/2006/main">
+              <a:graphicData uri="http://schemas.openxmlformats.org/drawingml/2006/picture">
+                <pic:pic xmlns:pic="http://schemas.openxmlformats.org/drawingml/2006/picture">
+                  <pic:nvPicPr>
+                    <pic:cNvPr id="498925868" name=""/>
+                    <pic:cNvPicPr/>
+                  </pic:nvPicPr>
+                  <pic:blipFill>
+                    <a:blip r:embed="rId24"/>
+                    <a:stretch>
+                      <a:fillRect/>
+                    </a:stretch>
+                  </pic:blipFill>
+                  <pic:spPr>
+                    <a:xfrm>
+                      <a:off x="0" y="0"/>
+                      <a:ext cx="5612130" cy="3007995"/>
+                    </a:xfrm>
+                    <a:prstGeom prst="rect">
+                      <a:avLst/>
+                    </a:prstGeom>
+                  </pic:spPr>
+                </pic:pic>
+              </a:graphicData>
+            </a:graphic>
+          </wp:inline>
+        </w:drawing>
+      </w:r>
+    </w:p>
+    <w:p>
+      <w:pPr>
+        <w:jc w:val="both"/>
+        <w:rPr>
+          <w:rFonts w:ascii="Times New Roman" w:hAnsi="Times New Roman" w:cs="Times New Roman"/>
+        </w:rPr>
+      </w:pPr>
+      <w:r>
+        <w:rPr>
+          <w:rFonts w:ascii="Times New Roman" w:hAnsi="Times New Roman" w:cs="Times New Roman"/>
+        </w:rPr>
+        <w:t>Sin embrago en la base de datos con la cual está hecha la conexión si se ven los cambios:</w:t>
+      </w:r>
+    </w:p>
+    <w:p>
+      <w:pPr>
+        <w:jc w:val="both"/>
+        <w:rPr>
+          <w:rFonts w:ascii="Times New Roman" w:hAnsi="Times New Roman" w:cs="Times New Roman"/>
+        </w:rPr>
+      </w:pPr>
+      <w:r>
+        <w:rPr>
+          <w:rFonts w:ascii="Times New Roman" w:hAnsi="Times New Roman" w:cs="Times New Roman"/>
+          <w:noProof/>
+        </w:rPr>
+        <w:lastRenderedPageBreak/>
+        <w:drawing>
+          <wp:inline distT="0" distB="0" distL="0" distR="0" wp14:anchorId="32BB1A98" wp14:editId="4704A0AA">
+            <wp:extent cx="5612130" cy="2987040"/>
+            <wp:effectExtent l="0" t="0" r="7620" b="3810"/>
+            <wp:docPr id="768489462" name="Imagen 1"/>
+            <wp:cNvGraphicFramePr>
+              <a:graphicFrameLocks xmlns:a="http://schemas.openxmlformats.org/drawingml/2006/main" noChangeAspect="1"/>
+            </wp:cNvGraphicFramePr>
+            <a:graphic xmlns:a="http://schemas.openxmlformats.org/drawingml/2006/main">
+              <a:graphicData uri="http://schemas.openxmlformats.org/drawingml/2006/picture">
+                <pic:pic xmlns:pic="http://schemas.openxmlformats.org/drawingml/2006/picture">
+                  <pic:nvPicPr>
+                    <pic:cNvPr id="768489462" name=""/>
+                    <pic:cNvPicPr/>
+                  </pic:nvPicPr>
+                  <pic:blipFill>
+                    <a:blip r:embed="rId25"/>
+                    <a:stretch>
+                      <a:fillRect/>
+                    </a:stretch>
+                  </pic:blipFill>
+                  <pic:spPr>
+                    <a:xfrm>
+                      <a:off x="0" y="0"/>
+                      <a:ext cx="5612130" cy="2987040"/>
+                    </a:xfrm>
+                    <a:prstGeom prst="rect">
+                      <a:avLst/>
+                    </a:prstGeom>
+                  </pic:spPr>
+                </pic:pic>
+              </a:graphicData>
+            </a:graphic>
+          </wp:inline>
+        </w:drawing>
+      </w:r>
+    </w:p>
+    <w:p>
+      <w:pPr>
+        <w:jc w:val="both"/>
+        <w:rPr>
+          <w:rFonts w:ascii="Times New Roman" w:hAnsi="Times New Roman" w:cs="Times New Roman"/>
+        </w:rPr>
+      </w:pPr>
+      <w:r>
+        <w:rPr>
+          <w:rFonts w:ascii="Times New Roman" w:hAnsi="Times New Roman" w:cs="Times New Roman"/>
+        </w:rPr>
+        <w:t>En conclusión, si se quiere obtener los cambios o alteraciones mediante instrucciones SQL es mas conveniente usar un</w:t>
+      </w:r>
+      <w:r>
+        <w:rPr>
+          <w:rFonts w:ascii="Times New Roman" w:hAnsi="Times New Roman" w:cs="Times New Roman"/>
+        </w:rPr>
+        <w:t>a</w:t>
+      </w:r>
+      <w:r>
+        <w:rPr>
+          <w:rFonts w:ascii="Times New Roman" w:hAnsi="Times New Roman" w:cs="Times New Roman"/>
+        </w:rPr>
+        <w:t xml:space="preserve"> table input</w:t>
+      </w:r>
+      <w:r>
+        <w:rPr>
+          <w:rFonts w:ascii="Times New Roman" w:hAnsi="Times New Roman" w:cs="Times New Roman"/>
+        </w:rPr>
+        <w:t>:</w:t>
+      </w:r>
+    </w:p>
+    <w:p>
+      <w:pPr>
+        <w:jc w:val="both"/>
+        <w:rPr>
+          <w:rFonts w:ascii="Times New Roman" w:hAnsi="Times New Roman" w:cs="Times New Roman"/>
+        </w:rPr>
+      </w:pPr>
+      <w:r>
+        <w:rPr>
+          <w:rFonts w:ascii="Times New Roman" w:hAnsi="Times New Roman" w:cs="Times New Roman"/>
+        </w:rPr>
+        <w:drawing>
+          <wp:inline distT="0" distB="0" distL="0" distR="0" wp14:anchorId="2D8802D5" wp14:editId="09920B6D">
+            <wp:extent cx="5612130" cy="2999105"/>
+            <wp:effectExtent l="0" t="0" r="7620" b="0"/>
+            <wp:docPr id="84514915" name="Imagen 1"/>
+            <wp:cNvGraphicFramePr>
+              <a:graphicFrameLocks xmlns:a="http://schemas.openxmlformats.org/drawingml/2006/main" noChangeAspect="1"/>
+            </wp:cNvGraphicFramePr>
+            <a:graphic xmlns:a="http://schemas.openxmlformats.org/drawingml/2006/main">
+              <a:graphicData uri="http://schemas.openxmlformats.org/drawingml/2006/picture">
+                <pic:pic xmlns:pic="http://schemas.openxmlformats.org/drawingml/2006/picture">
+                  <pic:nvPicPr>
+                    <pic:cNvPr id="84514915" name=""/>
+                    <pic:cNvPicPr/>
+                  </pic:nvPicPr>
+                  <pic:blipFill>
+                    <a:blip r:embed="rId26"/>
+                    <a:stretch>
+                      <a:fillRect/>
+                    </a:stretch>
+                  </pic:blipFill>
+                  <pic:spPr>
+                    <a:xfrm>
+                      <a:off x="0" y="0"/>
+                      <a:ext cx="5612130" cy="2999105"/>
+                    </a:xfrm>
+                    <a:prstGeom prst="rect">
+                      <a:avLst/>
+                    </a:prstGeom>
+                  </pic:spPr>
+                </pic:pic>
+              </a:graphicData>
+            </a:graphic>
+          </wp:inline>
+        </w:drawing>
+      </w:r>
+    </w:p>
+    <w:p>
+      <w:pPr>
+        <w:jc w:val="both"/>
+        <w:rPr>
+          <w:rFonts w:ascii="Times New Roman" w:hAnsi="Times New Roman" w:cs="Times New Roman"/>
+        </w:rPr>
+      </w:pPr>
+    </w:p>
+    <w:p>
+      <w:pPr>
+        <w:jc w:val="both"/>
+        <w:rPr>
+          <w:rFonts w:ascii="Times New Roman" w:hAnsi="Times New Roman" w:cs="Times New Roman"/>
+        </w:rPr>
+      </w:pPr>
+    </w:p>
+    <w:p>
+      <w:pPr>
+        <w:jc w:val="both"/>
+        <w:rPr>
+          <w:rFonts w:ascii="Times New Roman" w:hAnsi="Times New Roman" w:cs="Times New Roman"/>
+        </w:rPr>
+      </w:pPr>
+    </w:p>
+    <w:p>
+      <w:pPr>
+        <w:jc w:val="both"/>
+        <w:rPr>
+          <w:rFonts w:ascii="Times New Roman" w:hAnsi="Times New Roman" w:cs="Times New Roman"/>
+        </w:rPr>
+      </w:pPr>
+    </w:p>
+    <w:p>
+      <w:pPr>
+        <w:jc w:val="both"/>
         <w:rPr>
           <w:rFonts w:ascii="Times New Roman" w:hAnsi="Times New Roman" w:cs="Times New Roman"/>
         </w:rPr>

</xml_diff>